<commit_message>
-Aktualizácia textovej časti -Odstránenie LOG buttonu z registrácie
</commit_message>
<xml_diff>
--- a/BC_Lieskovský.docx
+++ b/BC_Lieskovský.docx
@@ -93,7 +93,6 @@
           <w:listItem w:displayText="Ústav znaleckého výskumu a vzdelávania" w:value="Ústav znaleckého výskumu a vzdelávania"/>
         </w:comboBox>
       </w:sdtPr>
-      <w:sdtEndPr/>
       <w:sdtContent>
         <w:p>
           <w:pPr>
@@ -159,7 +158,6 @@
           <w:listItem w:displayText="Dizertačná práca" w:value="Dizertačná práca"/>
         </w:comboBox>
       </w:sdtPr>
-      <w:sdtEndPr/>
       <w:sdtContent>
         <w:p>
           <w:pPr>
@@ -248,7 +246,6 @@
             <w:listItem w:displayText="Ekologické a environmentálne vedy" w:value="Ekologické a environmentálne vedy"/>
           </w:comboBox>
         </w:sdtPr>
-        <w:sdtEndPr/>
         <w:sdtContent>
           <w:r>
             <w:rPr>
@@ -295,7 +292,6 @@
             <w:listItem w:displayText="dizertačnej práce" w:value="dizertačnej práce"/>
           </w:comboBox>
         </w:sdtPr>
-        <w:sdtEndPr/>
         <w:sdtContent>
           <w:r>
             <w:t>bakalárskej práce</w:t>
@@ -578,7 +574,6 @@
             <w:listItem w:displayText="dizertačnú prácu" w:value="dizertačnú prácu"/>
           </w:comboBox>
         </w:sdtPr>
-        <w:sdtEndPr/>
         <w:sdtContent>
           <w:r>
             <w:t>bakalársku prácu</w:t>
@@ -624,7 +619,6 @@
             <w:calendar w:val="gregorian"/>
           </w:date>
         </w:sdtPr>
-        <w:sdtEndPr/>
         <w:sdtContent>
           <w:r>
             <w:t>5. mája 2023</w:t>
@@ -1624,7 +1618,7 @@
       <w:r>
         <w:fldChar w:fldCharType="separate"/>
       </w:r>
-      <w:hyperlink w:anchor="_Toc131934462" w:history="1">
+      <w:hyperlink w:anchor="_Toc132138327" w:history="1">
         <w:r>
           <w:rPr>
             <w:rStyle w:val="Hypertextovprepojenie"/>
@@ -1647,7 +1641,7 @@
           <w:rPr>
             <w:webHidden/>
           </w:rPr>
-          <w:instrText xml:space="preserve"> PAGEREF _Toc131934462 \h </w:instrText>
+          <w:instrText xml:space="preserve"> PAGEREF _Toc132138327 \h </w:instrText>
         </w:r>
         <w:r>
           <w:rPr>
@@ -1683,7 +1677,7 @@
           <w:sz w:val="24"/>
         </w:rPr>
       </w:pPr>
-      <w:hyperlink w:anchor="_Toc131934463" w:history="1">
+      <w:hyperlink w:anchor="_Toc132138328" w:history="1">
         <w:r>
           <w:rPr>
             <w:rStyle w:val="Hypertextovprepojenie"/>
@@ -1706,7 +1700,7 @@
           <w:rPr>
             <w:webHidden/>
           </w:rPr>
-          <w:instrText xml:space="preserve"> PAGEREF _Toc131934463 \h </w:instrText>
+          <w:instrText xml:space="preserve"> PAGEREF _Toc132138328 \h </w:instrText>
         </w:r>
         <w:r>
           <w:rPr>
@@ -1742,7 +1736,7 @@
           <w:sz w:val="24"/>
         </w:rPr>
       </w:pPr>
-      <w:hyperlink w:anchor="_Toc131934464" w:history="1">
+      <w:hyperlink w:anchor="_Toc132138329" w:history="1">
         <w:r>
           <w:rPr>
             <w:rStyle w:val="Hypertextovprepojenie"/>
@@ -1779,7 +1773,7 @@
           <w:rPr>
             <w:webHidden/>
           </w:rPr>
-          <w:instrText xml:space="preserve"> PAGEREF _Toc131934464 \h </w:instrText>
+          <w:instrText xml:space="preserve"> PAGEREF _Toc132138329 \h </w:instrText>
         </w:r>
         <w:r>
           <w:rPr>
@@ -1814,7 +1808,7 @@
           <w:sz w:val="24"/>
         </w:rPr>
       </w:pPr>
-      <w:hyperlink w:anchor="_Toc131934465" w:history="1">
+      <w:hyperlink w:anchor="_Toc132138330" w:history="1">
         <w:r>
           <w:rPr>
             <w:rStyle w:val="Hypertextovprepojenie"/>
@@ -1850,7 +1844,7 @@
           <w:rPr>
             <w:webHidden/>
           </w:rPr>
-          <w:instrText xml:space="preserve"> PAGEREF _Toc131934465 \h </w:instrText>
+          <w:instrText xml:space="preserve"> PAGEREF _Toc132138330 \h </w:instrText>
         </w:r>
         <w:r>
           <w:rPr>
@@ -1885,7 +1879,7 @@
           <w:sz w:val="24"/>
         </w:rPr>
       </w:pPr>
-      <w:hyperlink w:anchor="_Toc131934466" w:history="1">
+      <w:hyperlink w:anchor="_Toc132138331" w:history="1">
         <w:r>
           <w:rPr>
             <w:rStyle w:val="Hypertextovprepojenie"/>
@@ -1921,7 +1915,7 @@
           <w:rPr>
             <w:webHidden/>
           </w:rPr>
-          <w:instrText xml:space="preserve"> PAGEREF _Toc131934466 \h </w:instrText>
+          <w:instrText xml:space="preserve"> PAGEREF _Toc132138331 \h </w:instrText>
         </w:r>
         <w:r>
           <w:rPr>
@@ -1956,7 +1950,7 @@
           <w:sz w:val="24"/>
         </w:rPr>
       </w:pPr>
-      <w:hyperlink w:anchor="_Toc131934467" w:history="1">
+      <w:hyperlink w:anchor="_Toc132138332" w:history="1">
         <w:r>
           <w:rPr>
             <w:rStyle w:val="Hypertextovprepojenie"/>
@@ -1992,7 +1986,7 @@
           <w:rPr>
             <w:webHidden/>
           </w:rPr>
-          <w:instrText xml:space="preserve"> PAGEREF _Toc131934467 \h </w:instrText>
+          <w:instrText xml:space="preserve"> PAGEREF _Toc132138332 \h </w:instrText>
         </w:r>
         <w:r>
           <w:rPr>
@@ -2027,7 +2021,7 @@
           <w:sz w:val="24"/>
         </w:rPr>
       </w:pPr>
-      <w:hyperlink w:anchor="_Toc131934468" w:history="1">
+      <w:hyperlink w:anchor="_Toc132138333" w:history="1">
         <w:r>
           <w:rPr>
             <w:rStyle w:val="Hypertextovprepojenie"/>
@@ -2045,7 +2039,7 @@
           <w:rPr>
             <w:rStyle w:val="Hypertextovprepojenie"/>
           </w:rPr>
-          <w:t>Právne usmernenie ohľadom zdravotnej dokumentácie</w:t>
+          <w:t>Právne aspekty zdravotnej dokumentácie</w:t>
         </w:r>
         <w:r>
           <w:rPr>
@@ -2063,7 +2057,7 @@
           <w:rPr>
             <w:webHidden/>
           </w:rPr>
-          <w:instrText xml:space="preserve"> PAGEREF _Toc131934468 \h </w:instrText>
+          <w:instrText xml:space="preserve"> PAGEREF _Toc132138333 \h </w:instrText>
         </w:r>
         <w:r>
           <w:rPr>
@@ -2080,7 +2074,78 @@
           <w:rPr>
             <w:webHidden/>
           </w:rPr>
-          <w:t>14</w:t>
+          <w:t>15</w:t>
+        </w:r>
+        <w:r>
+          <w:rPr>
+            <w:webHidden/>
+          </w:rPr>
+          <w:fldChar w:fldCharType="end"/>
+        </w:r>
+      </w:hyperlink>
+    </w:p>
+    <w:p>
+      <w:pPr>
+        <w:pStyle w:val="Obsah2"/>
+        <w:rPr>
+          <w:rFonts w:asciiTheme="minorHAnsi" w:eastAsiaTheme="minorEastAsia" w:hAnsiTheme="minorHAnsi" w:cstheme="minorBidi"/>
+          <w:sz w:val="24"/>
+        </w:rPr>
+      </w:pPr>
+      <w:hyperlink w:anchor="_Toc132138334" w:history="1">
+        <w:r>
+          <w:rPr>
+            <w:rStyle w:val="Hypertextovprepojenie"/>
+          </w:rPr>
+          <w:t>1.5</w:t>
+        </w:r>
+        <w:r>
+          <w:rPr>
+            <w:rFonts w:asciiTheme="minorHAnsi" w:eastAsiaTheme="minorEastAsia" w:hAnsiTheme="minorHAnsi" w:cstheme="minorBidi"/>
+            <w:sz w:val="24"/>
+          </w:rPr>
+          <w:tab/>
+        </w:r>
+        <w:r>
+          <w:rPr>
+            <w:rStyle w:val="Hypertextovprepojenie"/>
+          </w:rPr>
+          <w:t>Elektronická zdravotná dokumentácia</w:t>
+        </w:r>
+        <w:r>
+          <w:rPr>
+            <w:webHidden/>
+          </w:rPr>
+          <w:tab/>
+        </w:r>
+        <w:r>
+          <w:rPr>
+            <w:webHidden/>
+          </w:rPr>
+          <w:fldChar w:fldCharType="begin"/>
+        </w:r>
+        <w:r>
+          <w:rPr>
+            <w:webHidden/>
+          </w:rPr>
+          <w:instrText xml:space="preserve"> PAGEREF _Toc132138334 \h </w:instrText>
+        </w:r>
+        <w:r>
+          <w:rPr>
+            <w:webHidden/>
+          </w:rPr>
+        </w:r>
+        <w:r>
+          <w:rPr>
+            <w:webHidden/>
+          </w:rPr>
+          <w:fldChar w:fldCharType="separate"/>
+        </w:r>
+        <w:r>
+          <w:rPr>
+            <w:webHidden/>
+          </w:rPr>
+          <w:t>16</w:t>
         </w:r>
         <w:r>
           <w:rPr>
@@ -2099,7 +2164,7 @@
           <w:sz w:val="24"/>
         </w:rPr>
       </w:pPr>
-      <w:hyperlink w:anchor="_Toc131934469" w:history="1">
+      <w:hyperlink w:anchor="_Toc132138335" w:history="1">
         <w:r>
           <w:rPr>
             <w:rStyle w:val="Hypertextovprepojenie"/>
@@ -2136,7 +2201,7 @@
           <w:rPr>
             <w:webHidden/>
           </w:rPr>
-          <w:instrText xml:space="preserve"> PAGEREF _Toc131934469 \h </w:instrText>
+          <w:instrText xml:space="preserve"> PAGEREF _Toc132138335 \h </w:instrText>
         </w:r>
         <w:r>
           <w:rPr>
@@ -2153,7 +2218,7 @@
           <w:rPr>
             <w:webHidden/>
           </w:rPr>
-          <w:t>15</w:t>
+          <w:t>17</w:t>
         </w:r>
         <w:r>
           <w:rPr>
@@ -2171,7 +2236,7 @@
           <w:sz w:val="24"/>
         </w:rPr>
       </w:pPr>
-      <w:hyperlink w:anchor="_Toc131934470" w:history="1">
+      <w:hyperlink w:anchor="_Toc132138336" w:history="1">
         <w:r>
           <w:rPr>
             <w:rStyle w:val="Hypertextovprepojenie"/>
@@ -2189,7 +2254,7 @@
           <w:rPr>
             <w:rStyle w:val="Hypertextovprepojenie"/>
           </w:rPr>
-          <w:t>E-zdravie</w:t>
+          <w:t>Elektronická zdravotná knižka</w:t>
         </w:r>
         <w:r>
           <w:rPr>
@@ -2207,7 +2272,7 @@
           <w:rPr>
             <w:webHidden/>
           </w:rPr>
-          <w:instrText xml:space="preserve"> PAGEREF _Toc131934470 \h </w:instrText>
+          <w:instrText xml:space="preserve"> PAGEREF _Toc132138336 \h </w:instrText>
         </w:r>
         <w:r>
           <w:rPr>
@@ -2224,7 +2289,299 @@
           <w:rPr>
             <w:webHidden/>
           </w:rPr>
-          <w:t>15</w:t>
+          <w:t>17</w:t>
+        </w:r>
+        <w:r>
+          <w:rPr>
+            <w:webHidden/>
+          </w:rPr>
+          <w:fldChar w:fldCharType="end"/>
+        </w:r>
+      </w:hyperlink>
+    </w:p>
+    <w:p>
+      <w:pPr>
+        <w:pStyle w:val="Obsah3"/>
+        <w:rPr>
+          <w:rFonts w:asciiTheme="minorHAnsi" w:eastAsiaTheme="minorEastAsia" w:hAnsiTheme="minorHAnsi" w:cstheme="minorBidi"/>
+          <w:iCs w:val="0"/>
+          <w:sz w:val="24"/>
+        </w:rPr>
+      </w:pPr>
+      <w:hyperlink w:anchor="_Toc132138337" w:history="1">
+        <w:r>
+          <w:rPr>
+            <w:rStyle w:val="Hypertextovprepojenie"/>
+          </w:rPr>
+          <w:t>2.1.1</w:t>
+        </w:r>
+        <w:r>
+          <w:rPr>
+            <w:rFonts w:asciiTheme="minorHAnsi" w:eastAsiaTheme="minorEastAsia" w:hAnsiTheme="minorHAnsi" w:cstheme="minorBidi"/>
+            <w:iCs w:val="0"/>
+            <w:sz w:val="24"/>
+          </w:rPr>
+          <w:tab/>
+        </w:r>
+        <w:r>
+          <w:rPr>
+            <w:rStyle w:val="Hypertextovprepojenie"/>
+          </w:rPr>
+          <w:t>Úvod do elektronickej zdravotnej knižky</w:t>
+        </w:r>
+        <w:r>
+          <w:rPr>
+            <w:webHidden/>
+          </w:rPr>
+          <w:tab/>
+        </w:r>
+        <w:r>
+          <w:rPr>
+            <w:webHidden/>
+          </w:rPr>
+          <w:fldChar w:fldCharType="begin"/>
+        </w:r>
+        <w:r>
+          <w:rPr>
+            <w:webHidden/>
+          </w:rPr>
+          <w:instrText xml:space="preserve"> PAGEREF _Toc132138337 \h </w:instrText>
+        </w:r>
+        <w:r>
+          <w:rPr>
+            <w:webHidden/>
+          </w:rPr>
+        </w:r>
+        <w:r>
+          <w:rPr>
+            <w:webHidden/>
+          </w:rPr>
+          <w:fldChar w:fldCharType="separate"/>
+        </w:r>
+        <w:r>
+          <w:rPr>
+            <w:webHidden/>
+          </w:rPr>
+          <w:t>17</w:t>
+        </w:r>
+        <w:r>
+          <w:rPr>
+            <w:webHidden/>
+          </w:rPr>
+          <w:fldChar w:fldCharType="end"/>
+        </w:r>
+      </w:hyperlink>
+    </w:p>
+    <w:p>
+      <w:pPr>
+        <w:pStyle w:val="Obsah3"/>
+        <w:rPr>
+          <w:rFonts w:asciiTheme="minorHAnsi" w:eastAsiaTheme="minorEastAsia" w:hAnsiTheme="minorHAnsi" w:cstheme="minorBidi"/>
+          <w:iCs w:val="0"/>
+          <w:sz w:val="24"/>
+        </w:rPr>
+      </w:pPr>
+      <w:hyperlink w:anchor="_Toc132138338" w:history="1">
+        <w:r>
+          <w:rPr>
+            <w:rStyle w:val="Hypertextovprepojenie"/>
+          </w:rPr>
+          <w:t>2.1.2</w:t>
+        </w:r>
+        <w:r>
+          <w:rPr>
+            <w:rFonts w:asciiTheme="minorHAnsi" w:eastAsiaTheme="minorEastAsia" w:hAnsiTheme="minorHAnsi" w:cstheme="minorBidi"/>
+            <w:iCs w:val="0"/>
+            <w:sz w:val="24"/>
+          </w:rPr>
+          <w:tab/>
+        </w:r>
+        <w:r>
+          <w:rPr>
+            <w:rStyle w:val="Hypertextovprepojenie"/>
+          </w:rPr>
+          <w:t>Prístup k elektronickej zdravotnej knižke</w:t>
+        </w:r>
+        <w:r>
+          <w:rPr>
+            <w:webHidden/>
+          </w:rPr>
+          <w:tab/>
+        </w:r>
+        <w:r>
+          <w:rPr>
+            <w:webHidden/>
+          </w:rPr>
+          <w:fldChar w:fldCharType="begin"/>
+        </w:r>
+        <w:r>
+          <w:rPr>
+            <w:webHidden/>
+          </w:rPr>
+          <w:instrText xml:space="preserve"> PAGEREF _Toc132138338 \h </w:instrText>
+        </w:r>
+        <w:r>
+          <w:rPr>
+            <w:webHidden/>
+          </w:rPr>
+        </w:r>
+        <w:r>
+          <w:rPr>
+            <w:webHidden/>
+          </w:rPr>
+          <w:fldChar w:fldCharType="separate"/>
+        </w:r>
+        <w:r>
+          <w:rPr>
+            <w:webHidden/>
+          </w:rPr>
+          <w:t>17</w:t>
+        </w:r>
+        <w:r>
+          <w:rPr>
+            <w:webHidden/>
+          </w:rPr>
+          <w:fldChar w:fldCharType="end"/>
+        </w:r>
+      </w:hyperlink>
+    </w:p>
+    <w:p>
+      <w:pPr>
+        <w:pStyle w:val="Obsah3"/>
+        <w:rPr>
+          <w:rFonts w:asciiTheme="minorHAnsi" w:eastAsiaTheme="minorEastAsia" w:hAnsiTheme="minorHAnsi" w:cstheme="minorBidi"/>
+          <w:iCs w:val="0"/>
+          <w:sz w:val="24"/>
+        </w:rPr>
+      </w:pPr>
+      <w:hyperlink w:anchor="_Toc132138339" w:history="1">
+        <w:r>
+          <w:rPr>
+            <w:rStyle w:val="Hypertextovprepojenie"/>
+          </w:rPr>
+          <w:t>2.1.3</w:t>
+        </w:r>
+        <w:r>
+          <w:rPr>
+            <w:rFonts w:asciiTheme="minorHAnsi" w:eastAsiaTheme="minorEastAsia" w:hAnsiTheme="minorHAnsi" w:cstheme="minorBidi"/>
+            <w:iCs w:val="0"/>
+            <w:sz w:val="24"/>
+          </w:rPr>
+          <w:tab/>
+        </w:r>
+        <w:r>
+          <w:rPr>
+            <w:rStyle w:val="Hypertextovprepojenie"/>
+          </w:rPr>
+          <w:t>Prostredie elektronickej zdravotnej knižky</w:t>
+        </w:r>
+        <w:r>
+          <w:rPr>
+            <w:webHidden/>
+          </w:rPr>
+          <w:tab/>
+        </w:r>
+        <w:r>
+          <w:rPr>
+            <w:webHidden/>
+          </w:rPr>
+          <w:fldChar w:fldCharType="begin"/>
+        </w:r>
+        <w:r>
+          <w:rPr>
+            <w:webHidden/>
+          </w:rPr>
+          <w:instrText xml:space="preserve"> PAGEREF _Toc132138339 \h </w:instrText>
+        </w:r>
+        <w:r>
+          <w:rPr>
+            <w:webHidden/>
+          </w:rPr>
+        </w:r>
+        <w:r>
+          <w:rPr>
+            <w:webHidden/>
+          </w:rPr>
+          <w:fldChar w:fldCharType="separate"/>
+        </w:r>
+        <w:r>
+          <w:rPr>
+            <w:webHidden/>
+          </w:rPr>
+          <w:t>17</w:t>
+        </w:r>
+        <w:r>
+          <w:rPr>
+            <w:webHidden/>
+          </w:rPr>
+          <w:fldChar w:fldCharType="end"/>
+        </w:r>
+      </w:hyperlink>
+    </w:p>
+    <w:p>
+      <w:pPr>
+        <w:pStyle w:val="Obsah3"/>
+        <w:rPr>
+          <w:rFonts w:asciiTheme="minorHAnsi" w:eastAsiaTheme="minorEastAsia" w:hAnsiTheme="minorHAnsi" w:cstheme="minorBidi"/>
+          <w:iCs w:val="0"/>
+          <w:sz w:val="24"/>
+        </w:rPr>
+      </w:pPr>
+      <w:hyperlink w:anchor="_Toc132138340" w:history="1">
+        <w:r>
+          <w:rPr>
+            <w:rStyle w:val="Hypertextovprepojenie"/>
+          </w:rPr>
+          <w:t>2.1.4</w:t>
+        </w:r>
+        <w:r>
+          <w:rPr>
+            <w:rFonts w:asciiTheme="minorHAnsi" w:eastAsiaTheme="minorEastAsia" w:hAnsiTheme="minorHAnsi" w:cstheme="minorBidi"/>
+            <w:iCs w:val="0"/>
+            <w:sz w:val="24"/>
+          </w:rPr>
+          <w:tab/>
+        </w:r>
+        <w:r>
+          <w:rPr>
+            <w:rStyle w:val="Hypertextovprepojenie"/>
+          </w:rPr>
+          <w:t>Zabezpečenie elektronickej zdravotnej knižky</w:t>
+        </w:r>
+        <w:r>
+          <w:rPr>
+            <w:webHidden/>
+          </w:rPr>
+          <w:tab/>
+        </w:r>
+        <w:r>
+          <w:rPr>
+            <w:webHidden/>
+          </w:rPr>
+          <w:fldChar w:fldCharType="begin"/>
+        </w:r>
+        <w:r>
+          <w:rPr>
+            <w:webHidden/>
+          </w:rPr>
+          <w:instrText xml:space="preserve"> PAGEREF _Toc132138340 \h </w:instrText>
+        </w:r>
+        <w:r>
+          <w:rPr>
+            <w:webHidden/>
+          </w:rPr>
+        </w:r>
+        <w:r>
+          <w:rPr>
+            <w:webHidden/>
+          </w:rPr>
+          <w:fldChar w:fldCharType="separate"/>
+        </w:r>
+        <w:r>
+          <w:rPr>
+            <w:webHidden/>
+          </w:rPr>
+          <w:t>18</w:t>
         </w:r>
         <w:r>
           <w:rPr>
@@ -2243,262 +2600,47 @@
           <w:sz w:val="24"/>
         </w:rPr>
       </w:pPr>
-      <w:hyperlink w:anchor="_Toc131934471" w:history="1">
+      <w:hyperlink w:anchor="_Toc132138341" w:history="1">
         <w:r>
           <w:rPr>
             <w:rStyle w:val="Hypertextovprepojenie"/>
           </w:rPr>
-          <w:t>3</w:t>
-        </w:r>
-        <w:r>
-          <w:rPr>
-            <w:rFonts w:asciiTheme="minorHAnsi" w:eastAsiaTheme="minorEastAsia" w:hAnsiTheme="minorHAnsi" w:cstheme="minorBidi"/>
-            <w:bCs w:val="0"/>
-            <w:sz w:val="24"/>
+          <w:t>Záver</w:t>
+        </w:r>
+        <w:r>
+          <w:rPr>
+            <w:webHidden/>
           </w:rPr>
           <w:tab/>
         </w:r>
         <w:r>
           <w:rPr>
-            <w:rStyle w:val="Hypertextovprepojenie"/>
-          </w:rPr>
-          <w:t>Jadro</w:t>
-        </w:r>
-        <w:r>
-          <w:rPr>
             <w:webHidden/>
           </w:rPr>
-          <w:tab/>
+          <w:fldChar w:fldCharType="begin"/>
         </w:r>
         <w:r>
           <w:rPr>
             <w:webHidden/>
           </w:rPr>
-          <w:fldChar w:fldCharType="begin"/>
+          <w:instrText xml:space="preserve"> PAGEREF _Toc132138341 \h </w:instrText>
         </w:r>
         <w:r>
           <w:rPr>
             <w:webHidden/>
           </w:rPr>
-          <w:instrText xml:space="preserve"> PAGEREF _Toc131934471 \h </w:instrText>
         </w:r>
         <w:r>
           <w:rPr>
             <w:webHidden/>
           </w:rPr>
+          <w:fldChar w:fldCharType="separate"/>
         </w:r>
         <w:r>
           <w:rPr>
             <w:webHidden/>
           </w:rPr>
-          <w:fldChar w:fldCharType="separate"/>
-        </w:r>
-        <w:r>
-          <w:rPr>
-            <w:webHidden/>
-          </w:rPr>
-          <w:t>16</w:t>
-        </w:r>
-        <w:r>
-          <w:rPr>
-            <w:webHidden/>
-          </w:rPr>
-          <w:fldChar w:fldCharType="end"/>
-        </w:r>
-      </w:hyperlink>
-    </w:p>
-    <w:p>
-      <w:pPr>
-        <w:pStyle w:val="Obsah2"/>
-        <w:rPr>
-          <w:rFonts w:asciiTheme="minorHAnsi" w:eastAsiaTheme="minorEastAsia" w:hAnsiTheme="minorHAnsi" w:cstheme="minorBidi"/>
-          <w:sz w:val="24"/>
-        </w:rPr>
-      </w:pPr>
-      <w:hyperlink w:anchor="_Toc131934472" w:history="1">
-        <w:r>
-          <w:rPr>
-            <w:rStyle w:val="Hypertextovprepojenie"/>
-          </w:rPr>
-          <w:t>3.1</w:t>
-        </w:r>
-        <w:r>
-          <w:rPr>
-            <w:rFonts w:asciiTheme="minorHAnsi" w:eastAsiaTheme="minorEastAsia" w:hAnsiTheme="minorHAnsi" w:cstheme="minorBidi"/>
-            <w:sz w:val="24"/>
-          </w:rPr>
-          <w:tab/>
-        </w:r>
-        <w:r>
-          <w:rPr>
-            <w:rStyle w:val="Hypertextovprepojenie"/>
-          </w:rPr>
-          <w:t>Lorem ipsum dolor</w:t>
-        </w:r>
-        <w:r>
-          <w:rPr>
-            <w:webHidden/>
-          </w:rPr>
-          <w:tab/>
-        </w:r>
-        <w:r>
-          <w:rPr>
-            <w:webHidden/>
-          </w:rPr>
-          <w:fldChar w:fldCharType="begin"/>
-        </w:r>
-        <w:r>
-          <w:rPr>
-            <w:webHidden/>
-          </w:rPr>
-          <w:instrText xml:space="preserve"> PAGEREF _Toc131934472 \h </w:instrText>
-        </w:r>
-        <w:r>
-          <w:rPr>
-            <w:webHidden/>
-          </w:rPr>
-        </w:r>
-        <w:r>
-          <w:rPr>
-            <w:webHidden/>
-          </w:rPr>
-          <w:fldChar w:fldCharType="separate"/>
-        </w:r>
-        <w:r>
-          <w:rPr>
-            <w:webHidden/>
-          </w:rPr>
-          <w:t>16</w:t>
-        </w:r>
-        <w:r>
-          <w:rPr>
-            <w:webHidden/>
-          </w:rPr>
-          <w:fldChar w:fldCharType="end"/>
-        </w:r>
-      </w:hyperlink>
-    </w:p>
-    <w:p>
-      <w:pPr>
-        <w:pStyle w:val="Obsah2"/>
-        <w:rPr>
-          <w:rFonts w:asciiTheme="minorHAnsi" w:eastAsiaTheme="minorEastAsia" w:hAnsiTheme="minorHAnsi" w:cstheme="minorBidi"/>
-          <w:sz w:val="24"/>
-        </w:rPr>
-      </w:pPr>
-      <w:hyperlink w:anchor="_Toc131934473" w:history="1">
-        <w:r>
-          <w:rPr>
-            <w:rStyle w:val="Hypertextovprepojenie"/>
-          </w:rPr>
-          <w:t>3.2</w:t>
-        </w:r>
-        <w:r>
-          <w:rPr>
-            <w:rFonts w:asciiTheme="minorHAnsi" w:eastAsiaTheme="minorEastAsia" w:hAnsiTheme="minorHAnsi" w:cstheme="minorBidi"/>
-            <w:sz w:val="24"/>
-          </w:rPr>
-          <w:tab/>
-        </w:r>
-        <w:r>
-          <w:rPr>
-            <w:rStyle w:val="Hypertextovprepojenie"/>
-          </w:rPr>
-          <w:t>Mundi voluptatibus</w:t>
-        </w:r>
-        <w:r>
-          <w:rPr>
-            <w:webHidden/>
-          </w:rPr>
-          <w:tab/>
-        </w:r>
-        <w:r>
-          <w:rPr>
-            <w:webHidden/>
-          </w:rPr>
-          <w:fldChar w:fldCharType="begin"/>
-        </w:r>
-        <w:r>
-          <w:rPr>
-            <w:webHidden/>
-          </w:rPr>
-          <w:instrText xml:space="preserve"> PAGEREF _Toc131934473 \h </w:instrText>
-        </w:r>
-        <w:r>
-          <w:rPr>
-            <w:webHidden/>
-          </w:rPr>
-        </w:r>
-        <w:r>
-          <w:rPr>
-            <w:webHidden/>
-          </w:rPr>
-          <w:fldChar w:fldCharType="separate"/>
-        </w:r>
-        <w:r>
-          <w:rPr>
-            <w:webHidden/>
-          </w:rPr>
-          <w:t>17</w:t>
-        </w:r>
-        <w:r>
-          <w:rPr>
-            <w:webHidden/>
-          </w:rPr>
-          <w:fldChar w:fldCharType="end"/>
-        </w:r>
-      </w:hyperlink>
-    </w:p>
-    <w:p>
-      <w:pPr>
-        <w:pStyle w:val="Obsah1"/>
-        <w:rPr>
-          <w:rFonts w:asciiTheme="minorHAnsi" w:eastAsiaTheme="minorEastAsia" w:hAnsiTheme="minorHAnsi" w:cstheme="minorBidi"/>
-          <w:bCs w:val="0"/>
-          <w:sz w:val="24"/>
-        </w:rPr>
-      </w:pPr>
-      <w:hyperlink w:anchor="_Toc131934474" w:history="1">
-        <w:r>
-          <w:rPr>
-            <w:rStyle w:val="Hypertextovprepojenie"/>
-          </w:rPr>
-          <w:t>Záver</w:t>
-        </w:r>
-        <w:r>
-          <w:rPr>
-            <w:webHidden/>
-          </w:rPr>
-          <w:tab/>
-        </w:r>
-        <w:r>
-          <w:rPr>
-            <w:webHidden/>
-          </w:rPr>
-          <w:fldChar w:fldCharType="begin"/>
-        </w:r>
-        <w:r>
-          <w:rPr>
-            <w:webHidden/>
-          </w:rPr>
-          <w:instrText xml:space="preserve"> PAGEREF _Toc131934474 \h </w:instrText>
-        </w:r>
-        <w:r>
-          <w:rPr>
-            <w:webHidden/>
-          </w:rPr>
-        </w:r>
-        <w:r>
-          <w:rPr>
-            <w:webHidden/>
-          </w:rPr>
-          <w:fldChar w:fldCharType="separate"/>
-        </w:r>
-        <w:r>
-          <w:rPr>
-            <w:webHidden/>
-          </w:rPr>
-          <w:t>20</w:t>
+          <w:t>19</w:t>
         </w:r>
         <w:r>
           <w:rPr>
@@ -2551,7 +2693,7 @@
       <w:pPr>
         <w:pStyle w:val="Nadpis0"/>
       </w:pPr>
-      <w:bookmarkStart w:id="0" w:name="_Toc131934462"/>
+      <w:bookmarkStart w:id="0" w:name="_Toc132138327"/>
       <w:r>
         <w:t>Zoznam obrázkov</w:t>
       </w:r>
@@ -2580,7 +2722,7 @@
       <w:r>
         <w:fldChar w:fldCharType="separate"/>
       </w:r>
-      <w:hyperlink r:id="rId20" w:anchor="_Toc132029729" w:history="1">
+      <w:hyperlink r:id="rId20" w:anchor="_Toc132311187" w:history="1">
         <w:r>
           <w:rPr>
             <w:rStyle w:val="Hypertextovprepojenie"/>
@@ -2607,7 +2749,7 @@
             <w:noProof/>
             <w:webHidden/>
           </w:rPr>
-          <w:instrText xml:space="preserve"> PAGEREF _Toc132029729 \h </w:instrText>
+          <w:instrText xml:space="preserve"> PAGEREF _Toc132311187 \h </w:instrText>
         </w:r>
         <w:r>
           <w:rPr>
@@ -2628,6 +2770,78 @@
             <w:webHidden/>
           </w:rPr>
           <w:t>18</w:t>
+        </w:r>
+        <w:r>
+          <w:rPr>
+            <w:noProof/>
+            <w:webHidden/>
+          </w:rPr>
+          <w:fldChar w:fldCharType="end"/>
+        </w:r>
+      </w:hyperlink>
+    </w:p>
+    <w:p>
+      <w:pPr>
+        <w:pStyle w:val="Zoznamobrzkov"/>
+        <w:tabs>
+          <w:tab w:val="right" w:pos="8493"/>
+        </w:tabs>
+        <w:rPr>
+          <w:rFonts w:eastAsiaTheme="minorEastAsia" w:cstheme="minorBidi"/>
+          <w:caps w:val="0"/>
+          <w:noProof/>
+          <w:sz w:val="24"/>
+          <w:szCs w:val="24"/>
+        </w:rPr>
+      </w:pPr>
+      <w:hyperlink w:anchor="_Toc132311188" w:history="1">
+        <w:r>
+          <w:rPr>
+            <w:rStyle w:val="Hypertextovprepojenie"/>
+            <w:noProof/>
+          </w:rPr>
+          <w:t>Obrázok 2 – Use Case diagram pacienta</w:t>
+        </w:r>
+        <w:r>
+          <w:rPr>
+            <w:noProof/>
+            <w:webHidden/>
+          </w:rPr>
+          <w:tab/>
+        </w:r>
+        <w:r>
+          <w:rPr>
+            <w:noProof/>
+            <w:webHidden/>
+          </w:rPr>
+          <w:fldChar w:fldCharType="begin"/>
+        </w:r>
+        <w:r>
+          <w:rPr>
+            <w:noProof/>
+            <w:webHidden/>
+          </w:rPr>
+          <w:instrText xml:space="preserve"> PAGEREF _Toc132311188 \h </w:instrText>
+        </w:r>
+        <w:r>
+          <w:rPr>
+            <w:noProof/>
+            <w:webHidden/>
+          </w:rPr>
+        </w:r>
+        <w:r>
+          <w:rPr>
+            <w:noProof/>
+            <w:webHidden/>
+          </w:rPr>
+          <w:fldChar w:fldCharType="separate"/>
+        </w:r>
+        <w:r>
+          <w:rPr>
+            <w:noProof/>
+            <w:webHidden/>
+          </w:rPr>
+          <w:t>19</w:t>
         </w:r>
         <w:r>
           <w:rPr>
@@ -3151,7 +3365,7 @@
       <w:bookmarkStart w:id="3" w:name="_Toc253125673"/>
       <w:bookmarkStart w:id="4" w:name="_Toc253125802"/>
       <w:bookmarkStart w:id="5" w:name="_Toc253125969"/>
-      <w:bookmarkStart w:id="6" w:name="_Toc131934463"/>
+      <w:bookmarkStart w:id="6" w:name="_Toc132138328"/>
       <w:r>
         <w:lastRenderedPageBreak/>
         <w:t>Úvod</w:t>
@@ -3337,7 +3551,7 @@
       <w:pPr>
         <w:pStyle w:val="Nadpis1"/>
       </w:pPr>
-      <w:bookmarkStart w:id="7" w:name="_Toc131934464"/>
+      <w:bookmarkStart w:id="7" w:name="_Toc132138329"/>
       <w:r>
         <w:lastRenderedPageBreak/>
         <w:t>Zdravotná dokumentácia</w:t>
@@ -3348,7 +3562,7 @@
       <w:pPr>
         <w:pStyle w:val="Nadpis2"/>
       </w:pPr>
-      <w:bookmarkStart w:id="8" w:name="_Toc131934465"/>
+      <w:bookmarkStart w:id="8" w:name="_Toc132138330"/>
       <w:r>
         <w:t>Definícia zdravotnej dokumentácie</w:t>
       </w:r>
@@ -3387,7 +3601,6 @@
           <w:id w:val="620882554"/>
           <w:citation/>
         </w:sdtPr>
-        <w:sdtEndPr/>
         <w:sdtContent>
           <w:r>
             <w:fldChar w:fldCharType="begin"/>
@@ -3420,7 +3633,7 @@
       <w:pPr>
         <w:pStyle w:val="Nadpis2"/>
       </w:pPr>
-      <w:bookmarkStart w:id="9" w:name="_Toc131934466"/>
+      <w:bookmarkStart w:id="9" w:name="_Toc132138331"/>
       <w:r>
         <w:t>Význam zdravotnej dokumentácie</w:t>
       </w:r>
@@ -3468,7 +3681,6 @@
           <w:id w:val="-1696300318"/>
           <w:citation/>
         </w:sdtPr>
-        <w:sdtEndPr/>
         <w:sdtContent>
           <w:r>
             <w:fldChar w:fldCharType="begin"/>
@@ -3516,7 +3728,6 @@
           <w:id w:val="-1622984346"/>
           <w:citation/>
         </w:sdtPr>
-        <w:sdtEndPr/>
         <w:sdtContent>
           <w:r>
             <w:fldChar w:fldCharType="begin"/>
@@ -3576,7 +3787,6 @@
           <w:id w:val="-1508431965"/>
           <w:citation/>
         </w:sdtPr>
-        <w:sdtEndPr/>
         <w:sdtContent>
           <w:r>
             <w:fldChar w:fldCharType="begin"/>
@@ -3606,7 +3816,7 @@
       <w:pPr>
         <w:pStyle w:val="Nadpis2"/>
       </w:pPr>
-      <w:bookmarkStart w:id="10" w:name="_Toc131934467"/>
+      <w:bookmarkStart w:id="10" w:name="_Toc132138332"/>
       <w:r>
         <w:t>Obsah zdravotnej dokumentácie</w:t>
       </w:r>
@@ -3633,7 +3843,6 @@
           <w:id w:val="411203254"/>
           <w:citation/>
         </w:sdtPr>
-        <w:sdtEndPr/>
         <w:sdtContent>
           <w:r>
             <w:fldChar w:fldCharType="begin"/>
@@ -3799,7 +4008,7 @@
       <w:pPr>
         <w:pStyle w:val="Nadpis2"/>
       </w:pPr>
-      <w:bookmarkStart w:id="11" w:name="_Toc131934468"/>
+      <w:bookmarkStart w:id="11" w:name="_Toc132138333"/>
       <w:r>
         <w:t xml:space="preserve">Právne </w:t>
       </w:r>
@@ -3826,7 +4035,6 @@
           <w:id w:val="478433228"/>
           <w:citation/>
         </w:sdtPr>
-        <w:sdtEndPr/>
         <w:sdtContent>
           <w:r>
             <w:fldChar w:fldCharType="begin"/>
@@ -3882,7 +4090,6 @@
           <w:id w:val="-665019738"/>
           <w:citation/>
         </w:sdtPr>
-        <w:sdtEndPr/>
         <w:sdtContent>
           <w:r>
             <w:fldChar w:fldCharType="begin"/>
@@ -3921,7 +4128,6 @@
           <w:id w:val="793172679"/>
           <w:citation/>
         </w:sdtPr>
-        <w:sdtEndPr/>
         <w:sdtContent>
           <w:r>
             <w:fldChar w:fldCharType="begin"/>
@@ -3954,10 +4160,12 @@
       <w:pPr>
         <w:pStyle w:val="Nadpis2"/>
       </w:pPr>
+      <w:bookmarkStart w:id="12" w:name="_Toc132138334"/>
       <w:r>
         <w:lastRenderedPageBreak/>
         <w:t>Elektronická zdravotná dokumentácia</w:t>
       </w:r>
+      <w:bookmarkEnd w:id="12"/>
     </w:p>
     <w:p>
       <w:pPr>
@@ -3989,7 +4197,6 @@
           <w:id w:val="-1835978609"/>
           <w:citation/>
         </w:sdtPr>
-        <w:sdtEndPr/>
         <w:sdtContent>
           <w:r>
             <w:fldChar w:fldCharType="begin"/>
@@ -4033,7 +4240,6 @@
           <w:id w:val="-2065859195"/>
           <w:citation/>
         </w:sdtPr>
-        <w:sdtEndPr/>
         <w:sdtContent>
           <w:r>
             <w:fldChar w:fldCharType="begin"/>
@@ -4078,7 +4284,6 @@
           <w:id w:val="-1602715980"/>
           <w:citation/>
         </w:sdtPr>
-        <w:sdtEndPr/>
         <w:sdtContent>
           <w:r>
             <w:fldChar w:fldCharType="begin"/>
@@ -4118,33 +4323,38 @@
       <w:pPr>
         <w:pStyle w:val="Nadpis1"/>
       </w:pPr>
-      <w:bookmarkStart w:id="12" w:name="_Toc131934469"/>
+      <w:bookmarkStart w:id="13" w:name="_Toc132138335"/>
       <w:r>
         <w:lastRenderedPageBreak/>
         <w:t>Analýza existujúcich systémov správy zdravotnej dokumentácie</w:t>
       </w:r>
-      <w:bookmarkEnd w:id="12"/>
+      <w:bookmarkEnd w:id="13"/>
     </w:p>
     <w:p>
       <w:pPr>
         <w:pStyle w:val="Nadpis2"/>
       </w:pPr>
-      <w:bookmarkStart w:id="13" w:name="_Toc131934470"/>
+      <w:bookmarkStart w:id="14" w:name="_Toc132138336"/>
       <w:r>
         <w:t>E</w:t>
       </w:r>
-      <w:bookmarkEnd w:id="13"/>
-      <w:r>
-        <w:t xml:space="preserve">lektronická zdravotná knižka </w:t>
+      <w:r>
+        <w:t>lektronická zdravotná knižka</w:t>
+      </w:r>
+      <w:bookmarkEnd w:id="14"/>
+      <w:r>
+        <w:t xml:space="preserve"> </w:t>
       </w:r>
     </w:p>
     <w:p>
       <w:pPr>
         <w:pStyle w:val="Nadpis3"/>
       </w:pPr>
+      <w:bookmarkStart w:id="15" w:name="_Toc132138337"/>
       <w:r>
         <w:t>Úvod do elektronickej zdravotnej knižky</w:t>
       </w:r>
+      <w:bookmarkEnd w:id="15"/>
     </w:p>
     <w:p>
       <w:pPr>
@@ -4164,7 +4374,6 @@
           <w:id w:val="-1909372554"/>
           <w:citation/>
         </w:sdtPr>
-        <w:sdtEndPr/>
         <w:sdtContent>
           <w:r>
             <w:fldChar w:fldCharType="begin"/>
@@ -4197,12 +4406,14 @@
       <w:pPr>
         <w:pStyle w:val="Nadpis3"/>
       </w:pPr>
+      <w:bookmarkStart w:id="16" w:name="_Toc132138338"/>
       <w:r>
         <w:t>Prístup k elektronickej zdravotnej k</w:t>
       </w:r>
       <w:r>
         <w:t>nižke</w:t>
       </w:r>
+      <w:bookmarkEnd w:id="16"/>
     </w:p>
     <w:p>
       <w:pPr>
@@ -4216,7 +4427,6 @@
           <w:id w:val="-516850557"/>
           <w:citation/>
         </w:sdtPr>
-        <w:sdtEndPr/>
         <w:sdtContent>
           <w:r>
             <w:fldChar w:fldCharType="begin"/>
@@ -4264,7 +4474,6 @@
           <w:id w:val="382911195"/>
           <w:citation/>
         </w:sdtPr>
-        <w:sdtEndPr/>
         <w:sdtContent>
           <w:r>
             <w:fldChar w:fldCharType="begin"/>
@@ -4294,12 +4503,14 @@
       <w:pPr>
         <w:pStyle w:val="Nadpis3"/>
       </w:pPr>
+      <w:bookmarkStart w:id="17" w:name="_Toc132138339"/>
       <w:r>
         <w:t>Prostredie elektronickej zdravotnej k</w:t>
       </w:r>
       <w:r>
         <w:t>nižky</w:t>
       </w:r>
+      <w:bookmarkEnd w:id="17"/>
     </w:p>
     <w:p>
       <w:pPr>
@@ -4419,7 +4630,7 @@
                             <w:pPr>
                               <w:pStyle w:val="Popis"/>
                             </w:pPr>
-                            <w:bookmarkStart w:id="14" w:name="_Toc132029729"/>
+                            <w:bookmarkStart w:id="18" w:name="_Toc132311187"/>
                             <w:r>
                               <w:t xml:space="preserve">Obrázok </w:t>
                             </w:r>
@@ -4432,15 +4643,9 @@
                               </w:r>
                             </w:fldSimple>
                             <w:r>
-                              <w:t xml:space="preserve"> </w:t>
+                              <w:t xml:space="preserve"> - Úvodná strana EZK</w:t>
                             </w:r>
-                            <w:r>
-                              <w:t xml:space="preserve">- </w:t>
-                            </w:r>
-                            <w:r>
-                              <w:t>Úvodná strana EZK</w:t>
-                            </w:r>
-                            <w:bookmarkEnd w:id="14"/>
+                            <w:bookmarkEnd w:id="18"/>
                             <w:r>
                               <w:t xml:space="preserve"> </w:t>
                             </w:r>
@@ -4496,7 +4701,7 @@
                       <w:pPr>
                         <w:pStyle w:val="Popis"/>
                       </w:pPr>
-                      <w:bookmarkStart w:id="15" w:name="_Toc132029729"/>
+                      <w:bookmarkStart w:id="19" w:name="_Toc132311187"/>
                       <w:r>
                         <w:t xml:space="preserve">Obrázok </w:t>
                       </w:r>
@@ -4509,15 +4714,9 @@
                         </w:r>
                       </w:fldSimple>
                       <w:r>
-                        <w:t xml:space="preserve"> </w:t>
+                        <w:t xml:space="preserve"> - Úvodná strana EZK</w:t>
                       </w:r>
-                      <w:r>
-                        <w:t xml:space="preserve">- </w:t>
-                      </w:r>
-                      <w:r>
-                        <w:t>Úvodná strana EZK</w:t>
-                      </w:r>
-                      <w:bookmarkEnd w:id="15"/>
+                      <w:bookmarkEnd w:id="19"/>
                       <w:r>
                         <w:t xml:space="preserve"> </w:t>
                       </w:r>
@@ -4637,12 +4836,14 @@
       <w:pPr>
         <w:pStyle w:val="Nadpis3"/>
       </w:pPr>
+      <w:bookmarkStart w:id="20" w:name="_Toc132138340"/>
       <w:r>
         <w:t xml:space="preserve">Zabezpečenie </w:t>
       </w:r>
       <w:r>
         <w:t>elektronickej zdravotnej knižky</w:t>
       </w:r>
+      <w:bookmarkEnd w:id="20"/>
     </w:p>
     <w:p>
       <w:pPr>
@@ -4656,7 +4857,6 @@
           <w:id w:val="1306895822"/>
           <w:citation/>
         </w:sdtPr>
-        <w:sdtEndPr/>
         <w:sdtContent>
           <w:r>
             <w:fldChar w:fldCharType="begin"/>
@@ -4684,16 +4884,252 @@
     </w:p>
     <w:p>
       <w:pPr>
+        <w:spacing w:before="0" w:line="240" w:lineRule="auto"/>
+        <w:jc w:val="left"/>
+        <w:rPr>
+          <w:b/>
+          <w:bCs/>
+          <w:sz w:val="24"/>
+          <w:szCs w:val="26"/>
+        </w:rPr>
+      </w:pPr>
+      <w:r>
+        <w:br w:type="page"/>
+      </w:r>
+    </w:p>
+    <w:p>
+      <w:pPr>
         <w:pStyle w:val="Nadpis3"/>
         <w:numPr>
           <w:ilvl w:val="0"/>
           <w:numId w:val="0"/>
         </w:numPr>
       </w:pPr>
+    </w:p>
+    <w:p>
+      <w:pPr>
+        <w:pStyle w:val="Nadpis1"/>
+      </w:pPr>
+      <w:r>
+        <w:t>Návrh Vlastného sýstému</w:t>
+      </w:r>
+    </w:p>
+    <w:p>
+      <w:pPr>
+        <w:ind w:firstLine="567"/>
+      </w:pPr>
+      <w:r>
+        <w:t>Systém na správu zdravotnej dokumentácie môže byť veľmi užitočný nástroj nielen pre samotnú nemocnicu a doktorov, ale aj pre pacienta. Preto pri návrhu vlastného systému správy zdravotnej dokumentácie je potreba sa hlavne pozrieť na funkcionalitu, ktorou bude daný systém disponovať. Taktiež netreba zabúdať na intuitívnosť a jednoduchosť navrhnutého systému, nakoľko tento systém správy zdravotnej dokumentácie bude určený aj pre širokú verejnosť, ktorá nemusí disponovať skúsenosťami s používaním takéhoto typu systému alebo používaním PC celkovo.</w:t>
+      </w:r>
+    </w:p>
+    <w:p>
+      <w:pPr>
+        <w:ind w:firstLine="567"/>
+      </w:pPr>
+      <w:r>
+        <w:t>V rámci návrhu vlastného systému vystupujú štyri druhy používateľov a to konkrétne pacient, doktor, nemocnica a administrátor systému. Každý jeden z týchto používateľov disponuje inou sadou právomocí v tomto systéme.</w:t>
+      </w:r>
+    </w:p>
+    <w:p>
+      <w:pPr>
+        <w:pStyle w:val="Nadpis2"/>
+      </w:pPr>
+      <w:r>
+        <w:t>Pacient</w:t>
+      </w:r>
+    </w:p>
+    <w:p>
+      <w:pPr>
+        <w:ind w:firstLine="567"/>
+      </w:pPr>
+      <w:r>
+        <w:t xml:space="preserve">V návrhu systému je dôsledne zvážiť pohľad a potreby pacienta. </w:t>
+      </w:r>
+      <w:r>
+        <w:t xml:space="preserve">Ako je možné vidieť na obrázku číslo 2, medzi hlavné funkcionality, ktoré by mal ponúkať výsledný systém vo vzťahu ku pacientovi patrí vytvorenie účtu v systéme, zmena hesla respektíve možnosť obnoviť heslo z dôvodu zabudnutia, zmena osobných údajov a na záver najdôležitejšia funkcionalita a to prezeranie vlastných zdravotných údajov. </w:t>
+      </w:r>
+      <w:r>
+        <w:rPr>
+          <w:noProof/>
+        </w:rPr>
+        <w:drawing>
+          <wp:inline distT="0" distB="0" distL="0" distR="0" wp14:anchorId="107D5729" wp14:editId="33858C2C">
+            <wp:extent cx="4583448" cy="3254788"/>
+            <wp:effectExtent l="0" t="0" r="1270" b="0"/>
+            <wp:docPr id="6" name="Obrázok 6" descr="Obrázok, na ktorom je diagram&#10;&#10;Automaticky generovaný popis"/>
+            <wp:cNvGraphicFramePr>
+              <a:graphicFrameLocks xmlns:a="http://schemas.openxmlformats.org/drawingml/2006/main" noChangeAspect="1"/>
+            </wp:cNvGraphicFramePr>
+            <a:graphic xmlns:a="http://schemas.openxmlformats.org/drawingml/2006/main">
+              <a:graphicData uri="http://schemas.openxmlformats.org/drawingml/2006/picture">
+                <pic:pic xmlns:pic="http://schemas.openxmlformats.org/drawingml/2006/picture">
+                  <pic:nvPicPr>
+                    <pic:cNvPr id="6" name="Obrázok 6" descr="Obrázok, na ktorom je diagram&#10;&#10;Automaticky generovaný popis"/>
+                    <pic:cNvPicPr/>
+                  </pic:nvPicPr>
+                  <pic:blipFill>
+                    <a:blip r:embed="rId22"/>
+                    <a:stretch>
+                      <a:fillRect/>
+                    </a:stretch>
+                  </pic:blipFill>
+                  <pic:spPr>
+                    <a:xfrm>
+                      <a:off x="0" y="0"/>
+                      <a:ext cx="4629404" cy="3287422"/>
+                    </a:xfrm>
+                    <a:prstGeom prst="rect">
+                      <a:avLst/>
+                    </a:prstGeom>
+                  </pic:spPr>
+                </pic:pic>
+              </a:graphicData>
+            </a:graphic>
+          </wp:inline>
+        </w:drawing>
+      </w:r>
+    </w:p>
+    <w:p>
+      <w:pPr>
+        <w:pStyle w:val="Popis"/>
+      </w:pPr>
+      <w:bookmarkStart w:id="21" w:name="_Toc132311188"/>
+      <w:r>
+        <w:t xml:space="preserve">Obrázok </w:t>
+      </w:r>
+      <w:fldSimple w:instr=" SEQ Obrázok \* ARABIC ">
+        <w:r>
+          <w:rPr>
+            <w:noProof/>
+          </w:rPr>
+          <w:t>2</w:t>
+        </w:r>
+      </w:fldSimple>
+      <w:r>
+        <w:t xml:space="preserve"> – </w:t>
+      </w:r>
+      <w:proofErr w:type="spellStart"/>
+      <w:r>
+        <w:t>Use</w:t>
+      </w:r>
+      <w:proofErr w:type="spellEnd"/>
+      <w:r>
+        <w:t xml:space="preserve"> </w:t>
+      </w:r>
+      <w:proofErr w:type="spellStart"/>
+      <w:r>
+        <w:t>Case</w:t>
+      </w:r>
+      <w:proofErr w:type="spellEnd"/>
+      <w:r>
+        <w:t xml:space="preserve"> diagram pacienta</w:t>
+      </w:r>
+      <w:bookmarkEnd w:id="21"/>
+    </w:p>
+    <w:p>
+      <w:pPr>
+        <w:pStyle w:val="Nadpis3"/>
+      </w:pPr>
+      <w:r>
+        <w:lastRenderedPageBreak/>
+        <w:t>Vytvorenie účtu v systéme</w:t>
+      </w:r>
+    </w:p>
+    <w:p>
+      <w:pPr>
+        <w:ind w:firstLine="709"/>
+      </w:pPr>
+      <w:r>
+        <w:t>Pre správne fungovanie systému a taktiež ochranu citlivých údajov o pacientovi, by mal vytvorený systém fungovať na princípe účtov. Každý pacient, ktorý bude mať záujem o používanie systému si vytvorí používateľský účet, kde o sebe nastaví hlavné údaje. Medzi tieto údaje patrí rodné číslo, ktoré bude ďalej slúžiť pre prihlasovanie do systému, krstné meno, aktuálne používané priezvisko, pacientova poisťovňa v ktorej je poistený, obec a ulica trvalého bydliska</w:t>
+      </w:r>
+      <w:r>
+        <w:t>, heslo, pomocou ktorého sa používateľ prihlási do samotného systému a nakoniec ešte emailovú adresu použitú pre prípadné zabudnutie hesla.</w:t>
+      </w:r>
+    </w:p>
+    <w:p>
+      <w:pPr>
+        <w:pStyle w:val="Nadpis3"/>
+      </w:pPr>
+      <w:r>
+        <w:t>Zmena hesla alebo zabudnuté heslo</w:t>
+      </w:r>
+    </w:p>
+    <w:p>
+      <w:pPr>
+        <w:ind w:firstLine="709"/>
+      </w:pPr>
+      <w:r>
+        <w:t>Tak ako v každom systéme, fungujúcom na báze prihlásenia je potrebné pravidelne si meniť heslo, tak tomu je aj v tomto navrhovanom systéme. Existuje mnoho dôvodov prečo si pravidelne meniť heslo, no najdôležitejším je bezpečnosť a minimalizácia rizika zneužitia citlivých informácií, ktorých je v systéme na správu zdravotnej dokumentácie viac než dosť. Práve z dôvodu obsahu veľmi citlivých údajov nesmie v navrhnutom systéme chýbať možnosť zmeny aktuálne používaného hesla.</w:t>
+      </w:r>
+    </w:p>
+    <w:p>
+      <w:pPr>
+        <w:ind w:firstLine="709"/>
+      </w:pPr>
+      <w:r>
+        <w:t>Samozrejme</w:t>
+      </w:r>
+      <w:r>
+        <w:t xml:space="preserve"> že môže nastať aj prípad, kedy používateľ jednoducho svoje prihlasovacie heslo zabudne. Pre tento scenár, by mala v systéme existovať možnosť, ako si heslo obnoviť. Práve z tohoto dôvodu, používateľ systému pri registrácií zadával emailovú adresu. Pri možnosti zabudnuté heslo, po zadaní správnej emailovej adresy, by malo do schránky prísť nové, vygenerované heslo, ktorým sa používateľ do systému prihlási. Toto vygenerované heslo si následne môže zmeniť cez možnosť zmena hesla.</w:t>
+      </w:r>
+    </w:p>
+    <w:p>
+      <w:pPr>
+        <w:pStyle w:val="Nadpis3"/>
+      </w:pPr>
+      <w:r>
+        <w:t>Zmena osobných údajov</w:t>
+      </w:r>
+    </w:p>
+    <w:p>
+      <w:pPr>
+        <w:ind w:firstLine="709"/>
+      </w:pPr>
+      <w:r>
+        <w:t>V živote každého z nás môžu nastať okamihy ako napríklad svadba alebo zmena bydliska. Práve z toho dôvodu by mal navrhovaný systém správy zdravotnej dokumentácie pružne reagovať a dovoliť používateľovi</w:t>
+      </w:r>
+      <w:r>
+        <w:t>,</w:t>
+      </w:r>
+      <w:r>
+        <w:t xml:space="preserve"> aby si dané údaje zmenil na aktuálne.</w:t>
+      </w:r>
+    </w:p>
+    <w:p>
+      <w:pPr>
+        <w:pStyle w:val="Nadpis3"/>
+      </w:pPr>
+      <w:r>
+        <w:t>Prezeranie všetkých zdravotných dát</w:t>
+      </w:r>
+    </w:p>
+    <w:p>
+      <w:pPr>
+        <w:ind w:firstLine="709"/>
+      </w:pPr>
+      <w:r>
+        <w:t xml:space="preserve">Hlavná funkcionalita navrhovaného systému z pohľadu pacienta spočíva v prezeraní jeho zdravotných údajov. Používateľ systému si môže prezerať napríklad akými alergiami alebo ochoreniami trpí, aké lieky užíva, jednotlivé záznamy alebo </w:t>
+      </w:r>
+      <w:r>
+        <w:t xml:space="preserve">akých doktorov navštevuje. Táto funkcionalita môže byť informatívneho charakteru, no zároveň môže slúžiť aj ako istý druh kontroly, kde používateľ kontroluje správnosť zadaných </w:t>
+      </w:r>
+      <w:r>
+        <w:lastRenderedPageBreak/>
+        <w:t>údajov doktorom a poprípade môže nájsť spôsob ako kontaktovať doktora a žiadať o opravenie, aby boli tieto zdravotné údaje aktuálne a mali správnu výpovednú hodnotu.</w:t>
+      </w:r>
+      <w:r>
+        <w:t xml:space="preserve"> </w:t>
+      </w:r>
+    </w:p>
+    <w:p>
+      <w:pPr>
+        <w:pStyle w:val="Nadpis0"/>
+      </w:pPr>
       <w:r>
         <w:br w:type="page"/>
       </w:r>
     </w:p>
+    <w:p/>
     <w:p>
       <w:pPr>
         <w:spacing w:before="0" w:line="240" w:lineRule="auto"/>
@@ -4705,11 +5141,11 @@
       <w:pPr>
         <w:pStyle w:val="Nadpis0"/>
       </w:pPr>
-      <w:bookmarkStart w:id="16" w:name="_Toc131934474"/>
+      <w:bookmarkStart w:id="22" w:name="_Toc132138341"/>
       <w:r>
         <w:t>Záver</w:t>
       </w:r>
-      <w:bookmarkEnd w:id="16"/>
+      <w:bookmarkEnd w:id="22"/>
     </w:p>
     <w:p>
       <w:pPr>
@@ -5104,8 +5540,8 @@
     <w:p>
       <w:pPr>
         <w:sectPr>
-          <w:headerReference w:type="default" r:id="rId22"/>
-          <w:footerReference w:type="default" r:id="rId23"/>
+          <w:headerReference w:type="default" r:id="rId23"/>
+          <w:footerReference w:type="default" r:id="rId24"/>
           <w:type w:val="continuous"/>
           <w:pgSz w:w="11906" w:h="16838"/>
           <w:pgMar w:top="1418" w:right="1418" w:bottom="1418" w:left="1418" w:header="709" w:footer="709" w:gutter="567"/>
@@ -5228,10 +5664,10 @@
           <w:sz w:val="24"/>
         </w:rPr>
         <w:sectPr>
-          <w:headerReference w:type="default" r:id="rId24"/>
-          <w:footerReference w:type="default" r:id="rId25"/>
-          <w:headerReference w:type="first" r:id="rId26"/>
-          <w:footerReference w:type="first" r:id="rId27"/>
+          <w:headerReference w:type="default" r:id="rId25"/>
+          <w:footerReference w:type="default" r:id="rId26"/>
+          <w:headerReference w:type="first" r:id="rId27"/>
+          <w:footerReference w:type="first" r:id="rId28"/>
           <w:pgSz w:w="11906" w:h="16838" w:code="9"/>
           <w:pgMar w:top="1418" w:right="1418" w:bottom="1418" w:left="1418" w:header="709" w:footer="709" w:gutter="567"/>
           <w:pgNumType w:start="19"/>
@@ -5391,7 +5827,7 @@
           <w:szCs w:val="26"/>
         </w:rPr>
       </w:pPr>
-      <w:bookmarkStart w:id="17" w:name="_Toc95474104"/>
+      <w:bookmarkStart w:id="23" w:name="_Toc95474104"/>
       <w:r>
         <w:rPr>
           <w:sz w:val="26"/>
@@ -5400,7 +5836,7 @@
         <w:lastRenderedPageBreak/>
         <w:t>Názov prílohy</w:t>
       </w:r>
-      <w:bookmarkEnd w:id="17"/>
+      <w:bookmarkEnd w:id="23"/>
     </w:p>
     <w:p>
       <w:pPr>
@@ -5476,11 +5912,6 @@
         <w:docPartUnique/>
       </w:docPartObj>
     </w:sdtPr>
-    <w:sdtEndPr>
-      <w:rPr>
-        <w:rStyle w:val="slostrany"/>
-      </w:rPr>
-    </w:sdtEndPr>
     <w:sdtContent>
       <w:p>
         <w:pPr>
@@ -5522,11 +5953,6 @@
         <w:docPartUnique/>
       </w:docPartObj>
     </w:sdtPr>
-    <w:sdtEndPr>
-      <w:rPr>
-        <w:rStyle w:val="slostrany"/>
-      </w:rPr>
-    </w:sdtEndPr>
     <w:sdtContent>
       <w:p>
         <w:pPr>
@@ -5908,7 +6334,6 @@
           <w:listItem w:displayText="Dizertačná práca" w:value="Dizertačná práca"/>
         </w:comboBox>
       </w:sdtPr>
-      <w:sdtEndPr/>
       <w:sdtContent>
         <w:r>
           <w:rPr>
@@ -11311,7 +11736,7 @@
 <w:fonts xmlns:mc="http://schemas.openxmlformats.org/markup-compatibility/2006" xmlns:r="http://schemas.openxmlformats.org/officeDocument/2006/relationships" xmlns:w="http://schemas.openxmlformats.org/wordprocessingml/2006/main" xmlns:w14="http://schemas.microsoft.com/office/word/2010/wordml" xmlns:w15="http://schemas.microsoft.com/office/word/2012/wordml" xmlns:w16cex="http://schemas.microsoft.com/office/word/2018/wordml/cex" xmlns:w16cid="http://schemas.microsoft.com/office/word/2016/wordml/cid" xmlns:w16="http://schemas.microsoft.com/office/word/2018/wordml" xmlns:w16se="http://schemas.microsoft.com/office/word/2015/wordml/symex" mc:Ignorable="w14 w15 w16se w16cid w16 w16cex">
   <w:font w:name="Times New Roman">
     <w:panose1 w:val="02020603050405020304"/>
-    <w:charset w:val="00"/>
+    <w:charset w:val="EE"/>
     <w:family w:val="roman"/>
     <w:pitch w:val="variable"/>
     <w:sig w:usb0="E0002EFF" w:usb1="C000785B" w:usb2="00000009" w:usb3="00000000" w:csb0="000001FF" w:csb1="00000000"/>
@@ -11339,10 +11764,10 @@
   </w:font>
   <w:font w:name="Calibri">
     <w:panose1 w:val="020F0502020204030204"/>
-    <w:charset w:val="00"/>
+    <w:charset w:val="EE"/>
     <w:family w:val="swiss"/>
     <w:pitch w:val="variable"/>
-    <w:sig w:usb0="E0002AFF" w:usb1="C000247B" w:usb2="00000009" w:usb3="00000000" w:csb0="000001FF" w:csb1="00000000"/>
+    <w:sig w:usb0="E4002EFF" w:usb1="C000247B" w:usb2="00000009" w:usb3="00000000" w:csb0="000001FF" w:csb1="00000000"/>
   </w:font>
   <w:font w:name="Arial">
     <w:panose1 w:val="020B0604020202020204"/>
@@ -11368,10 +11793,10 @@
   </w:font>
   <w:font w:name="Calibri Light">
     <w:panose1 w:val="020F0302020204030204"/>
-    <w:charset w:val="EE"/>
+    <w:charset w:val="00"/>
     <w:family w:val="swiss"/>
     <w:pitch w:val="variable"/>
-    <w:sig w:usb0="E4002EFF" w:usb1="C000247B" w:usb2="00000009" w:usb3="00000000" w:csb0="000001FF" w:csb1="00000000"/>
+    <w:sig w:usb0="E0002AFF" w:usb1="C000247B" w:usb2="00000009" w:usb3="00000000" w:csb0="000001FF" w:csb1="00000000"/>
   </w:font>
 </w:fonts>
 </file>
@@ -11399,7 +11824,9 @@
     <w:rsid w:val="003C5683"/>
     <w:rsid w:val="0059485F"/>
     <w:rsid w:val="009E2AF6"/>
+    <w:rsid w:val="00AA6E3B"/>
     <w:rsid w:val="00B54A7B"/>
+    <w:rsid w:val="00BC40EE"/>
     <w:rsid w:val="00BE37E3"/>
     <w:rsid w:val="00F93D60"/>
     <w:rsid w:val="00FA7ED7"/>
@@ -12177,6 +12604,189 @@
 </file>
 
 <file path=customXml/item1.xml><?xml version="1.0" encoding="utf-8"?>
+<ct:contentTypeSchema xmlns:ct="http://schemas.microsoft.com/office/2006/metadata/contentType" xmlns:ma="http://schemas.microsoft.com/office/2006/metadata/properties/metaAttributes" ct:_="" ma:_="" ma:contentTypeName="Dokument" ma:contentTypeID="0x010100C8F193D29211724B8837309D86685A44" ma:contentTypeVersion="15" ma:contentTypeDescription="Umožňuje vytvoriť nový dokument." ma:contentTypeScope="" ma:versionID="ce5f4fa59674eff4c93af7681f6919a9">
+  <xsd:schema xmlns:xsd="http://www.w3.org/2001/XMLSchema" xmlns:xs="http://www.w3.org/2001/XMLSchema" xmlns:p="http://schemas.microsoft.com/office/2006/metadata/properties" xmlns:ns2="fc352c1a-9ad6-49a7-bf45-074d5a32cdd0" xmlns:ns3="4ed402bc-3f1b-47bc-8322-d587832204fc" targetNamespace="http://schemas.microsoft.com/office/2006/metadata/properties" ma:root="true" ma:fieldsID="fe252820d80c7a0374db48abbabc5587" ns2:_="" ns3:_="">
+    <xsd:import namespace="fc352c1a-9ad6-49a7-bf45-074d5a32cdd0"/>
+    <xsd:import namespace="4ed402bc-3f1b-47bc-8322-d587832204fc"/>
+    <xsd:element name="properties">
+      <xsd:complexType>
+        <xsd:sequence>
+          <xsd:element name="documentManagement">
+            <xsd:complexType>
+              <xsd:all>
+                <xsd:element ref="ns2:Platn_x00fd__x0020_od" minOccurs="0"/>
+                <xsd:element ref="ns2:Platn_x00fd__x0020_do" minOccurs="0"/>
+                <xsd:element ref="ns2:Priorita_x002d_poradie" minOccurs="0"/>
+                <xsd:element ref="ns2:Zodpovedn_x00fd_" minOccurs="0"/>
+                <xsd:element ref="ns2:Kateg_x00f3_ria" minOccurs="0"/>
+                <xsd:element ref="ns2:Spracovate_x013e_" minOccurs="0"/>
+                <xsd:element ref="ns2:Schvaluje" minOccurs="0"/>
+                <xsd:element ref="ns3:Oblas_x0165_" minOccurs="0"/>
+              </xsd:all>
+            </xsd:complexType>
+          </xsd:element>
+        </xsd:sequence>
+      </xsd:complexType>
+    </xsd:element>
+  </xsd:schema>
+  <xsd:schema xmlns:xsd="http://www.w3.org/2001/XMLSchema" xmlns:xs="http://www.w3.org/2001/XMLSchema" xmlns:dms="http://schemas.microsoft.com/office/2006/documentManagement/types" xmlns:pc="http://schemas.microsoft.com/office/infopath/2007/PartnerControls" targetNamespace="fc352c1a-9ad6-49a7-bf45-074d5a32cdd0" elementFormDefault="qualified">
+    <xsd:import namespace="http://schemas.microsoft.com/office/2006/documentManagement/types"/>
+    <xsd:import namespace="http://schemas.microsoft.com/office/infopath/2007/PartnerControls"/>
+    <xsd:element name="Platn_x00fd__x0020_od" ma:index="8" nillable="true" ma:displayName="Účinny od" ma:format="DateOnly" ma:internalName="Platn_x00fd__x0020_od">
+      <xsd:simpleType>
+        <xsd:restriction base="dms:DateTime"/>
+      </xsd:simpleType>
+    </xsd:element>
+    <xsd:element name="Platn_x00fd__x0020_do" ma:index="9" nillable="true" ma:displayName="Účinný do" ma:format="DateOnly" ma:internalName="Platn_x00fd__x0020_do">
+      <xsd:simpleType>
+        <xsd:restriction base="dms:DateTime"/>
+      </xsd:simpleType>
+    </xsd:element>
+    <xsd:element name="Priorita_x002d_poradie" ma:index="10" nillable="true" ma:displayName="Priorita-poradie" ma:indexed="true" ma:internalName="Priorita_x002d_poradie">
+      <xsd:simpleType>
+        <xsd:restriction base="dms:Number"/>
+      </xsd:simpleType>
+    </xsd:element>
+    <xsd:element name="Zodpovedn_x00fd_" ma:index="11" nillable="true" ma:displayName="Zodpovedný" ma:internalName="Zodpovedn_x00fd_">
+      <xsd:simpleType>
+        <xsd:restriction base="dms:Text">
+          <xsd:maxLength value="255"/>
+        </xsd:restriction>
+      </xsd:simpleType>
+    </xsd:element>
+    <xsd:element name="Kateg_x00f3_ria" ma:index="12" nillable="true" ma:displayName="Kategória" ma:internalName="Kateg_x00f3_ria">
+      <xsd:simpleType>
+        <xsd:restriction base="dms:Text">
+          <xsd:maxLength value="255"/>
+        </xsd:restriction>
+      </xsd:simpleType>
+    </xsd:element>
+    <xsd:element name="Spracovate_x013e_" ma:index="13" nillable="true" ma:displayName="Spracovateľ" ma:internalName="Spracovate_x013e_">
+      <xsd:simpleType>
+        <xsd:restriction base="dms:Text">
+          <xsd:maxLength value="255"/>
+        </xsd:restriction>
+      </xsd:simpleType>
+    </xsd:element>
+    <xsd:element name="Schvaluje" ma:index="14" nillable="true" ma:displayName="Schvaľuje" ma:internalName="Schvaluje">
+      <xsd:simpleType>
+        <xsd:restriction base="dms:Text">
+          <xsd:maxLength value="255"/>
+        </xsd:restriction>
+      </xsd:simpleType>
+    </xsd:element>
+  </xsd:schema>
+  <xsd:schema xmlns:xsd="http://www.w3.org/2001/XMLSchema" xmlns:xs="http://www.w3.org/2001/XMLSchema" xmlns:dms="http://schemas.microsoft.com/office/2006/documentManagement/types" xmlns:pc="http://schemas.microsoft.com/office/infopath/2007/PartnerControls" targetNamespace="4ed402bc-3f1b-47bc-8322-d587832204fc" elementFormDefault="qualified">
+    <xsd:import namespace="http://schemas.microsoft.com/office/2006/documentManagement/types"/>
+    <xsd:import namespace="http://schemas.microsoft.com/office/infopath/2007/PartnerControls"/>
+    <xsd:element name="Oblas_x0165_" ma:index="15" nillable="true" ma:displayName="Oblasť" ma:internalName="Oblas_x0165_">
+      <xsd:simpleType>
+        <xsd:restriction base="dms:Text">
+          <xsd:maxLength value="255"/>
+        </xsd:restriction>
+      </xsd:simpleType>
+    </xsd:element>
+  </xsd:schema>
+  <xsd:schema xmlns="http://schemas.openxmlformats.org/package/2006/metadata/core-properties" xmlns:xsd="http://www.w3.org/2001/XMLSchema" xmlns:xsi="http://www.w3.org/2001/XMLSchema-instance" xmlns:dc="http://purl.org/dc/elements/1.1/" xmlns:dcterms="http://purl.org/dc/terms/" xmlns:odoc="http://schemas.microsoft.com/internal/obd" targetNamespace="http://schemas.openxmlformats.org/package/2006/metadata/core-properties" elementFormDefault="qualified" attributeFormDefault="unqualified" blockDefault="#all">
+    <xsd:import namespace="http://purl.org/dc/elements/1.1/" schemaLocation="http://dublincore.org/schemas/xmls/qdc/2003/04/02/dc.xsd"/>
+    <xsd:import namespace="http://purl.org/dc/terms/" schemaLocation="http://dublincore.org/schemas/xmls/qdc/2003/04/02/dcterms.xsd"/>
+    <xsd:element name="coreProperties" type="CT_coreProperties"/>
+    <xsd:complexType name="CT_coreProperties">
+      <xsd:all>
+        <xsd:element ref="dc:creator" minOccurs="0" maxOccurs="1"/>
+        <xsd:element ref="dcterms:created" minOccurs="0" maxOccurs="1"/>
+        <xsd:element ref="dc:identifier" minOccurs="0" maxOccurs="1"/>
+        <xsd:element name="contentType" minOccurs="0" maxOccurs="1" type="xsd:string" ma:index="0" ma:displayName="Typ obsahu"/>
+        <xsd:element ref="dc:title" minOccurs="0" maxOccurs="1" ma:index="4" ma:displayName="Názov"/>
+        <xsd:element ref="dc:subject" minOccurs="0" maxOccurs="1"/>
+        <xsd:element ref="dc:description" minOccurs="0" maxOccurs="1"/>
+        <xsd:element name="keywords" minOccurs="0" maxOccurs="1" type="xsd:string"/>
+        <xsd:element ref="dc:language" minOccurs="0" maxOccurs="1"/>
+        <xsd:element name="category" minOccurs="0" maxOccurs="1" type="xsd:string"/>
+        <xsd:element name="version" minOccurs="0" maxOccurs="1" type="xsd:string"/>
+        <xsd:element name="revision" minOccurs="0" maxOccurs="1" type="xsd:string">
+          <xsd:annotation>
+            <xsd:documentation>
+                        This value indicates the number of saves or revisions. The application is responsible for updating this value after each revision.
+                    </xsd:documentation>
+          </xsd:annotation>
+        </xsd:element>
+        <xsd:element name="lastModifiedBy" minOccurs="0" maxOccurs="1" type="xsd:string"/>
+        <xsd:element ref="dcterms:modified" minOccurs="0" maxOccurs="1"/>
+        <xsd:element name="contentStatus" minOccurs="0" maxOccurs="1" type="xsd:string"/>
+      </xsd:all>
+    </xsd:complexType>
+  </xsd:schema>
+  <xs:schema xmlns:pc="http://schemas.microsoft.com/office/infopath/2007/PartnerControls" xmlns:xs="http://www.w3.org/2001/XMLSchema" targetNamespace="http://schemas.microsoft.com/office/infopath/2007/PartnerControls" elementFormDefault="qualified" attributeFormDefault="unqualified">
+    <xs:element name="Person">
+      <xs:complexType>
+        <xs:sequence>
+          <xs:element ref="pc:DisplayName" minOccurs="0"/>
+          <xs:element ref="pc:AccountId" minOccurs="0"/>
+          <xs:element ref="pc:AccountType" minOccurs="0"/>
+        </xs:sequence>
+      </xs:complexType>
+    </xs:element>
+    <xs:element name="DisplayName" type="xs:string"/>
+    <xs:element name="AccountId" type="xs:string"/>
+    <xs:element name="AccountType" type="xs:string"/>
+    <xs:element name="BDCAssociatedEntity">
+      <xs:complexType>
+        <xs:sequence>
+          <xs:element ref="pc:BDCEntity" minOccurs="0" maxOccurs="unbounded"/>
+        </xs:sequence>
+        <xs:attribute ref="pc:EntityNamespace"/>
+        <xs:attribute ref="pc:EntityName"/>
+        <xs:attribute ref="pc:SystemInstanceName"/>
+        <xs:attribute ref="pc:AssociationName"/>
+      </xs:complexType>
+    </xs:element>
+    <xs:attribute name="EntityNamespace" type="xs:string"/>
+    <xs:attribute name="EntityName" type="xs:string"/>
+    <xs:attribute name="SystemInstanceName" type="xs:string"/>
+    <xs:attribute name="AssociationName" type="xs:string"/>
+    <xs:element name="BDCEntity">
+      <xs:complexType>
+        <xs:sequence>
+          <xs:element ref="pc:EntityDisplayName" minOccurs="0"/>
+          <xs:element ref="pc:EntityInstanceReference" minOccurs="0"/>
+          <xs:element ref="pc:EntityId1" minOccurs="0"/>
+          <xs:element ref="pc:EntityId2" minOccurs="0"/>
+          <xs:element ref="pc:EntityId3" minOccurs="0"/>
+          <xs:element ref="pc:EntityId4" minOccurs="0"/>
+          <xs:element ref="pc:EntityId5" minOccurs="0"/>
+        </xs:sequence>
+      </xs:complexType>
+    </xs:element>
+    <xs:element name="EntityDisplayName" type="xs:string"/>
+    <xs:element name="EntityInstanceReference" type="xs:string"/>
+    <xs:element name="EntityId1" type="xs:string"/>
+    <xs:element name="EntityId2" type="xs:string"/>
+    <xs:element name="EntityId3" type="xs:string"/>
+    <xs:element name="EntityId4" type="xs:string"/>
+    <xs:element name="EntityId5" type="xs:string"/>
+    <xs:element name="Terms">
+      <xs:complexType>
+        <xs:sequence>
+          <xs:element ref="pc:TermInfo" minOccurs="0" maxOccurs="unbounded"/>
+        </xs:sequence>
+      </xs:complexType>
+    </xs:element>
+    <xs:element name="TermInfo">
+      <xs:complexType>
+        <xs:sequence>
+          <xs:element ref="pc:TermName" minOccurs="0"/>
+          <xs:element ref="pc:TermId" minOccurs="0"/>
+        </xs:sequence>
+      </xs:complexType>
+    </xs:element>
+    <xs:element name="TermName" type="xs:string"/>
+    <xs:element name="TermId" type="xs:string"/>
+  </xs:schema>
+</ct:contentTypeSchema>
+</file>
+
+<file path=customXml/item2.xml><?xml version="1.0" encoding="utf-8"?>
 <b:Sources xmlns:b="http://schemas.openxmlformats.org/officeDocument/2006/bibliography" xmlns="http://schemas.openxmlformats.org/officeDocument/2006/bibliography" SelectedStyle="/ISO690.XSL" StyleName="ISO 690 - First Element and Date" Version="1987">
   <b:Source>
     <b:Tag>Mar18</b:Tag>
@@ -12407,7 +13017,7 @@
 </b:Sources>
 </file>
 
-<file path=customXml/item2.xml><?xml version="1.0" encoding="utf-8"?>
+<file path=customXml/item3.xml><?xml version="1.0" encoding="utf-8"?>
 <p:properties xmlns:p="http://schemas.microsoft.com/office/2006/metadata/properties" xmlns:xsi="http://www.w3.org/2001/XMLSchema-instance" xmlns:pc="http://schemas.microsoft.com/office/infopath/2007/PartnerControls">
   <documentManagement>
     <Kateg_x00f3_ria xmlns="fc352c1a-9ad6-49a7-bf45-074d5a32cdd0" xsi:nil="true"/>
@@ -12422,7 +13032,7 @@
 </p:properties>
 </file>
 
-<file path=customXml/item3.xml><?xml version="1.0" encoding="utf-8"?>
+<file path=customXml/item4.xml><?xml version="1.0" encoding="utf-8"?>
 <?mso-contentType ?>
 <FormTemplates xmlns="http://schemas.microsoft.com/sharepoint/v3/contenttype/forms">
   <Display>DocumentLibraryForm</Display>
@@ -12431,217 +13041,7 @@
 </FormTemplates>
 </file>
 
-<file path=customXml/item4.xml><?xml version="1.0" encoding="utf-8"?>
-<ct:contentTypeSchema xmlns:ct="http://schemas.microsoft.com/office/2006/metadata/contentType" xmlns:ma="http://schemas.microsoft.com/office/2006/metadata/properties/metaAttributes" ct:_="" ma:_="" ma:contentTypeName="Dokument" ma:contentTypeID="0x010100C8F193D29211724B8837309D86685A44" ma:contentTypeVersion="15" ma:contentTypeDescription="Umožňuje vytvoriť nový dokument." ma:contentTypeScope="" ma:versionID="ce5f4fa59674eff4c93af7681f6919a9">
-  <xsd:schema xmlns:xsd="http://www.w3.org/2001/XMLSchema" xmlns:xs="http://www.w3.org/2001/XMLSchema" xmlns:p="http://schemas.microsoft.com/office/2006/metadata/properties" xmlns:ns2="fc352c1a-9ad6-49a7-bf45-074d5a32cdd0" xmlns:ns3="4ed402bc-3f1b-47bc-8322-d587832204fc" targetNamespace="http://schemas.microsoft.com/office/2006/metadata/properties" ma:root="true" ma:fieldsID="fe252820d80c7a0374db48abbabc5587" ns2:_="" ns3:_="">
-    <xsd:import namespace="fc352c1a-9ad6-49a7-bf45-074d5a32cdd0"/>
-    <xsd:import namespace="4ed402bc-3f1b-47bc-8322-d587832204fc"/>
-    <xsd:element name="properties">
-      <xsd:complexType>
-        <xsd:sequence>
-          <xsd:element name="documentManagement">
-            <xsd:complexType>
-              <xsd:all>
-                <xsd:element ref="ns2:Platn_x00fd__x0020_od" minOccurs="0"/>
-                <xsd:element ref="ns2:Platn_x00fd__x0020_do" minOccurs="0"/>
-                <xsd:element ref="ns2:Priorita_x002d_poradie" minOccurs="0"/>
-                <xsd:element ref="ns2:Zodpovedn_x00fd_" minOccurs="0"/>
-                <xsd:element ref="ns2:Kateg_x00f3_ria" minOccurs="0"/>
-                <xsd:element ref="ns2:Spracovate_x013e_" minOccurs="0"/>
-                <xsd:element ref="ns2:Schvaluje" minOccurs="0"/>
-                <xsd:element ref="ns3:Oblas_x0165_" minOccurs="0"/>
-              </xsd:all>
-            </xsd:complexType>
-          </xsd:element>
-        </xsd:sequence>
-      </xsd:complexType>
-    </xsd:element>
-  </xsd:schema>
-  <xsd:schema xmlns:xsd="http://www.w3.org/2001/XMLSchema" xmlns:xs="http://www.w3.org/2001/XMLSchema" xmlns:dms="http://schemas.microsoft.com/office/2006/documentManagement/types" xmlns:pc="http://schemas.microsoft.com/office/infopath/2007/PartnerControls" targetNamespace="fc352c1a-9ad6-49a7-bf45-074d5a32cdd0" elementFormDefault="qualified">
-    <xsd:import namespace="http://schemas.microsoft.com/office/2006/documentManagement/types"/>
-    <xsd:import namespace="http://schemas.microsoft.com/office/infopath/2007/PartnerControls"/>
-    <xsd:element name="Platn_x00fd__x0020_od" ma:index="8" nillable="true" ma:displayName="Účinny od" ma:format="DateOnly" ma:internalName="Platn_x00fd__x0020_od">
-      <xsd:simpleType>
-        <xsd:restriction base="dms:DateTime"/>
-      </xsd:simpleType>
-    </xsd:element>
-    <xsd:element name="Platn_x00fd__x0020_do" ma:index="9" nillable="true" ma:displayName="Účinný do" ma:format="DateOnly" ma:internalName="Platn_x00fd__x0020_do">
-      <xsd:simpleType>
-        <xsd:restriction base="dms:DateTime"/>
-      </xsd:simpleType>
-    </xsd:element>
-    <xsd:element name="Priorita_x002d_poradie" ma:index="10" nillable="true" ma:displayName="Priorita-poradie" ma:indexed="true" ma:internalName="Priorita_x002d_poradie">
-      <xsd:simpleType>
-        <xsd:restriction base="dms:Number"/>
-      </xsd:simpleType>
-    </xsd:element>
-    <xsd:element name="Zodpovedn_x00fd_" ma:index="11" nillable="true" ma:displayName="Zodpovedný" ma:internalName="Zodpovedn_x00fd_">
-      <xsd:simpleType>
-        <xsd:restriction base="dms:Text">
-          <xsd:maxLength value="255"/>
-        </xsd:restriction>
-      </xsd:simpleType>
-    </xsd:element>
-    <xsd:element name="Kateg_x00f3_ria" ma:index="12" nillable="true" ma:displayName="Kategória" ma:internalName="Kateg_x00f3_ria">
-      <xsd:simpleType>
-        <xsd:restriction base="dms:Text">
-          <xsd:maxLength value="255"/>
-        </xsd:restriction>
-      </xsd:simpleType>
-    </xsd:element>
-    <xsd:element name="Spracovate_x013e_" ma:index="13" nillable="true" ma:displayName="Spracovateľ" ma:internalName="Spracovate_x013e_">
-      <xsd:simpleType>
-        <xsd:restriction base="dms:Text">
-          <xsd:maxLength value="255"/>
-        </xsd:restriction>
-      </xsd:simpleType>
-    </xsd:element>
-    <xsd:element name="Schvaluje" ma:index="14" nillable="true" ma:displayName="Schvaľuje" ma:internalName="Schvaluje">
-      <xsd:simpleType>
-        <xsd:restriction base="dms:Text">
-          <xsd:maxLength value="255"/>
-        </xsd:restriction>
-      </xsd:simpleType>
-    </xsd:element>
-  </xsd:schema>
-  <xsd:schema xmlns:xsd="http://www.w3.org/2001/XMLSchema" xmlns:xs="http://www.w3.org/2001/XMLSchema" xmlns:dms="http://schemas.microsoft.com/office/2006/documentManagement/types" xmlns:pc="http://schemas.microsoft.com/office/infopath/2007/PartnerControls" targetNamespace="4ed402bc-3f1b-47bc-8322-d587832204fc" elementFormDefault="qualified">
-    <xsd:import namespace="http://schemas.microsoft.com/office/2006/documentManagement/types"/>
-    <xsd:import namespace="http://schemas.microsoft.com/office/infopath/2007/PartnerControls"/>
-    <xsd:element name="Oblas_x0165_" ma:index="15" nillable="true" ma:displayName="Oblasť" ma:internalName="Oblas_x0165_">
-      <xsd:simpleType>
-        <xsd:restriction base="dms:Text">
-          <xsd:maxLength value="255"/>
-        </xsd:restriction>
-      </xsd:simpleType>
-    </xsd:element>
-  </xsd:schema>
-  <xsd:schema xmlns="http://schemas.openxmlformats.org/package/2006/metadata/core-properties" xmlns:xsd="http://www.w3.org/2001/XMLSchema" xmlns:xsi="http://www.w3.org/2001/XMLSchema-instance" xmlns:dc="http://purl.org/dc/elements/1.1/" xmlns:dcterms="http://purl.org/dc/terms/" xmlns:odoc="http://schemas.microsoft.com/internal/obd" targetNamespace="http://schemas.openxmlformats.org/package/2006/metadata/core-properties" elementFormDefault="qualified" attributeFormDefault="unqualified" blockDefault="#all">
-    <xsd:import namespace="http://purl.org/dc/elements/1.1/" schemaLocation="http://dublincore.org/schemas/xmls/qdc/2003/04/02/dc.xsd"/>
-    <xsd:import namespace="http://purl.org/dc/terms/" schemaLocation="http://dublincore.org/schemas/xmls/qdc/2003/04/02/dcterms.xsd"/>
-    <xsd:element name="coreProperties" type="CT_coreProperties"/>
-    <xsd:complexType name="CT_coreProperties">
-      <xsd:all>
-        <xsd:element ref="dc:creator" minOccurs="0" maxOccurs="1"/>
-        <xsd:element ref="dcterms:created" minOccurs="0" maxOccurs="1"/>
-        <xsd:element ref="dc:identifier" minOccurs="0" maxOccurs="1"/>
-        <xsd:element name="contentType" minOccurs="0" maxOccurs="1" type="xsd:string" ma:index="0" ma:displayName="Typ obsahu"/>
-        <xsd:element ref="dc:title" minOccurs="0" maxOccurs="1" ma:index="4" ma:displayName="Názov"/>
-        <xsd:element ref="dc:subject" minOccurs="0" maxOccurs="1"/>
-        <xsd:element ref="dc:description" minOccurs="0" maxOccurs="1"/>
-        <xsd:element name="keywords" minOccurs="0" maxOccurs="1" type="xsd:string"/>
-        <xsd:element ref="dc:language" minOccurs="0" maxOccurs="1"/>
-        <xsd:element name="category" minOccurs="0" maxOccurs="1" type="xsd:string"/>
-        <xsd:element name="version" minOccurs="0" maxOccurs="1" type="xsd:string"/>
-        <xsd:element name="revision" minOccurs="0" maxOccurs="1" type="xsd:string">
-          <xsd:annotation>
-            <xsd:documentation>
-                        This value indicates the number of saves or revisions. The application is responsible for updating this value after each revision.
-                    </xsd:documentation>
-          </xsd:annotation>
-        </xsd:element>
-        <xsd:element name="lastModifiedBy" minOccurs="0" maxOccurs="1" type="xsd:string"/>
-        <xsd:element ref="dcterms:modified" minOccurs="0" maxOccurs="1"/>
-        <xsd:element name="contentStatus" minOccurs="0" maxOccurs="1" type="xsd:string"/>
-      </xsd:all>
-    </xsd:complexType>
-  </xsd:schema>
-  <xs:schema xmlns:pc="http://schemas.microsoft.com/office/infopath/2007/PartnerControls" xmlns:xs="http://www.w3.org/2001/XMLSchema" targetNamespace="http://schemas.microsoft.com/office/infopath/2007/PartnerControls" elementFormDefault="qualified" attributeFormDefault="unqualified">
-    <xs:element name="Person">
-      <xs:complexType>
-        <xs:sequence>
-          <xs:element ref="pc:DisplayName" minOccurs="0"/>
-          <xs:element ref="pc:AccountId" minOccurs="0"/>
-          <xs:element ref="pc:AccountType" minOccurs="0"/>
-        </xs:sequence>
-      </xs:complexType>
-    </xs:element>
-    <xs:element name="DisplayName" type="xs:string"/>
-    <xs:element name="AccountId" type="xs:string"/>
-    <xs:element name="AccountType" type="xs:string"/>
-    <xs:element name="BDCAssociatedEntity">
-      <xs:complexType>
-        <xs:sequence>
-          <xs:element ref="pc:BDCEntity" minOccurs="0" maxOccurs="unbounded"/>
-        </xs:sequence>
-        <xs:attribute ref="pc:EntityNamespace"/>
-        <xs:attribute ref="pc:EntityName"/>
-        <xs:attribute ref="pc:SystemInstanceName"/>
-        <xs:attribute ref="pc:AssociationName"/>
-      </xs:complexType>
-    </xs:element>
-    <xs:attribute name="EntityNamespace" type="xs:string"/>
-    <xs:attribute name="EntityName" type="xs:string"/>
-    <xs:attribute name="SystemInstanceName" type="xs:string"/>
-    <xs:attribute name="AssociationName" type="xs:string"/>
-    <xs:element name="BDCEntity">
-      <xs:complexType>
-        <xs:sequence>
-          <xs:element ref="pc:EntityDisplayName" minOccurs="0"/>
-          <xs:element ref="pc:EntityInstanceReference" minOccurs="0"/>
-          <xs:element ref="pc:EntityId1" minOccurs="0"/>
-          <xs:element ref="pc:EntityId2" minOccurs="0"/>
-          <xs:element ref="pc:EntityId3" minOccurs="0"/>
-          <xs:element ref="pc:EntityId4" minOccurs="0"/>
-          <xs:element ref="pc:EntityId5" minOccurs="0"/>
-        </xs:sequence>
-      </xs:complexType>
-    </xs:element>
-    <xs:element name="EntityDisplayName" type="xs:string"/>
-    <xs:element name="EntityInstanceReference" type="xs:string"/>
-    <xs:element name="EntityId1" type="xs:string"/>
-    <xs:element name="EntityId2" type="xs:string"/>
-    <xs:element name="EntityId3" type="xs:string"/>
-    <xs:element name="EntityId4" type="xs:string"/>
-    <xs:element name="EntityId5" type="xs:string"/>
-    <xs:element name="Terms">
-      <xs:complexType>
-        <xs:sequence>
-          <xs:element ref="pc:TermInfo" minOccurs="0" maxOccurs="unbounded"/>
-        </xs:sequence>
-      </xs:complexType>
-    </xs:element>
-    <xs:element name="TermInfo">
-      <xs:complexType>
-        <xs:sequence>
-          <xs:element ref="pc:TermName" minOccurs="0"/>
-          <xs:element ref="pc:TermId" minOccurs="0"/>
-        </xs:sequence>
-      </xs:complexType>
-    </xs:element>
-    <xs:element name="TermName" type="xs:string"/>
-    <xs:element name="TermId" type="xs:string"/>
-  </xs:schema>
-</ct:contentTypeSchema>
-</file>
-
 <file path=customXml/itemProps1.xml><?xml version="1.0" encoding="utf-8"?>
-<ds:datastoreItem xmlns:ds="http://schemas.openxmlformats.org/officeDocument/2006/customXml" ds:itemID="{B90C6E3A-DCB0-F74A-9DFC-B3781D227C09}">
-  <ds:schemaRefs>
-    <ds:schemaRef ds:uri="http://schemas.openxmlformats.org/officeDocument/2006/bibliography"/>
-  </ds:schemaRefs>
-</ds:datastoreItem>
-</file>
-
-<file path=customXml/itemProps2.xml><?xml version="1.0" encoding="utf-8"?>
-<ds:datastoreItem xmlns:ds="http://schemas.openxmlformats.org/officeDocument/2006/customXml" ds:itemID="{CCB875B8-7890-46AF-BAB7-9862F72756DF}">
-  <ds:schemaRefs>
-    <ds:schemaRef ds:uri="http://schemas.microsoft.com/office/2006/metadata/properties"/>
-    <ds:schemaRef ds:uri="http://schemas.microsoft.com/office/infopath/2007/PartnerControls"/>
-    <ds:schemaRef ds:uri="fc352c1a-9ad6-49a7-bf45-074d5a32cdd0"/>
-    <ds:schemaRef ds:uri="4ed402bc-3f1b-47bc-8322-d587832204fc"/>
-  </ds:schemaRefs>
-</ds:datastoreItem>
-</file>
-
-<file path=customXml/itemProps3.xml><?xml version="1.0" encoding="utf-8"?>
-<ds:datastoreItem xmlns:ds="http://schemas.openxmlformats.org/officeDocument/2006/customXml" ds:itemID="{A8DACCB7-A549-4DFB-82A7-20B14D404A34}">
-  <ds:schemaRefs>
-    <ds:schemaRef ds:uri="http://schemas.microsoft.com/sharepoint/v3/contenttype/forms"/>
-  </ds:schemaRefs>
-</ds:datastoreItem>
-</file>
-
-<file path=customXml/itemProps4.xml><?xml version="1.0" encoding="utf-8"?>
 <ds:datastoreItem xmlns:ds="http://schemas.openxmlformats.org/officeDocument/2006/customXml" ds:itemID="{338E2E90-7901-4679-85E9-A9EC01D56A72}">
   <ds:schemaRefs>
     <ds:schemaRef ds:uri="http://schemas.microsoft.com/office/2006/metadata/contentType"/>
@@ -12658,4 +13058,31 @@
     <ds:schemaRef ds:uri="http://schemas.microsoft.com/internal/obd"/>
   </ds:schemaRefs>
 </ds:datastoreItem>
+</file>
+
+<file path=customXml/itemProps2.xml><?xml version="1.0" encoding="utf-8"?>
+<ds:datastoreItem xmlns:ds="http://schemas.openxmlformats.org/officeDocument/2006/customXml" ds:itemID="{B90C6E3A-DCB0-F74A-9DFC-B3781D227C09}">
+  <ds:schemaRefs>
+    <ds:schemaRef ds:uri="http://schemas.openxmlformats.org/officeDocument/2006/bibliography"/>
+  </ds:schemaRefs>
+</ds:datastoreItem>
+</file>
+
+<file path=customXml/itemProps3.xml><?xml version="1.0" encoding="utf-8"?>
+<ds:datastoreItem xmlns:ds="http://schemas.openxmlformats.org/officeDocument/2006/customXml" ds:itemID="{CCB875B8-7890-46AF-BAB7-9862F72756DF}">
+  <ds:schemaRefs>
+    <ds:schemaRef ds:uri="http://schemas.microsoft.com/office/2006/metadata/properties"/>
+    <ds:schemaRef ds:uri="http://schemas.microsoft.com/office/infopath/2007/PartnerControls"/>
+    <ds:schemaRef ds:uri="fc352c1a-9ad6-49a7-bf45-074d5a32cdd0"/>
+    <ds:schemaRef ds:uri="4ed402bc-3f1b-47bc-8322-d587832204fc"/>
+  </ds:schemaRefs>
+</ds:datastoreItem>
+</file>
+
+<file path=customXml/itemProps4.xml><?xml version="1.0" encoding="utf-8"?>
+<ds:datastoreItem xmlns:ds="http://schemas.openxmlformats.org/officeDocument/2006/customXml" ds:itemID="{A8DACCB7-A549-4DFB-82A7-20B14D404A34}">
+  <ds:schemaRefs>
+    <ds:schemaRef ds:uri="http://schemas.microsoft.com/sharepoint/v3/contenttype/forms"/>
+  </ds:schemaRefs>
+</ds:datastoreItem>
 </file>
</xml_diff>

<commit_message>
-Vytvorenie nemocnice a admin casti
</commit_message>
<xml_diff>
--- a/BC_Lieskovský.docx
+++ b/BC_Lieskovský.docx
@@ -1362,19 +1362,6 @@
     <w:p>
       <w:pPr>
         <w:pStyle w:val="Abstraktnazov"/>
-        <w:spacing w:before="2835"/>
-        <w:rPr>
-          <w:b w:val="0"/>
-          <w:spacing w:val="0"/>
-          <w:kern w:val="0"/>
-          <w:sz w:val="22"/>
-          <w:szCs w:val="24"/>
-        </w:rPr>
-      </w:pPr>
-    </w:p>
-    <w:p>
-      <w:pPr>
-        <w:pStyle w:val="Abstraktnazov"/>
         <w:spacing w:before="1440"/>
       </w:pPr>
       <w:r>
@@ -1618,7 +1605,7 @@
       <w:r>
         <w:fldChar w:fldCharType="separate"/>
       </w:r>
-      <w:hyperlink w:anchor="_Toc132138327" w:history="1">
+      <w:hyperlink w:anchor="_Toc132569451" w:history="1">
         <w:r>
           <w:rPr>
             <w:rStyle w:val="Hypertextovprepojenie"/>
@@ -1641,7 +1628,7 @@
           <w:rPr>
             <w:webHidden/>
           </w:rPr>
-          <w:instrText xml:space="preserve"> PAGEREF _Toc132138327 \h </w:instrText>
+          <w:instrText xml:space="preserve"> PAGEREF _Toc132569451 \h </w:instrText>
         </w:r>
         <w:r>
           <w:rPr>
@@ -1677,7 +1664,7 @@
           <w:sz w:val="24"/>
         </w:rPr>
       </w:pPr>
-      <w:hyperlink w:anchor="_Toc132138328" w:history="1">
+      <w:hyperlink w:anchor="_Toc132569452" w:history="1">
         <w:r>
           <w:rPr>
             <w:rStyle w:val="Hypertextovprepojenie"/>
@@ -1700,7 +1687,7 @@
           <w:rPr>
             <w:webHidden/>
           </w:rPr>
-          <w:instrText xml:space="preserve"> PAGEREF _Toc132138328 \h </w:instrText>
+          <w:instrText xml:space="preserve"> PAGEREF _Toc132569452 \h </w:instrText>
         </w:r>
         <w:r>
           <w:rPr>
@@ -1717,7 +1704,7 @@
           <w:rPr>
             <w:webHidden/>
           </w:rPr>
-          <w:t>13</w:t>
+          <w:t>10</w:t>
         </w:r>
         <w:r>
           <w:rPr>
@@ -1736,7 +1723,7 @@
           <w:sz w:val="24"/>
         </w:rPr>
       </w:pPr>
-      <w:hyperlink w:anchor="_Toc132138329" w:history="1">
+      <w:hyperlink w:anchor="_Toc132569453" w:history="1">
         <w:r>
           <w:rPr>
             <w:rStyle w:val="Hypertextovprepojenie"/>
@@ -1773,7 +1760,7 @@
           <w:rPr>
             <w:webHidden/>
           </w:rPr>
-          <w:instrText xml:space="preserve"> PAGEREF _Toc132138329 \h </w:instrText>
+          <w:instrText xml:space="preserve"> PAGEREF _Toc132569453 \h </w:instrText>
         </w:r>
         <w:r>
           <w:rPr>
@@ -1790,7 +1777,7 @@
           <w:rPr>
             <w:webHidden/>
           </w:rPr>
-          <w:t>14</w:t>
+          <w:t>11</w:t>
         </w:r>
         <w:r>
           <w:rPr>
@@ -1808,7 +1795,7 @@
           <w:sz w:val="24"/>
         </w:rPr>
       </w:pPr>
-      <w:hyperlink w:anchor="_Toc132138330" w:history="1">
+      <w:hyperlink w:anchor="_Toc132569454" w:history="1">
         <w:r>
           <w:rPr>
             <w:rStyle w:val="Hypertextovprepojenie"/>
@@ -1844,7 +1831,7 @@
           <w:rPr>
             <w:webHidden/>
           </w:rPr>
-          <w:instrText xml:space="preserve"> PAGEREF _Toc132138330 \h </w:instrText>
+          <w:instrText xml:space="preserve"> PAGEREF _Toc132569454 \h </w:instrText>
         </w:r>
         <w:r>
           <w:rPr>
@@ -1861,7 +1848,7 @@
           <w:rPr>
             <w:webHidden/>
           </w:rPr>
-          <w:t>14</w:t>
+          <w:t>11</w:t>
         </w:r>
         <w:r>
           <w:rPr>
@@ -1879,7 +1866,7 @@
           <w:sz w:val="24"/>
         </w:rPr>
       </w:pPr>
-      <w:hyperlink w:anchor="_Toc132138331" w:history="1">
+      <w:hyperlink w:anchor="_Toc132569455" w:history="1">
         <w:r>
           <w:rPr>
             <w:rStyle w:val="Hypertextovprepojenie"/>
@@ -1915,7 +1902,7 @@
           <w:rPr>
             <w:webHidden/>
           </w:rPr>
-          <w:instrText xml:space="preserve"> PAGEREF _Toc132138331 \h </w:instrText>
+          <w:instrText xml:space="preserve"> PAGEREF _Toc132569455 \h </w:instrText>
         </w:r>
         <w:r>
           <w:rPr>
@@ -1932,7 +1919,7 @@
           <w:rPr>
             <w:webHidden/>
           </w:rPr>
-          <w:t>14</w:t>
+          <w:t>11</w:t>
         </w:r>
         <w:r>
           <w:rPr>
@@ -1950,7 +1937,7 @@
           <w:sz w:val="24"/>
         </w:rPr>
       </w:pPr>
-      <w:hyperlink w:anchor="_Toc132138332" w:history="1">
+      <w:hyperlink w:anchor="_Toc132569456" w:history="1">
         <w:r>
           <w:rPr>
             <w:rStyle w:val="Hypertextovprepojenie"/>
@@ -1986,7 +1973,7 @@
           <w:rPr>
             <w:webHidden/>
           </w:rPr>
-          <w:instrText xml:space="preserve"> PAGEREF _Toc132138332 \h </w:instrText>
+          <w:instrText xml:space="preserve"> PAGEREF _Toc132569456 \h </w:instrText>
         </w:r>
         <w:r>
           <w:rPr>
@@ -2003,7 +1990,7 @@
           <w:rPr>
             <w:webHidden/>
           </w:rPr>
-          <w:t>14</w:t>
+          <w:t>11</w:t>
         </w:r>
         <w:r>
           <w:rPr>
@@ -2021,7 +2008,7 @@
           <w:sz w:val="24"/>
         </w:rPr>
       </w:pPr>
-      <w:hyperlink w:anchor="_Toc132138333" w:history="1">
+      <w:hyperlink w:anchor="_Toc132569457" w:history="1">
         <w:r>
           <w:rPr>
             <w:rStyle w:val="Hypertextovprepojenie"/>
@@ -2057,7 +2044,7 @@
           <w:rPr>
             <w:webHidden/>
           </w:rPr>
-          <w:instrText xml:space="preserve"> PAGEREF _Toc132138333 \h </w:instrText>
+          <w:instrText xml:space="preserve"> PAGEREF _Toc132569457 \h </w:instrText>
         </w:r>
         <w:r>
           <w:rPr>
@@ -2074,7 +2061,7 @@
           <w:rPr>
             <w:webHidden/>
           </w:rPr>
-          <w:t>15</w:t>
+          <w:t>12</w:t>
         </w:r>
         <w:r>
           <w:rPr>
@@ -2092,7 +2079,7 @@
           <w:sz w:val="24"/>
         </w:rPr>
       </w:pPr>
-      <w:hyperlink w:anchor="_Toc132138334" w:history="1">
+      <w:hyperlink w:anchor="_Toc132569458" w:history="1">
         <w:r>
           <w:rPr>
             <w:rStyle w:val="Hypertextovprepojenie"/>
@@ -2128,7 +2115,7 @@
           <w:rPr>
             <w:webHidden/>
           </w:rPr>
-          <w:instrText xml:space="preserve"> PAGEREF _Toc132138334 \h </w:instrText>
+          <w:instrText xml:space="preserve"> PAGEREF _Toc132569458 \h </w:instrText>
         </w:r>
         <w:r>
           <w:rPr>
@@ -2145,7 +2132,7 @@
           <w:rPr>
             <w:webHidden/>
           </w:rPr>
-          <w:t>16</w:t>
+          <w:t>13</w:t>
         </w:r>
         <w:r>
           <w:rPr>
@@ -2164,7 +2151,7 @@
           <w:sz w:val="24"/>
         </w:rPr>
       </w:pPr>
-      <w:hyperlink w:anchor="_Toc132138335" w:history="1">
+      <w:hyperlink w:anchor="_Toc132569459" w:history="1">
         <w:r>
           <w:rPr>
             <w:rStyle w:val="Hypertextovprepojenie"/>
@@ -2201,7 +2188,7 @@
           <w:rPr>
             <w:webHidden/>
           </w:rPr>
-          <w:instrText xml:space="preserve"> PAGEREF _Toc132138335 \h </w:instrText>
+          <w:instrText xml:space="preserve"> PAGEREF _Toc132569459 \h </w:instrText>
         </w:r>
         <w:r>
           <w:rPr>
@@ -2218,7 +2205,7 @@
           <w:rPr>
             <w:webHidden/>
           </w:rPr>
-          <w:t>17</w:t>
+          <w:t>14</w:t>
         </w:r>
         <w:r>
           <w:rPr>
@@ -2236,7 +2223,7 @@
           <w:sz w:val="24"/>
         </w:rPr>
       </w:pPr>
-      <w:hyperlink w:anchor="_Toc132138336" w:history="1">
+      <w:hyperlink w:anchor="_Toc132569460" w:history="1">
         <w:r>
           <w:rPr>
             <w:rStyle w:val="Hypertextovprepojenie"/>
@@ -2272,7 +2259,7 @@
           <w:rPr>
             <w:webHidden/>
           </w:rPr>
-          <w:instrText xml:space="preserve"> PAGEREF _Toc132138336 \h </w:instrText>
+          <w:instrText xml:space="preserve"> PAGEREF _Toc132569460 \h </w:instrText>
         </w:r>
         <w:r>
           <w:rPr>
@@ -2289,7 +2276,7 @@
           <w:rPr>
             <w:webHidden/>
           </w:rPr>
-          <w:t>17</w:t>
+          <w:t>14</w:t>
         </w:r>
         <w:r>
           <w:rPr>
@@ -2308,7 +2295,7 @@
           <w:sz w:val="24"/>
         </w:rPr>
       </w:pPr>
-      <w:hyperlink w:anchor="_Toc132138337" w:history="1">
+      <w:hyperlink w:anchor="_Toc132569461" w:history="1">
         <w:r>
           <w:rPr>
             <w:rStyle w:val="Hypertextovprepojenie"/>
@@ -2345,7 +2332,7 @@
           <w:rPr>
             <w:webHidden/>
           </w:rPr>
-          <w:instrText xml:space="preserve"> PAGEREF _Toc132138337 \h </w:instrText>
+          <w:instrText xml:space="preserve"> PAGEREF _Toc132569461 \h </w:instrText>
         </w:r>
         <w:r>
           <w:rPr>
@@ -2362,7 +2349,7 @@
           <w:rPr>
             <w:webHidden/>
           </w:rPr>
-          <w:t>17</w:t>
+          <w:t>14</w:t>
         </w:r>
         <w:r>
           <w:rPr>
@@ -2381,7 +2368,7 @@
           <w:sz w:val="24"/>
         </w:rPr>
       </w:pPr>
-      <w:hyperlink w:anchor="_Toc132138338" w:history="1">
+      <w:hyperlink w:anchor="_Toc132569462" w:history="1">
         <w:r>
           <w:rPr>
             <w:rStyle w:val="Hypertextovprepojenie"/>
@@ -2418,7 +2405,7 @@
           <w:rPr>
             <w:webHidden/>
           </w:rPr>
-          <w:instrText xml:space="preserve"> PAGEREF _Toc132138338 \h </w:instrText>
+          <w:instrText xml:space="preserve"> PAGEREF _Toc132569462 \h </w:instrText>
         </w:r>
         <w:r>
           <w:rPr>
@@ -2435,7 +2422,7 @@
           <w:rPr>
             <w:webHidden/>
           </w:rPr>
-          <w:t>17</w:t>
+          <w:t>14</w:t>
         </w:r>
         <w:r>
           <w:rPr>
@@ -2454,7 +2441,7 @@
           <w:sz w:val="24"/>
         </w:rPr>
       </w:pPr>
-      <w:hyperlink w:anchor="_Toc132138339" w:history="1">
+      <w:hyperlink w:anchor="_Toc132569463" w:history="1">
         <w:r>
           <w:rPr>
             <w:rStyle w:val="Hypertextovprepojenie"/>
@@ -2491,7 +2478,7 @@
           <w:rPr>
             <w:webHidden/>
           </w:rPr>
-          <w:instrText xml:space="preserve"> PAGEREF _Toc132138339 \h </w:instrText>
+          <w:instrText xml:space="preserve"> PAGEREF _Toc132569463 \h </w:instrText>
         </w:r>
         <w:r>
           <w:rPr>
@@ -2508,7 +2495,7 @@
           <w:rPr>
             <w:webHidden/>
           </w:rPr>
-          <w:t>17</w:t>
+          <w:t>14</w:t>
         </w:r>
         <w:r>
           <w:rPr>
@@ -2527,7 +2514,7 @@
           <w:sz w:val="24"/>
         </w:rPr>
       </w:pPr>
-      <w:hyperlink w:anchor="_Toc132138340" w:history="1">
+      <w:hyperlink w:anchor="_Toc132569464" w:history="1">
         <w:r>
           <w:rPr>
             <w:rStyle w:val="Hypertextovprepojenie"/>
@@ -2564,7 +2551,7 @@
           <w:rPr>
             <w:webHidden/>
           </w:rPr>
-          <w:instrText xml:space="preserve"> PAGEREF _Toc132138340 \h </w:instrText>
+          <w:instrText xml:space="preserve"> PAGEREF _Toc132569464 \h </w:instrText>
         </w:r>
         <w:r>
           <w:rPr>
@@ -2581,7 +2568,7 @@
           <w:rPr>
             <w:webHidden/>
           </w:rPr>
-          <w:t>18</w:t>
+          <w:t>15</w:t>
         </w:r>
         <w:r>
           <w:rPr>
@@ -2600,11 +2587,1228 @@
           <w:sz w:val="24"/>
         </w:rPr>
       </w:pPr>
-      <w:hyperlink w:anchor="_Toc132138341" w:history="1">
+      <w:hyperlink w:anchor="_Toc132569465" w:history="1">
         <w:r>
           <w:rPr>
             <w:rStyle w:val="Hypertextovprepojenie"/>
           </w:rPr>
+          <w:t>3</w:t>
+        </w:r>
+        <w:r>
+          <w:rPr>
+            <w:rFonts w:asciiTheme="minorHAnsi" w:eastAsiaTheme="minorEastAsia" w:hAnsiTheme="minorHAnsi" w:cstheme="minorBidi"/>
+            <w:bCs w:val="0"/>
+            <w:sz w:val="24"/>
+          </w:rPr>
+          <w:tab/>
+        </w:r>
+        <w:r>
+          <w:rPr>
+            <w:rStyle w:val="Hypertextovprepojenie"/>
+          </w:rPr>
+          <w:t>Návrh vlastného systému</w:t>
+        </w:r>
+        <w:r>
+          <w:rPr>
+            <w:webHidden/>
+          </w:rPr>
+          <w:tab/>
+        </w:r>
+        <w:r>
+          <w:rPr>
+            <w:webHidden/>
+          </w:rPr>
+          <w:fldChar w:fldCharType="begin"/>
+        </w:r>
+        <w:r>
+          <w:rPr>
+            <w:webHidden/>
+          </w:rPr>
+          <w:instrText xml:space="preserve"> PAGEREF _Toc132569465 \h </w:instrText>
+        </w:r>
+        <w:r>
+          <w:rPr>
+            <w:webHidden/>
+          </w:rPr>
+        </w:r>
+        <w:r>
+          <w:rPr>
+            <w:webHidden/>
+          </w:rPr>
+          <w:fldChar w:fldCharType="separate"/>
+        </w:r>
+        <w:r>
+          <w:rPr>
+            <w:webHidden/>
+          </w:rPr>
+          <w:t>16</w:t>
+        </w:r>
+        <w:r>
+          <w:rPr>
+            <w:webHidden/>
+          </w:rPr>
+          <w:fldChar w:fldCharType="end"/>
+        </w:r>
+      </w:hyperlink>
+    </w:p>
+    <w:p>
+      <w:pPr>
+        <w:pStyle w:val="Obsah2"/>
+        <w:rPr>
+          <w:rFonts w:asciiTheme="minorHAnsi" w:eastAsiaTheme="minorEastAsia" w:hAnsiTheme="minorHAnsi" w:cstheme="minorBidi"/>
+          <w:sz w:val="24"/>
+        </w:rPr>
+      </w:pPr>
+      <w:hyperlink w:anchor="_Toc132569466" w:history="1">
+        <w:r>
+          <w:rPr>
+            <w:rStyle w:val="Hypertextovprepojenie"/>
+          </w:rPr>
+          <w:t>3.1</w:t>
+        </w:r>
+        <w:r>
+          <w:rPr>
+            <w:rFonts w:asciiTheme="minorHAnsi" w:eastAsiaTheme="minorEastAsia" w:hAnsiTheme="minorHAnsi" w:cstheme="minorBidi"/>
+            <w:sz w:val="24"/>
+          </w:rPr>
+          <w:tab/>
+        </w:r>
+        <w:r>
+          <w:rPr>
+            <w:rStyle w:val="Hypertextovprepojenie"/>
+          </w:rPr>
+          <w:t>Používatelia systému</w:t>
+        </w:r>
+        <w:r>
+          <w:rPr>
+            <w:webHidden/>
+          </w:rPr>
+          <w:tab/>
+        </w:r>
+        <w:r>
+          <w:rPr>
+            <w:webHidden/>
+          </w:rPr>
+          <w:fldChar w:fldCharType="begin"/>
+        </w:r>
+        <w:r>
+          <w:rPr>
+            <w:webHidden/>
+          </w:rPr>
+          <w:instrText xml:space="preserve"> PAGEREF _Toc132569466 \h </w:instrText>
+        </w:r>
+        <w:r>
+          <w:rPr>
+            <w:webHidden/>
+          </w:rPr>
+        </w:r>
+        <w:r>
+          <w:rPr>
+            <w:webHidden/>
+          </w:rPr>
+          <w:fldChar w:fldCharType="separate"/>
+        </w:r>
+        <w:r>
+          <w:rPr>
+            <w:webHidden/>
+          </w:rPr>
+          <w:t>16</w:t>
+        </w:r>
+        <w:r>
+          <w:rPr>
+            <w:webHidden/>
+          </w:rPr>
+          <w:fldChar w:fldCharType="end"/>
+        </w:r>
+      </w:hyperlink>
+    </w:p>
+    <w:p>
+      <w:pPr>
+        <w:pStyle w:val="Obsah3"/>
+        <w:rPr>
+          <w:rFonts w:asciiTheme="minorHAnsi" w:eastAsiaTheme="minorEastAsia" w:hAnsiTheme="minorHAnsi" w:cstheme="minorBidi"/>
+          <w:iCs w:val="0"/>
+          <w:sz w:val="24"/>
+        </w:rPr>
+      </w:pPr>
+      <w:hyperlink w:anchor="_Toc132569467" w:history="1">
+        <w:r>
+          <w:rPr>
+            <w:rStyle w:val="Hypertextovprepojenie"/>
+          </w:rPr>
+          <w:t>3.1.1</w:t>
+        </w:r>
+        <w:r>
+          <w:rPr>
+            <w:rFonts w:asciiTheme="minorHAnsi" w:eastAsiaTheme="minorEastAsia" w:hAnsiTheme="minorHAnsi" w:cstheme="minorBidi"/>
+            <w:iCs w:val="0"/>
+            <w:sz w:val="24"/>
+          </w:rPr>
+          <w:tab/>
+        </w:r>
+        <w:r>
+          <w:rPr>
+            <w:rStyle w:val="Hypertextovprepojenie"/>
+          </w:rPr>
+          <w:t>Pacient</w:t>
+        </w:r>
+        <w:r>
+          <w:rPr>
+            <w:webHidden/>
+          </w:rPr>
+          <w:tab/>
+        </w:r>
+        <w:r>
+          <w:rPr>
+            <w:webHidden/>
+          </w:rPr>
+          <w:fldChar w:fldCharType="begin"/>
+        </w:r>
+        <w:r>
+          <w:rPr>
+            <w:webHidden/>
+          </w:rPr>
+          <w:instrText xml:space="preserve"> PAGEREF _Toc132569467 \h </w:instrText>
+        </w:r>
+        <w:r>
+          <w:rPr>
+            <w:webHidden/>
+          </w:rPr>
+        </w:r>
+        <w:r>
+          <w:rPr>
+            <w:webHidden/>
+          </w:rPr>
+          <w:fldChar w:fldCharType="separate"/>
+        </w:r>
+        <w:r>
+          <w:rPr>
+            <w:webHidden/>
+          </w:rPr>
+          <w:t>16</w:t>
+        </w:r>
+        <w:r>
+          <w:rPr>
+            <w:webHidden/>
+          </w:rPr>
+          <w:fldChar w:fldCharType="end"/>
+        </w:r>
+      </w:hyperlink>
+    </w:p>
+    <w:p>
+      <w:pPr>
+        <w:pStyle w:val="Obsah4"/>
+        <w:rPr>
+          <w:rFonts w:asciiTheme="minorHAnsi" w:eastAsiaTheme="minorEastAsia" w:hAnsiTheme="minorHAnsi" w:cstheme="minorBidi"/>
+          <w:sz w:val="24"/>
+        </w:rPr>
+      </w:pPr>
+      <w:hyperlink w:anchor="_Toc132569468" w:history="1">
+        <w:r>
+          <w:rPr>
+            <w:rStyle w:val="Hypertextovprepojenie"/>
+          </w:rPr>
+          <w:t>3.1.1.1</w:t>
+        </w:r>
+        <w:r>
+          <w:rPr>
+            <w:rFonts w:asciiTheme="minorHAnsi" w:eastAsiaTheme="minorEastAsia" w:hAnsiTheme="minorHAnsi" w:cstheme="minorBidi"/>
+            <w:sz w:val="24"/>
+          </w:rPr>
+          <w:tab/>
+        </w:r>
+        <w:r>
+          <w:rPr>
+            <w:rStyle w:val="Hypertextovprepojenie"/>
+          </w:rPr>
+          <w:t>Vytvorenie účtu v systéme</w:t>
+        </w:r>
+        <w:r>
+          <w:rPr>
+            <w:webHidden/>
+          </w:rPr>
+          <w:tab/>
+        </w:r>
+        <w:r>
+          <w:rPr>
+            <w:webHidden/>
+          </w:rPr>
+          <w:fldChar w:fldCharType="begin"/>
+        </w:r>
+        <w:r>
+          <w:rPr>
+            <w:webHidden/>
+          </w:rPr>
+          <w:instrText xml:space="preserve"> PAGEREF _Toc132569468 \h </w:instrText>
+        </w:r>
+        <w:r>
+          <w:rPr>
+            <w:webHidden/>
+          </w:rPr>
+        </w:r>
+        <w:r>
+          <w:rPr>
+            <w:webHidden/>
+          </w:rPr>
+          <w:fldChar w:fldCharType="separate"/>
+        </w:r>
+        <w:r>
+          <w:rPr>
+            <w:webHidden/>
+          </w:rPr>
+          <w:t>17</w:t>
+        </w:r>
+        <w:r>
+          <w:rPr>
+            <w:webHidden/>
+          </w:rPr>
+          <w:fldChar w:fldCharType="end"/>
+        </w:r>
+      </w:hyperlink>
+    </w:p>
+    <w:p>
+      <w:pPr>
+        <w:pStyle w:val="Obsah4"/>
+        <w:rPr>
+          <w:rFonts w:asciiTheme="minorHAnsi" w:eastAsiaTheme="minorEastAsia" w:hAnsiTheme="minorHAnsi" w:cstheme="minorBidi"/>
+          <w:sz w:val="24"/>
+        </w:rPr>
+      </w:pPr>
+      <w:hyperlink w:anchor="_Toc132569469" w:history="1">
+        <w:r>
+          <w:rPr>
+            <w:rStyle w:val="Hypertextovprepojenie"/>
+          </w:rPr>
+          <w:t>3.1.1.2</w:t>
+        </w:r>
+        <w:r>
+          <w:rPr>
+            <w:rFonts w:asciiTheme="minorHAnsi" w:eastAsiaTheme="minorEastAsia" w:hAnsiTheme="minorHAnsi" w:cstheme="minorBidi"/>
+            <w:sz w:val="24"/>
+          </w:rPr>
+          <w:tab/>
+        </w:r>
+        <w:r>
+          <w:rPr>
+            <w:rStyle w:val="Hypertextovprepojenie"/>
+          </w:rPr>
+          <w:t>Zmena hesla alebo zabudnuté heslo</w:t>
+        </w:r>
+        <w:r>
+          <w:rPr>
+            <w:webHidden/>
+          </w:rPr>
+          <w:tab/>
+        </w:r>
+        <w:r>
+          <w:rPr>
+            <w:webHidden/>
+          </w:rPr>
+          <w:fldChar w:fldCharType="begin"/>
+        </w:r>
+        <w:r>
+          <w:rPr>
+            <w:webHidden/>
+          </w:rPr>
+          <w:instrText xml:space="preserve"> PAGEREF _Toc132569469 \h </w:instrText>
+        </w:r>
+        <w:r>
+          <w:rPr>
+            <w:webHidden/>
+          </w:rPr>
+        </w:r>
+        <w:r>
+          <w:rPr>
+            <w:webHidden/>
+          </w:rPr>
+          <w:fldChar w:fldCharType="separate"/>
+        </w:r>
+        <w:r>
+          <w:rPr>
+            <w:webHidden/>
+          </w:rPr>
+          <w:t>17</w:t>
+        </w:r>
+        <w:r>
+          <w:rPr>
+            <w:webHidden/>
+          </w:rPr>
+          <w:fldChar w:fldCharType="end"/>
+        </w:r>
+      </w:hyperlink>
+    </w:p>
+    <w:p>
+      <w:pPr>
+        <w:pStyle w:val="Obsah4"/>
+        <w:rPr>
+          <w:rFonts w:asciiTheme="minorHAnsi" w:eastAsiaTheme="minorEastAsia" w:hAnsiTheme="minorHAnsi" w:cstheme="minorBidi"/>
+          <w:sz w:val="24"/>
+        </w:rPr>
+      </w:pPr>
+      <w:hyperlink w:anchor="_Toc132569470" w:history="1">
+        <w:r>
+          <w:rPr>
+            <w:rStyle w:val="Hypertextovprepojenie"/>
+          </w:rPr>
+          <w:t>3.1.1.3</w:t>
+        </w:r>
+        <w:r>
+          <w:rPr>
+            <w:rFonts w:asciiTheme="minorHAnsi" w:eastAsiaTheme="minorEastAsia" w:hAnsiTheme="minorHAnsi" w:cstheme="minorBidi"/>
+            <w:sz w:val="24"/>
+          </w:rPr>
+          <w:tab/>
+        </w:r>
+        <w:r>
+          <w:rPr>
+            <w:rStyle w:val="Hypertextovprepojenie"/>
+          </w:rPr>
+          <w:t>Zmena osobných údajov</w:t>
+        </w:r>
+        <w:r>
+          <w:rPr>
+            <w:webHidden/>
+          </w:rPr>
+          <w:tab/>
+        </w:r>
+        <w:r>
+          <w:rPr>
+            <w:webHidden/>
+          </w:rPr>
+          <w:fldChar w:fldCharType="begin"/>
+        </w:r>
+        <w:r>
+          <w:rPr>
+            <w:webHidden/>
+          </w:rPr>
+          <w:instrText xml:space="preserve"> PAGEREF _Toc132569470 \h </w:instrText>
+        </w:r>
+        <w:r>
+          <w:rPr>
+            <w:webHidden/>
+          </w:rPr>
+        </w:r>
+        <w:r>
+          <w:rPr>
+            <w:webHidden/>
+          </w:rPr>
+          <w:fldChar w:fldCharType="separate"/>
+        </w:r>
+        <w:r>
+          <w:rPr>
+            <w:webHidden/>
+          </w:rPr>
+          <w:t>17</w:t>
+        </w:r>
+        <w:r>
+          <w:rPr>
+            <w:webHidden/>
+          </w:rPr>
+          <w:fldChar w:fldCharType="end"/>
+        </w:r>
+      </w:hyperlink>
+    </w:p>
+    <w:p>
+      <w:pPr>
+        <w:pStyle w:val="Obsah4"/>
+        <w:rPr>
+          <w:rFonts w:asciiTheme="minorHAnsi" w:eastAsiaTheme="minorEastAsia" w:hAnsiTheme="minorHAnsi" w:cstheme="minorBidi"/>
+          <w:sz w:val="24"/>
+        </w:rPr>
+      </w:pPr>
+      <w:hyperlink w:anchor="_Toc132569471" w:history="1">
+        <w:r>
+          <w:rPr>
+            <w:rStyle w:val="Hypertextovprepojenie"/>
+          </w:rPr>
+          <w:t>3.1.1.4</w:t>
+        </w:r>
+        <w:r>
+          <w:rPr>
+            <w:rFonts w:asciiTheme="minorHAnsi" w:eastAsiaTheme="minorEastAsia" w:hAnsiTheme="minorHAnsi" w:cstheme="minorBidi"/>
+            <w:sz w:val="24"/>
+          </w:rPr>
+          <w:tab/>
+        </w:r>
+        <w:r>
+          <w:rPr>
+            <w:rStyle w:val="Hypertextovprepojenie"/>
+          </w:rPr>
+          <w:t>Prezeranie všetkých zdravotných dát</w:t>
+        </w:r>
+        <w:r>
+          <w:rPr>
+            <w:webHidden/>
+          </w:rPr>
+          <w:tab/>
+        </w:r>
+        <w:r>
+          <w:rPr>
+            <w:webHidden/>
+          </w:rPr>
+          <w:fldChar w:fldCharType="begin"/>
+        </w:r>
+        <w:r>
+          <w:rPr>
+            <w:webHidden/>
+          </w:rPr>
+          <w:instrText xml:space="preserve"> PAGEREF _Toc132569471 \h </w:instrText>
+        </w:r>
+        <w:r>
+          <w:rPr>
+            <w:webHidden/>
+          </w:rPr>
+        </w:r>
+        <w:r>
+          <w:rPr>
+            <w:webHidden/>
+          </w:rPr>
+          <w:fldChar w:fldCharType="separate"/>
+        </w:r>
+        <w:r>
+          <w:rPr>
+            <w:webHidden/>
+          </w:rPr>
+          <w:t>17</w:t>
+        </w:r>
+        <w:r>
+          <w:rPr>
+            <w:webHidden/>
+          </w:rPr>
+          <w:fldChar w:fldCharType="end"/>
+        </w:r>
+      </w:hyperlink>
+    </w:p>
+    <w:p>
+      <w:pPr>
+        <w:pStyle w:val="Obsah3"/>
+        <w:rPr>
+          <w:rFonts w:asciiTheme="minorHAnsi" w:eastAsiaTheme="minorEastAsia" w:hAnsiTheme="minorHAnsi" w:cstheme="minorBidi"/>
+          <w:iCs w:val="0"/>
+          <w:sz w:val="24"/>
+        </w:rPr>
+      </w:pPr>
+      <w:hyperlink w:anchor="_Toc132569472" w:history="1">
+        <w:r>
+          <w:rPr>
+            <w:rStyle w:val="Hypertextovprepojenie"/>
+          </w:rPr>
+          <w:t>3.1.2</w:t>
+        </w:r>
+        <w:r>
+          <w:rPr>
+            <w:rFonts w:asciiTheme="minorHAnsi" w:eastAsiaTheme="minorEastAsia" w:hAnsiTheme="minorHAnsi" w:cstheme="minorBidi"/>
+            <w:iCs w:val="0"/>
+            <w:sz w:val="24"/>
+          </w:rPr>
+          <w:tab/>
+        </w:r>
+        <w:r>
+          <w:rPr>
+            <w:rStyle w:val="Hypertextovprepojenie"/>
+          </w:rPr>
+          <w:t>Doktor</w:t>
+        </w:r>
+        <w:r>
+          <w:rPr>
+            <w:webHidden/>
+          </w:rPr>
+          <w:tab/>
+        </w:r>
+        <w:r>
+          <w:rPr>
+            <w:webHidden/>
+          </w:rPr>
+          <w:fldChar w:fldCharType="begin"/>
+        </w:r>
+        <w:r>
+          <w:rPr>
+            <w:webHidden/>
+          </w:rPr>
+          <w:instrText xml:space="preserve"> PAGEREF _Toc132569472 \h </w:instrText>
+        </w:r>
+        <w:r>
+          <w:rPr>
+            <w:webHidden/>
+          </w:rPr>
+        </w:r>
+        <w:r>
+          <w:rPr>
+            <w:webHidden/>
+          </w:rPr>
+          <w:fldChar w:fldCharType="separate"/>
+        </w:r>
+        <w:r>
+          <w:rPr>
+            <w:webHidden/>
+          </w:rPr>
+          <w:t>18</w:t>
+        </w:r>
+        <w:r>
+          <w:rPr>
+            <w:webHidden/>
+          </w:rPr>
+          <w:fldChar w:fldCharType="end"/>
+        </w:r>
+      </w:hyperlink>
+    </w:p>
+    <w:p>
+      <w:pPr>
+        <w:pStyle w:val="Obsah4"/>
+        <w:rPr>
+          <w:rFonts w:asciiTheme="minorHAnsi" w:eastAsiaTheme="minorEastAsia" w:hAnsiTheme="minorHAnsi" w:cstheme="minorBidi"/>
+          <w:sz w:val="24"/>
+        </w:rPr>
+      </w:pPr>
+      <w:hyperlink w:anchor="_Toc132569473" w:history="1">
+        <w:r>
+          <w:rPr>
+            <w:rStyle w:val="Hypertextovprepojenie"/>
+          </w:rPr>
+          <w:t>3.1.2.1</w:t>
+        </w:r>
+        <w:r>
+          <w:rPr>
+            <w:rFonts w:asciiTheme="minorHAnsi" w:eastAsiaTheme="minorEastAsia" w:hAnsiTheme="minorHAnsi" w:cstheme="minorBidi"/>
+            <w:sz w:val="24"/>
+          </w:rPr>
+          <w:tab/>
+        </w:r>
+        <w:r>
+          <w:rPr>
+            <w:rStyle w:val="Hypertextovprepojenie"/>
+          </w:rPr>
+          <w:t>Prehľad údajov a špecializácií</w:t>
+        </w:r>
+        <w:r>
+          <w:rPr>
+            <w:webHidden/>
+          </w:rPr>
+          <w:tab/>
+        </w:r>
+        <w:r>
+          <w:rPr>
+            <w:webHidden/>
+          </w:rPr>
+          <w:fldChar w:fldCharType="begin"/>
+        </w:r>
+        <w:r>
+          <w:rPr>
+            <w:webHidden/>
+          </w:rPr>
+          <w:instrText xml:space="preserve"> PAGEREF _Toc132569473 \h </w:instrText>
+        </w:r>
+        <w:r>
+          <w:rPr>
+            <w:webHidden/>
+          </w:rPr>
+        </w:r>
+        <w:r>
+          <w:rPr>
+            <w:webHidden/>
+          </w:rPr>
+          <w:fldChar w:fldCharType="separate"/>
+        </w:r>
+        <w:r>
+          <w:rPr>
+            <w:webHidden/>
+          </w:rPr>
+          <w:t>18</w:t>
+        </w:r>
+        <w:r>
+          <w:rPr>
+            <w:webHidden/>
+          </w:rPr>
+          <w:fldChar w:fldCharType="end"/>
+        </w:r>
+      </w:hyperlink>
+    </w:p>
+    <w:p>
+      <w:pPr>
+        <w:pStyle w:val="Obsah4"/>
+        <w:rPr>
+          <w:rFonts w:asciiTheme="minorHAnsi" w:eastAsiaTheme="minorEastAsia" w:hAnsiTheme="minorHAnsi" w:cstheme="minorBidi"/>
+          <w:sz w:val="24"/>
+        </w:rPr>
+      </w:pPr>
+      <w:hyperlink w:anchor="_Toc132569474" w:history="1">
+        <w:r>
+          <w:rPr>
+            <w:rStyle w:val="Hypertextovprepojenie"/>
+          </w:rPr>
+          <w:t>3.1.2.2</w:t>
+        </w:r>
+        <w:r>
+          <w:rPr>
+            <w:rFonts w:asciiTheme="minorHAnsi" w:eastAsiaTheme="minorEastAsia" w:hAnsiTheme="minorHAnsi" w:cstheme="minorBidi"/>
+            <w:sz w:val="24"/>
+          </w:rPr>
+          <w:tab/>
+        </w:r>
+        <w:r>
+          <w:rPr>
+            <w:rStyle w:val="Hypertextovprepojenie"/>
+          </w:rPr>
+          <w:t>Prehľad priradených pacientov</w:t>
+        </w:r>
+        <w:r>
+          <w:rPr>
+            <w:webHidden/>
+          </w:rPr>
+          <w:tab/>
+        </w:r>
+        <w:r>
+          <w:rPr>
+            <w:webHidden/>
+          </w:rPr>
+          <w:fldChar w:fldCharType="begin"/>
+        </w:r>
+        <w:r>
+          <w:rPr>
+            <w:webHidden/>
+          </w:rPr>
+          <w:instrText xml:space="preserve"> PAGEREF _Toc132569474 \h </w:instrText>
+        </w:r>
+        <w:r>
+          <w:rPr>
+            <w:webHidden/>
+          </w:rPr>
+        </w:r>
+        <w:r>
+          <w:rPr>
+            <w:webHidden/>
+          </w:rPr>
+          <w:fldChar w:fldCharType="separate"/>
+        </w:r>
+        <w:r>
+          <w:rPr>
+            <w:webHidden/>
+          </w:rPr>
+          <w:t>19</w:t>
+        </w:r>
+        <w:r>
+          <w:rPr>
+            <w:webHidden/>
+          </w:rPr>
+          <w:fldChar w:fldCharType="end"/>
+        </w:r>
+      </w:hyperlink>
+    </w:p>
+    <w:p>
+      <w:pPr>
+        <w:pStyle w:val="Obsah4"/>
+        <w:rPr>
+          <w:rFonts w:asciiTheme="minorHAnsi" w:eastAsiaTheme="minorEastAsia" w:hAnsiTheme="minorHAnsi" w:cstheme="minorBidi"/>
+          <w:sz w:val="24"/>
+        </w:rPr>
+      </w:pPr>
+      <w:hyperlink w:anchor="_Toc132569475" w:history="1">
+        <w:r>
+          <w:rPr>
+            <w:rStyle w:val="Hypertextovprepojenie"/>
+          </w:rPr>
+          <w:t>3.1.2.3</w:t>
+        </w:r>
+        <w:r>
+          <w:rPr>
+            <w:rFonts w:asciiTheme="minorHAnsi" w:eastAsiaTheme="minorEastAsia" w:hAnsiTheme="minorHAnsi" w:cstheme="minorBidi"/>
+            <w:sz w:val="24"/>
+          </w:rPr>
+          <w:tab/>
+        </w:r>
+        <w:r>
+          <w:rPr>
+            <w:rStyle w:val="Hypertextovprepojenie"/>
+          </w:rPr>
+          <w:t>Prehľad zdieľaných častí dokumentácie</w:t>
+        </w:r>
+        <w:r>
+          <w:rPr>
+            <w:webHidden/>
+          </w:rPr>
+          <w:tab/>
+        </w:r>
+        <w:r>
+          <w:rPr>
+            <w:webHidden/>
+          </w:rPr>
+          <w:fldChar w:fldCharType="begin"/>
+        </w:r>
+        <w:r>
+          <w:rPr>
+            <w:webHidden/>
+          </w:rPr>
+          <w:instrText xml:space="preserve"> PAGEREF _Toc132569475 \h </w:instrText>
+        </w:r>
+        <w:r>
+          <w:rPr>
+            <w:webHidden/>
+          </w:rPr>
+        </w:r>
+        <w:r>
+          <w:rPr>
+            <w:webHidden/>
+          </w:rPr>
+          <w:fldChar w:fldCharType="separate"/>
+        </w:r>
+        <w:r>
+          <w:rPr>
+            <w:webHidden/>
+          </w:rPr>
+          <w:t>19</w:t>
+        </w:r>
+        <w:r>
+          <w:rPr>
+            <w:webHidden/>
+          </w:rPr>
+          <w:fldChar w:fldCharType="end"/>
+        </w:r>
+      </w:hyperlink>
+    </w:p>
+    <w:p>
+      <w:pPr>
+        <w:pStyle w:val="Obsah4"/>
+        <w:rPr>
+          <w:rFonts w:asciiTheme="minorHAnsi" w:eastAsiaTheme="minorEastAsia" w:hAnsiTheme="minorHAnsi" w:cstheme="minorBidi"/>
+          <w:sz w:val="24"/>
+        </w:rPr>
+      </w:pPr>
+      <w:hyperlink w:anchor="_Toc132569476" w:history="1">
+        <w:r>
+          <w:rPr>
+            <w:rStyle w:val="Hypertextovprepojenie"/>
+          </w:rPr>
+          <w:t>3.1.2.4</w:t>
+        </w:r>
+        <w:r>
+          <w:rPr>
+            <w:rFonts w:asciiTheme="minorHAnsi" w:eastAsiaTheme="minorEastAsia" w:hAnsiTheme="minorHAnsi" w:cstheme="minorBidi"/>
+            <w:sz w:val="24"/>
+          </w:rPr>
+          <w:tab/>
+        </w:r>
+        <w:r>
+          <w:rPr>
+            <w:rStyle w:val="Hypertextovprepojenie"/>
+          </w:rPr>
+          <w:t>Úprava jednotlivých častí dokumentácie</w:t>
+        </w:r>
+        <w:r>
+          <w:rPr>
+            <w:webHidden/>
+          </w:rPr>
+          <w:tab/>
+        </w:r>
+        <w:r>
+          <w:rPr>
+            <w:webHidden/>
+          </w:rPr>
+          <w:fldChar w:fldCharType="begin"/>
+        </w:r>
+        <w:r>
+          <w:rPr>
+            <w:webHidden/>
+          </w:rPr>
+          <w:instrText xml:space="preserve"> PAGEREF _Toc132569476 \h </w:instrText>
+        </w:r>
+        <w:r>
+          <w:rPr>
+            <w:webHidden/>
+          </w:rPr>
+        </w:r>
+        <w:r>
+          <w:rPr>
+            <w:webHidden/>
+          </w:rPr>
+          <w:fldChar w:fldCharType="separate"/>
+        </w:r>
+        <w:r>
+          <w:rPr>
+            <w:webHidden/>
+          </w:rPr>
+          <w:t>19</w:t>
+        </w:r>
+        <w:r>
+          <w:rPr>
+            <w:webHidden/>
+          </w:rPr>
+          <w:fldChar w:fldCharType="end"/>
+        </w:r>
+      </w:hyperlink>
+    </w:p>
+    <w:p>
+      <w:pPr>
+        <w:pStyle w:val="Obsah3"/>
+        <w:rPr>
+          <w:rFonts w:asciiTheme="minorHAnsi" w:eastAsiaTheme="minorEastAsia" w:hAnsiTheme="minorHAnsi" w:cstheme="minorBidi"/>
+          <w:iCs w:val="0"/>
+          <w:sz w:val="24"/>
+        </w:rPr>
+      </w:pPr>
+      <w:hyperlink w:anchor="_Toc132569477" w:history="1">
+        <w:r>
+          <w:rPr>
+            <w:rStyle w:val="Hypertextovprepojenie"/>
+          </w:rPr>
+          <w:t>3.1.3</w:t>
+        </w:r>
+        <w:r>
+          <w:rPr>
+            <w:rFonts w:asciiTheme="minorHAnsi" w:eastAsiaTheme="minorEastAsia" w:hAnsiTheme="minorHAnsi" w:cstheme="minorBidi"/>
+            <w:iCs w:val="0"/>
+            <w:sz w:val="24"/>
+          </w:rPr>
+          <w:tab/>
+        </w:r>
+        <w:r>
+          <w:rPr>
+            <w:rStyle w:val="Hypertextovprepojenie"/>
+          </w:rPr>
+          <w:t>Nemocnica</w:t>
+        </w:r>
+        <w:r>
+          <w:rPr>
+            <w:webHidden/>
+          </w:rPr>
+          <w:tab/>
+        </w:r>
+        <w:r>
+          <w:rPr>
+            <w:webHidden/>
+          </w:rPr>
+          <w:fldChar w:fldCharType="begin"/>
+        </w:r>
+        <w:r>
+          <w:rPr>
+            <w:webHidden/>
+          </w:rPr>
+          <w:instrText xml:space="preserve"> PAGEREF _Toc132569477 \h </w:instrText>
+        </w:r>
+        <w:r>
+          <w:rPr>
+            <w:webHidden/>
+          </w:rPr>
+        </w:r>
+        <w:r>
+          <w:rPr>
+            <w:webHidden/>
+          </w:rPr>
+          <w:fldChar w:fldCharType="separate"/>
+        </w:r>
+        <w:r>
+          <w:rPr>
+            <w:webHidden/>
+          </w:rPr>
+          <w:t>20</w:t>
+        </w:r>
+        <w:r>
+          <w:rPr>
+            <w:webHidden/>
+          </w:rPr>
+          <w:fldChar w:fldCharType="end"/>
+        </w:r>
+      </w:hyperlink>
+    </w:p>
+    <w:p>
+      <w:pPr>
+        <w:pStyle w:val="Obsah4"/>
+        <w:rPr>
+          <w:rFonts w:asciiTheme="minorHAnsi" w:eastAsiaTheme="minorEastAsia" w:hAnsiTheme="minorHAnsi" w:cstheme="minorBidi"/>
+          <w:sz w:val="24"/>
+        </w:rPr>
+      </w:pPr>
+      <w:hyperlink w:anchor="_Toc132569478" w:history="1">
+        <w:r>
+          <w:rPr>
+            <w:rStyle w:val="Hypertextovprepojenie"/>
+          </w:rPr>
+          <w:t>3.1.3.1</w:t>
+        </w:r>
+        <w:r>
+          <w:rPr>
+            <w:rFonts w:asciiTheme="minorHAnsi" w:eastAsiaTheme="minorEastAsia" w:hAnsiTheme="minorHAnsi" w:cstheme="minorBidi"/>
+            <w:sz w:val="24"/>
+          </w:rPr>
+          <w:tab/>
+        </w:r>
+        <w:r>
+          <w:rPr>
+            <w:rStyle w:val="Hypertextovprepojenie"/>
+          </w:rPr>
+          <w:t>Prehľad doktorov a oddelení</w:t>
+        </w:r>
+        <w:r>
+          <w:rPr>
+            <w:webHidden/>
+          </w:rPr>
+          <w:tab/>
+        </w:r>
+        <w:r>
+          <w:rPr>
+            <w:webHidden/>
+          </w:rPr>
+          <w:fldChar w:fldCharType="begin"/>
+        </w:r>
+        <w:r>
+          <w:rPr>
+            <w:webHidden/>
+          </w:rPr>
+          <w:instrText xml:space="preserve"> PAGEREF _Toc132569478 \h </w:instrText>
+        </w:r>
+        <w:r>
+          <w:rPr>
+            <w:webHidden/>
+          </w:rPr>
+        </w:r>
+        <w:r>
+          <w:rPr>
+            <w:webHidden/>
+          </w:rPr>
+          <w:fldChar w:fldCharType="separate"/>
+        </w:r>
+        <w:r>
+          <w:rPr>
+            <w:webHidden/>
+          </w:rPr>
+          <w:t>20</w:t>
+        </w:r>
+        <w:r>
+          <w:rPr>
+            <w:webHidden/>
+          </w:rPr>
+          <w:fldChar w:fldCharType="end"/>
+        </w:r>
+      </w:hyperlink>
+    </w:p>
+    <w:p>
+      <w:pPr>
+        <w:pStyle w:val="Obsah4"/>
+        <w:rPr>
+          <w:rFonts w:asciiTheme="minorHAnsi" w:eastAsiaTheme="minorEastAsia" w:hAnsiTheme="minorHAnsi" w:cstheme="minorBidi"/>
+          <w:sz w:val="24"/>
+        </w:rPr>
+      </w:pPr>
+      <w:hyperlink w:anchor="_Toc132569479" w:history="1">
+        <w:r>
+          <w:rPr>
+            <w:rStyle w:val="Hypertextovprepojenie"/>
+          </w:rPr>
+          <w:t>3.1.3.2</w:t>
+        </w:r>
+        <w:r>
+          <w:rPr>
+            <w:rFonts w:asciiTheme="minorHAnsi" w:eastAsiaTheme="minorEastAsia" w:hAnsiTheme="minorHAnsi" w:cstheme="minorBidi"/>
+            <w:sz w:val="24"/>
+          </w:rPr>
+          <w:tab/>
+        </w:r>
+        <w:r>
+          <w:rPr>
+            <w:rStyle w:val="Hypertextovprepojenie"/>
+          </w:rPr>
+          <w:t>Úprava oddelení</w:t>
+        </w:r>
+        <w:r>
+          <w:rPr>
+            <w:webHidden/>
+          </w:rPr>
+          <w:tab/>
+        </w:r>
+        <w:r>
+          <w:rPr>
+            <w:webHidden/>
+          </w:rPr>
+          <w:fldChar w:fldCharType="begin"/>
+        </w:r>
+        <w:r>
+          <w:rPr>
+            <w:webHidden/>
+          </w:rPr>
+          <w:instrText xml:space="preserve"> PAGEREF _Toc132569479 \h </w:instrText>
+        </w:r>
+        <w:r>
+          <w:rPr>
+            <w:webHidden/>
+          </w:rPr>
+        </w:r>
+        <w:r>
+          <w:rPr>
+            <w:webHidden/>
+          </w:rPr>
+          <w:fldChar w:fldCharType="separate"/>
+        </w:r>
+        <w:r>
+          <w:rPr>
+            <w:webHidden/>
+          </w:rPr>
+          <w:t>21</w:t>
+        </w:r>
+        <w:r>
+          <w:rPr>
+            <w:webHidden/>
+          </w:rPr>
+          <w:fldChar w:fldCharType="end"/>
+        </w:r>
+      </w:hyperlink>
+    </w:p>
+    <w:p>
+      <w:pPr>
+        <w:pStyle w:val="Obsah4"/>
+        <w:rPr>
+          <w:rFonts w:asciiTheme="minorHAnsi" w:eastAsiaTheme="minorEastAsia" w:hAnsiTheme="minorHAnsi" w:cstheme="minorBidi"/>
+          <w:sz w:val="24"/>
+        </w:rPr>
+      </w:pPr>
+      <w:hyperlink w:anchor="_Toc132569480" w:history="1">
+        <w:r>
+          <w:rPr>
+            <w:rStyle w:val="Hypertextovprepojenie"/>
+          </w:rPr>
+          <w:t>3.1.3.3</w:t>
+        </w:r>
+        <w:r>
+          <w:rPr>
+            <w:rFonts w:asciiTheme="minorHAnsi" w:eastAsiaTheme="minorEastAsia" w:hAnsiTheme="minorHAnsi" w:cstheme="minorBidi"/>
+            <w:sz w:val="24"/>
+          </w:rPr>
+          <w:tab/>
+        </w:r>
+        <w:r>
+          <w:rPr>
+            <w:rStyle w:val="Hypertextovprepojenie"/>
+          </w:rPr>
+          <w:t>Úprava špecializácií doktora</w:t>
+        </w:r>
+        <w:r>
+          <w:rPr>
+            <w:webHidden/>
+          </w:rPr>
+          <w:tab/>
+        </w:r>
+        <w:r>
+          <w:rPr>
+            <w:webHidden/>
+          </w:rPr>
+          <w:fldChar w:fldCharType="begin"/>
+        </w:r>
+        <w:r>
+          <w:rPr>
+            <w:webHidden/>
+          </w:rPr>
+          <w:instrText xml:space="preserve"> PAGEREF _Toc132569480 \h </w:instrText>
+        </w:r>
+        <w:r>
+          <w:rPr>
+            <w:webHidden/>
+          </w:rPr>
+        </w:r>
+        <w:r>
+          <w:rPr>
+            <w:webHidden/>
+          </w:rPr>
+          <w:fldChar w:fldCharType="separate"/>
+        </w:r>
+        <w:r>
+          <w:rPr>
+            <w:webHidden/>
+          </w:rPr>
+          <w:t>21</w:t>
+        </w:r>
+        <w:r>
+          <w:rPr>
+            <w:webHidden/>
+          </w:rPr>
+          <w:fldChar w:fldCharType="end"/>
+        </w:r>
+      </w:hyperlink>
+    </w:p>
+    <w:p>
+      <w:pPr>
+        <w:pStyle w:val="Obsah3"/>
+        <w:rPr>
+          <w:rFonts w:asciiTheme="minorHAnsi" w:eastAsiaTheme="minorEastAsia" w:hAnsiTheme="minorHAnsi" w:cstheme="minorBidi"/>
+          <w:iCs w:val="0"/>
+          <w:sz w:val="24"/>
+        </w:rPr>
+      </w:pPr>
+      <w:hyperlink w:anchor="_Toc132569481" w:history="1">
+        <w:r>
+          <w:rPr>
+            <w:rStyle w:val="Hypertextovprepojenie"/>
+          </w:rPr>
+          <w:t>3.1.4</w:t>
+        </w:r>
+        <w:r>
+          <w:rPr>
+            <w:rFonts w:asciiTheme="minorHAnsi" w:eastAsiaTheme="minorEastAsia" w:hAnsiTheme="minorHAnsi" w:cstheme="minorBidi"/>
+            <w:iCs w:val="0"/>
+            <w:sz w:val="24"/>
+          </w:rPr>
+          <w:tab/>
+        </w:r>
+        <w:r>
+          <w:rPr>
+            <w:rStyle w:val="Hypertextovprepojenie"/>
+          </w:rPr>
+          <w:t>Administrátor</w:t>
+        </w:r>
+        <w:r>
+          <w:rPr>
+            <w:webHidden/>
+          </w:rPr>
+          <w:tab/>
+        </w:r>
+        <w:r>
+          <w:rPr>
+            <w:webHidden/>
+          </w:rPr>
+          <w:fldChar w:fldCharType="begin"/>
+        </w:r>
+        <w:r>
+          <w:rPr>
+            <w:webHidden/>
+          </w:rPr>
+          <w:instrText xml:space="preserve"> PAGEREF _Toc132569481 \h </w:instrText>
+        </w:r>
+        <w:r>
+          <w:rPr>
+            <w:webHidden/>
+          </w:rPr>
+        </w:r>
+        <w:r>
+          <w:rPr>
+            <w:webHidden/>
+          </w:rPr>
+          <w:fldChar w:fldCharType="separate"/>
+        </w:r>
+        <w:r>
+          <w:rPr>
+            <w:webHidden/>
+          </w:rPr>
+          <w:t>21</w:t>
+        </w:r>
+        <w:r>
+          <w:rPr>
+            <w:webHidden/>
+          </w:rPr>
+          <w:fldChar w:fldCharType="end"/>
+        </w:r>
+      </w:hyperlink>
+    </w:p>
+    <w:p>
+      <w:pPr>
+        <w:pStyle w:val="Obsah1"/>
+        <w:rPr>
+          <w:rFonts w:asciiTheme="minorHAnsi" w:eastAsiaTheme="minorEastAsia" w:hAnsiTheme="minorHAnsi" w:cstheme="minorBidi"/>
+          <w:bCs w:val="0"/>
+          <w:sz w:val="24"/>
+        </w:rPr>
+      </w:pPr>
+      <w:hyperlink w:anchor="_Toc132569482" w:history="1">
+        <w:r>
+          <w:rPr>
+            <w:rStyle w:val="Hypertextovprepojenie"/>
+          </w:rPr>
           <w:t>Záver</w:t>
         </w:r>
         <w:r>
@@ -2623,7 +3827,7 @@
           <w:rPr>
             <w:webHidden/>
           </w:rPr>
-          <w:instrText xml:space="preserve"> PAGEREF _Toc132138341 \h </w:instrText>
+          <w:instrText xml:space="preserve"> PAGEREF _Toc132569482 \h </w:instrText>
         </w:r>
         <w:r>
           <w:rPr>
@@ -2640,7 +3844,7 @@
           <w:rPr>
             <w:webHidden/>
           </w:rPr>
-          <w:t>19</w:t>
+          <w:t>22</w:t>
         </w:r>
         <w:r>
           <w:rPr>
@@ -2652,27 +3856,9 @@
     </w:p>
     <w:p>
       <w:r>
+        <w:lastRenderedPageBreak/>
         <w:fldChar w:fldCharType="end"/>
       </w:r>
-    </w:p>
-    <w:p/>
-    <w:p/>
-    <w:p/>
-    <w:p/>
-    <w:p/>
-    <w:p/>
-    <w:p/>
-    <w:p/>
-    <w:p/>
-    <w:p/>
-    <w:p/>
-    <w:p/>
-    <w:p/>
-    <w:p/>
-    <w:p>
-      <w:pPr>
-        <w:jc w:val="right"/>
-      </w:pPr>
     </w:p>
     <w:p>
       <w:pPr>
@@ -2693,7 +3879,7 @@
       <w:pPr>
         <w:pStyle w:val="Nadpis0"/>
       </w:pPr>
-      <w:bookmarkStart w:id="0" w:name="_Toc132138327"/>
+      <w:bookmarkStart w:id="0" w:name="_Toc132569451"/>
       <w:r>
         <w:t>Zoznam obrázkov</w:t>
       </w:r>
@@ -3365,7 +4551,7 @@
       <w:bookmarkStart w:id="3" w:name="_Toc253125673"/>
       <w:bookmarkStart w:id="4" w:name="_Toc253125802"/>
       <w:bookmarkStart w:id="5" w:name="_Toc253125969"/>
-      <w:bookmarkStart w:id="6" w:name="_Toc132138328"/>
+      <w:bookmarkStart w:id="6" w:name="_Toc132569452"/>
       <w:r>
         <w:lastRenderedPageBreak/>
         <w:t>Úvod</w:t>
@@ -3551,7 +4737,7 @@
       <w:pPr>
         <w:pStyle w:val="Nadpis1"/>
       </w:pPr>
-      <w:bookmarkStart w:id="7" w:name="_Toc132138329"/>
+      <w:bookmarkStart w:id="7" w:name="_Toc132569453"/>
       <w:r>
         <w:lastRenderedPageBreak/>
         <w:t>Zdravotná dokumentácia</w:t>
@@ -3562,7 +4748,7 @@
       <w:pPr>
         <w:pStyle w:val="Nadpis2"/>
       </w:pPr>
-      <w:bookmarkStart w:id="8" w:name="_Toc132138330"/>
+      <w:bookmarkStart w:id="8" w:name="_Toc132569454"/>
       <w:r>
         <w:t>Definícia zdravotnej dokumentácie</w:t>
       </w:r>
@@ -3633,7 +4819,7 @@
       <w:pPr>
         <w:pStyle w:val="Nadpis2"/>
       </w:pPr>
-      <w:bookmarkStart w:id="9" w:name="_Toc132138331"/>
+      <w:bookmarkStart w:id="9" w:name="_Toc132569455"/>
       <w:r>
         <w:t>Význam zdravotnej dokumentácie</w:t>
       </w:r>
@@ -3816,7 +5002,7 @@
       <w:pPr>
         <w:pStyle w:val="Nadpis2"/>
       </w:pPr>
-      <w:bookmarkStart w:id="10" w:name="_Toc132138332"/>
+      <w:bookmarkStart w:id="10" w:name="_Toc132569456"/>
       <w:r>
         <w:t>Obsah zdravotnej dokumentácie</w:t>
       </w:r>
@@ -4008,7 +5194,7 @@
       <w:pPr>
         <w:pStyle w:val="Nadpis2"/>
       </w:pPr>
-      <w:bookmarkStart w:id="11" w:name="_Toc132138333"/>
+      <w:bookmarkStart w:id="11" w:name="_Toc132569457"/>
       <w:r>
         <w:t xml:space="preserve">Právne </w:t>
       </w:r>
@@ -4160,7 +5346,7 @@
       <w:pPr>
         <w:pStyle w:val="Nadpis2"/>
       </w:pPr>
-      <w:bookmarkStart w:id="12" w:name="_Toc132138334"/>
+      <w:bookmarkStart w:id="12" w:name="_Toc132569458"/>
       <w:r>
         <w:lastRenderedPageBreak/>
         <w:t>Elektronická zdravotná dokumentácia</w:t>
@@ -4323,7 +5509,7 @@
       <w:pPr>
         <w:pStyle w:val="Nadpis1"/>
       </w:pPr>
-      <w:bookmarkStart w:id="13" w:name="_Toc132138335"/>
+      <w:bookmarkStart w:id="13" w:name="_Toc132569459"/>
       <w:r>
         <w:lastRenderedPageBreak/>
         <w:t>Analýza existujúcich systémov správy zdravotnej dokumentácie</w:t>
@@ -4334,7 +5520,7 @@
       <w:pPr>
         <w:pStyle w:val="Nadpis2"/>
       </w:pPr>
-      <w:bookmarkStart w:id="14" w:name="_Toc132138336"/>
+      <w:bookmarkStart w:id="14" w:name="_Toc132569460"/>
       <w:r>
         <w:t>E</w:t>
       </w:r>
@@ -4350,7 +5536,7 @@
       <w:pPr>
         <w:pStyle w:val="Nadpis3"/>
       </w:pPr>
-      <w:bookmarkStart w:id="15" w:name="_Toc132138337"/>
+      <w:bookmarkStart w:id="15" w:name="_Toc132569461"/>
       <w:r>
         <w:t>Úvod do elektronickej zdravotnej knižky</w:t>
       </w:r>
@@ -4406,7 +5592,7 @@
       <w:pPr>
         <w:pStyle w:val="Nadpis3"/>
       </w:pPr>
-      <w:bookmarkStart w:id="16" w:name="_Toc132138338"/>
+      <w:bookmarkStart w:id="16" w:name="_Toc132569462"/>
       <w:r>
         <w:t>Prístup k elektronickej zdravotnej k</w:t>
       </w:r>
@@ -4503,7 +5689,7 @@
       <w:pPr>
         <w:pStyle w:val="Nadpis3"/>
       </w:pPr>
-      <w:bookmarkStart w:id="17" w:name="_Toc132138339"/>
+      <w:bookmarkStart w:id="17" w:name="_Toc132569463"/>
       <w:r>
         <w:t>Prostredie elektronickej zdravotnej k</w:t>
       </w:r>
@@ -4836,7 +6022,7 @@
       <w:pPr>
         <w:pStyle w:val="Nadpis3"/>
       </w:pPr>
-      <w:bookmarkStart w:id="20" w:name="_Toc132138340"/>
+      <w:bookmarkStart w:id="20" w:name="_Toc132569464"/>
       <w:r>
         <w:t xml:space="preserve">Zabezpečenie </w:t>
       </w:r>
@@ -4910,9 +6096,23 @@
       <w:pPr>
         <w:pStyle w:val="Nadpis1"/>
       </w:pPr>
-      <w:r>
-        <w:t>Návrh Vlastného sýstému</w:t>
-      </w:r>
+      <w:bookmarkStart w:id="21" w:name="_Toc132569465"/>
+      <w:r>
+        <w:t xml:space="preserve">Návrh </w:t>
+      </w:r>
+      <w:r>
+        <w:t>v</w:t>
+      </w:r>
+      <w:r>
+        <w:t>lastného s</w:t>
+      </w:r>
+      <w:r>
+        <w:t>y</w:t>
+      </w:r>
+      <w:r>
+        <w:t>stému</w:t>
+      </w:r>
+      <w:bookmarkEnd w:id="21"/>
     </w:p>
     <w:p>
       <w:pPr>
@@ -4934,9 +6134,21 @@
       <w:pPr>
         <w:pStyle w:val="Nadpis2"/>
       </w:pPr>
+      <w:bookmarkStart w:id="22" w:name="_Toc132569466"/>
+      <w:r>
+        <w:t>Používatelia systému</w:t>
+      </w:r>
+      <w:bookmarkEnd w:id="22"/>
+    </w:p>
+    <w:p>
+      <w:pPr>
+        <w:pStyle w:val="Nadpis3"/>
+      </w:pPr>
+      <w:bookmarkStart w:id="23" w:name="_Toc132569467"/>
       <w:r>
         <w:t>Pacient</w:t>
       </w:r>
+      <w:bookmarkEnd w:id="23"/>
     </w:p>
     <w:p>
       <w:pPr>
@@ -4953,9 +6165,9 @@
           <w:noProof/>
         </w:rPr>
         <w:drawing>
-          <wp:inline distT="0" distB="0" distL="0" distR="0" wp14:anchorId="107D5729" wp14:editId="33858C2C">
-            <wp:extent cx="4583448" cy="3254788"/>
-            <wp:effectExtent l="0" t="0" r="1270" b="0"/>
+          <wp:inline distT="0" distB="0" distL="0" distR="0" wp14:anchorId="107D5729" wp14:editId="5FA4B3A5">
+            <wp:extent cx="5029200" cy="3254375"/>
+            <wp:effectExtent l="0" t="0" r="0" b="0"/>
             <wp:docPr id="6" name="Obrázok 6" descr="Obrázok, na ktorom je diagram&#10;&#10;Automaticky generovaný popis"/>
             <wp:cNvGraphicFramePr>
               <a:graphicFrameLocks xmlns:a="http://schemas.openxmlformats.org/drawingml/2006/main" noChangeAspect="1"/>
@@ -4976,7 +6188,7 @@
                   <pic:spPr>
                     <a:xfrm>
                       <a:off x="0" y="0"/>
-                      <a:ext cx="4629404" cy="3287422"/>
+                      <a:ext cx="5029851" cy="3254796"/>
                     </a:xfrm>
                     <a:prstGeom prst="rect">
                       <a:avLst/>
@@ -4993,8 +6205,9 @@
       <w:pPr>
         <w:pStyle w:val="Popis"/>
       </w:pPr>
-      <w:bookmarkStart w:id="21" w:name="_Toc132311188"/>
-      <w:r>
+      <w:bookmarkStart w:id="24" w:name="_Toc132311188"/>
+      <w:r>
+        <w:lastRenderedPageBreak/>
         <w:t xml:space="preserve">Obrázok </w:t>
       </w:r>
       <w:fldSimple w:instr=" SEQ Obrázok \* ARABIC ">
@@ -5006,146 +6219,676 @@
         </w:r>
       </w:fldSimple>
       <w:r>
-        <w:t xml:space="preserve"> – </w:t>
-      </w:r>
-      <w:proofErr w:type="spellStart"/>
-      <w:r>
-        <w:t>Use</w:t>
-      </w:r>
-      <w:proofErr w:type="spellEnd"/>
+        <w:t xml:space="preserve"> – Use Case diagram pacienta</w:t>
+      </w:r>
+      <w:bookmarkEnd w:id="24"/>
+    </w:p>
+    <w:p>
+      <w:pPr>
+        <w:pStyle w:val="Nadpis4"/>
+      </w:pPr>
+      <w:bookmarkStart w:id="25" w:name="_Toc132569468"/>
+      <w:r>
+        <w:t>Vytvorenie účtu v systéme</w:t>
+      </w:r>
+      <w:bookmarkEnd w:id="25"/>
+    </w:p>
+    <w:p>
+      <w:pPr>
+        <w:ind w:firstLine="709"/>
+      </w:pPr>
+      <w:r>
+        <w:t>Pre správne fungovanie systému a taktiež ochranu citlivých údajov o pacientovi, by mal vytvorený systém fungovať na princípe účtov. Každý pacient, ktorý bude mať záujem o používanie systému si vytvorí používateľský účet, kde o sebe nastaví hlavné údaje. Medzi tieto údaje patrí rodné číslo, ktoré bude ďalej slúžiť pre prihlasovanie do systému, krstné meno, aktuálne používané priezvisko, pacientova poisťovňa v ktorej je poistený, obec a ulica trvalého bydliska</w:t>
+      </w:r>
+      <w:r>
+        <w:t>, heslo, pomocou ktorého sa používateľ prihlási do samotného systému a nakoniec ešte emailovú adresu použitú pre prípadné zabudnutie hesla.</w:t>
+      </w:r>
+    </w:p>
+    <w:p>
+      <w:pPr>
+        <w:pStyle w:val="Nadpis4"/>
+      </w:pPr>
+      <w:bookmarkStart w:id="26" w:name="_Toc132569469"/>
+      <w:r>
+        <w:t>Zmena hesla alebo zabudnuté heslo</w:t>
+      </w:r>
+      <w:bookmarkEnd w:id="26"/>
+    </w:p>
+    <w:p>
+      <w:pPr>
+        <w:ind w:firstLine="709"/>
+      </w:pPr>
+      <w:r>
+        <w:t>Tak ako v každom systéme, fungujúcom na báze prihlásenia je potrebné pravidelne si meniť heslo, tak tomu je aj v tomto navrhovanom systéme. Existuje mnoho dôvodov prečo si pravidelne meniť heslo, no najdôležitejším je bezpečnosť a minimalizácia rizika zneužitia citlivých informácií, ktorých je v systéme na správu zdravotnej dokumentácie viac než dosť. Práve z dôvodu obsahu veľmi citlivých údajov nesmie v navrhnutom systéme chýbať možnosť zmeny aktuálne používaného hesla.</w:t>
+      </w:r>
+    </w:p>
+    <w:p>
+      <w:pPr>
+        <w:ind w:firstLine="709"/>
+      </w:pPr>
+      <w:r>
+        <w:t>Samozrejme</w:t>
+      </w:r>
+      <w:r>
+        <w:t xml:space="preserve"> že môže nastať aj prípad, kedy používateľ jednoducho svoje prihlasovacie heslo zabudne. Pre tento scenár, by mala v systéme existovať možnosť, ako si heslo obnoviť. Práve z tohoto dôvodu, používateľ systému pri registrácií zadával emailovú adresu. Pri možnosti zabudnuté heslo, po zadaní správnej emailovej adresy, by malo do schránky prísť nové, vygenerované heslo, ktorým sa používateľ do systému prihlási. Toto vygenerované heslo si následne môže zmeniť cez možnosť zmena hesla.</w:t>
+      </w:r>
+    </w:p>
+    <w:p>
+      <w:pPr>
+        <w:pStyle w:val="Nadpis4"/>
+      </w:pPr>
+      <w:bookmarkStart w:id="27" w:name="_Toc132569470"/>
+      <w:r>
+        <w:t>Zmena osobných údajov</w:t>
+      </w:r>
+      <w:bookmarkEnd w:id="27"/>
+    </w:p>
+    <w:p>
+      <w:pPr>
+        <w:ind w:firstLine="709"/>
+      </w:pPr>
+      <w:r>
+        <w:t>V živote každého z nás môžu nastať okamihy ako napríklad svadba alebo zmena bydliska. Práve z toho dôvodu by mal navrhovaný systém správy zdravotnej dokumentácie pružne reagovať a dovoliť používateľovi</w:t>
+      </w:r>
+      <w:r>
+        <w:t>,</w:t>
+      </w:r>
+      <w:r>
+        <w:t xml:space="preserve"> aby si dané údaje zmenil na aktuálne.</w:t>
+      </w:r>
+    </w:p>
+    <w:p>
+      <w:pPr>
+        <w:pStyle w:val="Nadpis4"/>
+      </w:pPr>
+      <w:bookmarkStart w:id="28" w:name="_Toc132569471"/>
+      <w:r>
+        <w:t>Prezeranie všetkých zdravotných dát</w:t>
+      </w:r>
+      <w:bookmarkEnd w:id="28"/>
+    </w:p>
+    <w:p>
+      <w:pPr>
+        <w:ind w:firstLine="709"/>
+      </w:pPr>
+      <w:r>
+        <w:t xml:space="preserve">Hlavná funkcionalita navrhovaného systému z pohľadu pacienta spočíva v prezeraní jeho zdravotných údajov. Používateľ systému si môže prezerať napríklad akými alergiami alebo ochoreniami trpí, aké lieky užíva, jednotlivé záznamy alebo </w:t>
+      </w:r>
+      <w:r>
+        <w:t xml:space="preserve">akých doktorov navštevuje. Táto funkcionalita môže byť informatívneho charakteru, no zároveň </w:t>
+      </w:r>
+      <w:r>
+        <w:lastRenderedPageBreak/>
+        <w:t>môže slúžiť aj ako istý druh kontroly, kde používateľ kontroluje správnosť zadaných údajov doktorom a poprípade môže nájsť spôsob ako kontaktovať doktora a žiadať o opravenie, aby boli tieto zdravotné údaje aktuálne a mali správnu výpovednú hodnotu.</w:t>
+      </w:r>
       <w:r>
         <w:t xml:space="preserve"> </w:t>
       </w:r>
-      <w:proofErr w:type="spellStart"/>
-      <w:r>
-        <w:t>Case</w:t>
-      </w:r>
-      <w:proofErr w:type="spellEnd"/>
-      <w:r>
-        <w:t xml:space="preserve"> diagram pacienta</w:t>
-      </w:r>
-      <w:bookmarkEnd w:id="21"/>
     </w:p>
     <w:p>
       <w:pPr>
         <w:pStyle w:val="Nadpis3"/>
       </w:pPr>
+      <w:bookmarkStart w:id="29" w:name="_Toc132569472"/>
+      <w:r>
+        <w:t>Doktor</w:t>
+      </w:r>
+      <w:bookmarkEnd w:id="29"/>
+    </w:p>
+    <w:p>
+      <w:pPr>
+        <w:keepNext/>
+        <w:ind w:firstLine="567"/>
+      </w:pPr>
+      <w:r>
+        <w:t>„Doktor</w:t>
+      </w:r>
+      <w:r>
+        <w:t xml:space="preserve">  je zdravotnícky profesionál, ktorý dokončil potrebné vzdelanie a </w:t>
+      </w:r>
+      <w:r>
+        <w:t>výcvik</w:t>
+      </w:r>
+      <w:r>
+        <w:t xml:space="preserve"> na diagnostikovanie, liečenie a prevenciu chorôb a zranení u</w:t>
+      </w:r>
+      <w:r>
+        <w:t> </w:t>
+      </w:r>
+      <w:r>
+        <w:t>jednotlivcov</w:t>
+      </w:r>
+      <w:r>
+        <w:t>“</w:t>
+      </w:r>
+      <w:sdt>
+        <w:sdtPr>
+          <w:id w:val="-1317720060"/>
+          <w:citation/>
+        </w:sdtPr>
+        <w:sdtContent>
+          <w:r>
+            <w:fldChar w:fldCharType="begin"/>
+          </w:r>
+          <w:r>
+            <w:instrText xml:space="preserve"> CITATION CAR23 \l 1051 </w:instrText>
+          </w:r>
+          <w:r>
+            <w:fldChar w:fldCharType="separate"/>
+          </w:r>
+          <w:r>
+            <w:rPr>
+              <w:noProof/>
+            </w:rPr>
+            <w:t xml:space="preserve"> (CAREER EXPLORER)</w:t>
+          </w:r>
+          <w:r>
+            <w:fldChar w:fldCharType="end"/>
+          </w:r>
+        </w:sdtContent>
+      </w:sdt>
+      <w:r>
+        <w:t>.</w:t>
+      </w:r>
+      <w:r>
+        <w:t xml:space="preserve"> V navrhnutom systéme bude doktor používateľ, ktorý má jedny z najdôležitejších kompetencií a od jeho činnosti sa odvíjajú informácie pre ostatných používateľov systému. Ako je možné vidieť na obrázku číslo tri</w:t>
+      </w:r>
+      <w:r>
+        <w:t xml:space="preserve"> medzi kompetencie doktorov navrhnutom systéme patrí prehľad svojich údajov a dosiahnutých špecializácií, prehľad priradených pacientov a údajov o nich, prehľad častí dokumentácie, ktoré boli zdieľané doktorovi alebo ktoré doktor sám zdieľal inému doktorovi, a úprava jednotlivých častí zdravotnej dokumentácie priradených pacientov.</w:t>
+      </w:r>
+      <w:r>
+        <w:t xml:space="preserve"> </w:t>
+      </w:r>
+    </w:p>
+    <w:p>
+      <w:pPr>
+        <w:keepNext/>
+        <w:ind w:firstLine="567"/>
+      </w:pPr>
+      <w:r>
+        <w:rPr>
+          <w:noProof/>
+        </w:rPr>
+        <w:drawing>
+          <wp:anchor distT="0" distB="0" distL="114300" distR="114300" simplePos="0" relativeHeight="251661312" behindDoc="0" locked="0" layoutInCell="1" allowOverlap="1" wp14:anchorId="2FC41719" wp14:editId="4544AEF0">
+            <wp:simplePos x="0" y="0"/>
+            <wp:positionH relativeFrom="margin">
+              <wp:posOffset>25400</wp:posOffset>
+            </wp:positionH>
+            <wp:positionV relativeFrom="margin">
+              <wp:posOffset>3505200</wp:posOffset>
+            </wp:positionV>
+            <wp:extent cx="5399405" cy="3355975"/>
+            <wp:effectExtent l="0" t="0" r="0" b="0"/>
+            <wp:wrapSquare wrapText="bothSides"/>
+            <wp:docPr id="2" name="Obrázok 2" descr="Obrázok, na ktorom je diagram&#10;&#10;Automaticky generovaný popis"/>
+            <wp:cNvGraphicFramePr>
+              <a:graphicFrameLocks xmlns:a="http://schemas.openxmlformats.org/drawingml/2006/main" noChangeAspect="1"/>
+            </wp:cNvGraphicFramePr>
+            <a:graphic xmlns:a="http://schemas.openxmlformats.org/drawingml/2006/main">
+              <a:graphicData uri="http://schemas.openxmlformats.org/drawingml/2006/picture">
+                <pic:pic xmlns:pic="http://schemas.openxmlformats.org/drawingml/2006/picture">
+                  <pic:nvPicPr>
+                    <pic:cNvPr id="2" name="Obrázok 2" descr="Obrázok, na ktorom je diagram&#10;&#10;Automaticky generovaný popis"/>
+                    <pic:cNvPicPr/>
+                  </pic:nvPicPr>
+                  <pic:blipFill>
+                    <a:blip r:embed="rId23"/>
+                    <a:stretch>
+                      <a:fillRect/>
+                    </a:stretch>
+                  </pic:blipFill>
+                  <pic:spPr>
+                    <a:xfrm>
+                      <a:off x="0" y="0"/>
+                      <a:ext cx="5399405" cy="3355975"/>
+                    </a:xfrm>
+                    <a:prstGeom prst="rect">
+                      <a:avLst/>
+                    </a:prstGeom>
+                  </pic:spPr>
+                </pic:pic>
+              </a:graphicData>
+            </a:graphic>
+          </wp:anchor>
+        </w:drawing>
+      </w:r>
+    </w:p>
+    <w:p>
+      <w:pPr>
+        <w:pStyle w:val="Popis"/>
+      </w:pPr>
+      <w:r>
+        <w:t xml:space="preserve">Obrázok </w:t>
+      </w:r>
+      <w:fldSimple w:instr=" SEQ Obrázok \* ARABIC ">
+        <w:r>
+          <w:rPr>
+            <w:noProof/>
+          </w:rPr>
+          <w:t>3</w:t>
+        </w:r>
+      </w:fldSimple>
+      <w:r>
+        <w:t xml:space="preserve"> - Use Case diagra</w:t>
+      </w:r>
+      <w:r>
+        <w:t>m</w:t>
+      </w:r>
+      <w:r>
+        <w:t xml:space="preserve"> doktora</w:t>
+      </w:r>
+    </w:p>
+    <w:p>
+      <w:pPr>
+        <w:pStyle w:val="Nadpis4"/>
+      </w:pPr>
+      <w:bookmarkStart w:id="30" w:name="_Toc132569473"/>
+      <w:r>
+        <w:t>Prehľad údajov a špecializácií</w:t>
+      </w:r>
+      <w:bookmarkEnd w:id="30"/>
+    </w:p>
+    <w:p>
+      <w:pPr>
+        <w:ind w:firstLine="709"/>
+      </w:pPr>
+      <w:r>
+        <w:t xml:space="preserve">Každý doktor v navrhovanom systéme musí mať prehľad o svojich základných údajoch. Medzi tieto údaje patria samozrejme meno a priezvisko doktora, no aj údaje o tom na akej nemocnici momentálne pôsobí a na akom oddelení v rámci danej </w:t>
+      </w:r>
       <w:r>
         <w:lastRenderedPageBreak/>
-        <w:t>Vytvorenie účtu v systéme</w:t>
-      </w:r>
+        <w:t>nemocnice ordinuje. Taktiež treba zmieniť, akými všetkými špecializáciami doktor disponuje.</w:t>
+      </w:r>
+    </w:p>
+    <w:p>
+      <w:pPr>
+        <w:pStyle w:val="Nadpis4"/>
+      </w:pPr>
+      <w:bookmarkStart w:id="31" w:name="_Toc132569474"/>
+      <w:r>
+        <w:t>Prehľad priradených pacientov</w:t>
+      </w:r>
+      <w:bookmarkEnd w:id="31"/>
     </w:p>
     <w:p>
       <w:pPr>
         <w:ind w:firstLine="709"/>
       </w:pPr>
       <w:r>
-        <w:t>Pre správne fungovanie systému a taktiež ochranu citlivých údajov o pacientovi, by mal vytvorený systém fungovať na princípe účtov. Každý pacient, ktorý bude mať záujem o používanie systému si vytvorí používateľský účet, kde o sebe nastaví hlavné údaje. Medzi tieto údaje patrí rodné číslo, ktoré bude ďalej slúžiť pre prihlasovanie do systému, krstné meno, aktuálne používané priezvisko, pacientova poisťovňa v ktorej je poistený, obec a ulica trvalého bydliska</w:t>
-      </w:r>
-      <w:r>
-        <w:t>, heslo, pomocou ktorého sa používateľ prihlási do samotného systému a nakoniec ešte emailovú adresu použitú pre prípadné zabudnutie hesla.</w:t>
+        <w:t xml:space="preserve">Každý doktor má pod svojim dohľadom určitých pacientov, ktorým poskytuje zdravotnú starostlivosť a vedie záznamy o poskytnutí tejto zdravotnej starostlivosti. Preto je </w:t>
+      </w:r>
+      <w:r>
+        <w:t>dôležité aby mal doktor prehľad o pacientoch, ktorí sú priradení tomuto doktorovi. Zároveň, ku konkrétnemu priradenému pacientovi má, v systéme, doktor prístup ku všetkým zdravotným údajom t.j. ku alergiám, užívaným liekom, ochoreniam, odporúčacím lístkom a</w:t>
+      </w:r>
+      <w:r>
+        <w:t> </w:t>
+      </w:r>
+      <w:r>
+        <w:t>záznamom</w:t>
+      </w:r>
+      <w:r>
+        <w:t>, a taktiež k osobným údajom o pacientovi.</w:t>
+      </w:r>
+    </w:p>
+    <w:p>
+      <w:pPr>
+        <w:pStyle w:val="Nadpis4"/>
+      </w:pPr>
+      <w:bookmarkStart w:id="32" w:name="_Toc132569475"/>
+      <w:r>
+        <w:t>Prehľad zdieľaných častí dokumentácie</w:t>
+      </w:r>
+      <w:bookmarkEnd w:id="32"/>
+    </w:p>
+    <w:p>
+      <w:pPr>
+        <w:ind w:firstLine="709"/>
+      </w:pPr>
+      <w:r>
+        <w:t xml:space="preserve">Hlavnou výsadou v navrhovanom systéme je zdieľanie jednotlivých častí zdravotnej dokumentácie. Samotný doktor však musí vedieť o tom komu takýmto spôsobom poskytol prístup k určitej časti pacientovej zdravotnej dokumentácie a taktiež musí vedieť ku akým častiam zdravotnej dokumentácie má prístup od ostatných kolegov. Preto </w:t>
+      </w:r>
+      <w:r>
+        <w:t>mu musí systém umožniť nahliadnuť akú časť dokumentácie určitého pacienta zazdieľal, akému doktorovi bola táto informácia zazdieľaná a časové ohraničenie dokedy má daný doktor, ktorý bol cieľom zdieľania, prístup k tejto časti dokumentácie. Toto isté platí aj v opačnom smere funkcionality zdieľania v systéme. Doktor, ako cieľová entita, musí vedieť o akom pacientovi a ku akej konkrétnej časti zdravotnej dokumentácie mu bol poskytnutý prístup, od akého konkrétneho kolegu bol tento prístup udelený a dokedy tento prístup je možný.</w:t>
+      </w:r>
+    </w:p>
+    <w:p>
+      <w:pPr>
+        <w:pStyle w:val="Nadpis4"/>
+      </w:pPr>
+      <w:bookmarkStart w:id="33" w:name="_Toc132569476"/>
+      <w:r>
+        <w:t>Úprava jednotlivých častí dokumentácie</w:t>
+      </w:r>
+      <w:bookmarkEnd w:id="33"/>
+    </w:p>
+    <w:p>
+      <w:pPr>
+        <w:ind w:firstLine="709"/>
+      </w:pPr>
+      <w:r>
+        <w:t xml:space="preserve">Ako </w:t>
+      </w:r>
+      <w:r>
+        <w:t>plnohodnotný nástroj na správu zdravotnej dokumentácie tak aj navrhovaný systém musí obsahovať možnosť práce s jednotlivými zdravotnými údajmi v dokumentácií. Pod možnosťou práce sa myslí jednotlivé údaje pridávať, mazať, upravovať alebo zdieľať. Túto právomoc však môžu mať len kvalifikované osoby a preto je táto funkcionalita priradená práve doktorovi. Doktor, v rámci svojich priradených pacientoch, bude môcť</w:t>
+      </w:r>
+      <w:r>
+        <w:t>:</w:t>
+      </w:r>
+      <w:r>
+        <w:t xml:space="preserve"> </w:t>
+      </w:r>
+    </w:p>
+    <w:p>
+      <w:pPr>
+        <w:pStyle w:val="Odsekzoznamu"/>
+        <w:numPr>
+          <w:ilvl w:val="0"/>
+          <w:numId w:val="49"/>
+        </w:numPr>
+      </w:pPr>
+      <w:r>
+        <w:t>pridať, odobrať alebo upraviť alergie pacienta</w:t>
+      </w:r>
+    </w:p>
+    <w:p>
+      <w:pPr>
+        <w:pStyle w:val="Odsekzoznamu"/>
+        <w:numPr>
+          <w:ilvl w:val="0"/>
+          <w:numId w:val="49"/>
+        </w:numPr>
+      </w:pPr>
+      <w:r>
+        <w:t>pridať, upraviť alebo ukončiť užívanie lieku</w:t>
+      </w:r>
+    </w:p>
+    <w:p>
+      <w:pPr>
+        <w:pStyle w:val="Odsekzoznamu"/>
+        <w:numPr>
+          <w:ilvl w:val="0"/>
+          <w:numId w:val="49"/>
+        </w:numPr>
+      </w:pPr>
+      <w:r>
+        <w:t>pridať, upraviť alebo ukončiť ochorenie postihujúce pacienta</w:t>
+      </w:r>
+    </w:p>
+    <w:p>
+      <w:pPr>
+        <w:pStyle w:val="Odsekzoznamu"/>
+        <w:numPr>
+          <w:ilvl w:val="0"/>
+          <w:numId w:val="49"/>
+        </w:numPr>
+      </w:pPr>
+      <w:r>
+        <w:t>pridať alebo vymazať odporúčací lístok</w:t>
+      </w:r>
+    </w:p>
+    <w:p>
+      <w:pPr>
+        <w:pStyle w:val="Odsekzoznamu"/>
+        <w:numPr>
+          <w:ilvl w:val="0"/>
+          <w:numId w:val="49"/>
+        </w:numPr>
+      </w:pPr>
+      <w:r>
+        <w:lastRenderedPageBreak/>
+        <w:t>pridať, upraviť alebo vymazať záznam pri návšteve doktora pacientom v ambulancií</w:t>
+      </w:r>
+    </w:p>
+    <w:p>
+      <w:r>
+        <w:t>Tak isto tieto vyššie spomínané časti musí byť schopný doktor aj zdieľať ostatným doktor</w:t>
+      </w:r>
+      <w:r>
+        <w:t>o</w:t>
+      </w:r>
+      <w:r>
+        <w:t>m.</w:t>
       </w:r>
     </w:p>
     <w:p>
       <w:pPr>
         <w:pStyle w:val="Nadpis3"/>
       </w:pPr>
-      <w:r>
-        <w:t>Zmena hesla alebo zabudnuté heslo</w:t>
-      </w:r>
-    </w:p>
-    <w:p>
-      <w:pPr>
-        <w:ind w:firstLine="709"/>
-      </w:pPr>
-      <w:r>
-        <w:t>Tak ako v každom systéme, fungujúcom na báze prihlásenia je potrebné pravidelne si meniť heslo, tak tomu je aj v tomto navrhovanom systéme. Existuje mnoho dôvodov prečo si pravidelne meniť heslo, no najdôležitejším je bezpečnosť a minimalizácia rizika zneužitia citlivých informácií, ktorých je v systéme na správu zdravotnej dokumentácie viac než dosť. Práve z dôvodu obsahu veľmi citlivých údajov nesmie v navrhnutom systéme chýbať možnosť zmeny aktuálne používaného hesla.</w:t>
-      </w:r>
-    </w:p>
-    <w:p>
-      <w:pPr>
-        <w:ind w:firstLine="709"/>
-      </w:pPr>
-      <w:r>
-        <w:t>Samozrejme</w:t>
-      </w:r>
-      <w:r>
-        <w:t xml:space="preserve"> že môže nastať aj prípad, kedy používateľ jednoducho svoje prihlasovacie heslo zabudne. Pre tento scenár, by mala v systéme existovať možnosť, ako si heslo obnoviť. Práve z tohoto dôvodu, používateľ systému pri registrácií zadával emailovú adresu. Pri možnosti zabudnuté heslo, po zadaní správnej emailovej adresy, by malo do schránky prísť nové, vygenerované heslo, ktorým sa používateľ do systému prihlási. Toto vygenerované heslo si následne môže zmeniť cez možnosť zmena hesla.</w:t>
+      <w:bookmarkStart w:id="34" w:name="_Toc132569477"/>
+      <w:r>
+        <w:t>Nemocnica</w:t>
+      </w:r>
+      <w:bookmarkEnd w:id="34"/>
+    </w:p>
+    <w:p>
+      <w:pPr>
+        <w:keepNext/>
+        <w:ind w:firstLine="567"/>
+      </w:pPr>
+      <w:r>
+        <w:t>Ako ďalším typom používateľa navrhovaného systému bude nemocnica. Pre samotnú nemocnicu bude podstatné mať predovšetkým informácie o oddeleniach a jednotlivých doktoroch.</w:t>
+      </w:r>
+      <w:r>
+        <w:t xml:space="preserve"> Preto pri návrhu kompetencií pre používateľa typu nemocnica, vyplývajú prehľad doktorov a oddelení nemocnice, úprava jednotlivých oddelení a úprava špecializácií doktorov ako to zobrazuje obrázok číslo štyri.</w:t>
+      </w:r>
+      <w:r>
+        <w:rPr>
+          <w:noProof/>
+        </w:rPr>
+        <w:drawing>
+          <wp:inline distT="0" distB="0" distL="0" distR="0" wp14:anchorId="174939AC" wp14:editId="326F0645">
+            <wp:extent cx="5399405" cy="3471545"/>
+            <wp:effectExtent l="0" t="0" r="0" b="0"/>
+            <wp:docPr id="5" name="Obrázok 5" descr="Obrázok, na ktorom je diagram&#10;&#10;Automaticky generovaný popis"/>
+            <wp:cNvGraphicFramePr>
+              <a:graphicFrameLocks xmlns:a="http://schemas.openxmlformats.org/drawingml/2006/main" noChangeAspect="1"/>
+            </wp:cNvGraphicFramePr>
+            <a:graphic xmlns:a="http://schemas.openxmlformats.org/drawingml/2006/main">
+              <a:graphicData uri="http://schemas.openxmlformats.org/drawingml/2006/picture">
+                <pic:pic xmlns:pic="http://schemas.openxmlformats.org/drawingml/2006/picture">
+                  <pic:nvPicPr>
+                    <pic:cNvPr id="5" name="Obrázok 5" descr="Obrázok, na ktorom je diagram&#10;&#10;Automaticky generovaný popis"/>
+                    <pic:cNvPicPr/>
+                  </pic:nvPicPr>
+                  <pic:blipFill>
+                    <a:blip r:embed="rId24"/>
+                    <a:stretch>
+                      <a:fillRect/>
+                    </a:stretch>
+                  </pic:blipFill>
+                  <pic:spPr>
+                    <a:xfrm>
+                      <a:off x="0" y="0"/>
+                      <a:ext cx="5399405" cy="3471545"/>
+                    </a:xfrm>
+                    <a:prstGeom prst="rect">
+                      <a:avLst/>
+                    </a:prstGeom>
+                  </pic:spPr>
+                </pic:pic>
+              </a:graphicData>
+            </a:graphic>
+          </wp:inline>
+        </w:drawing>
+      </w:r>
+    </w:p>
+    <w:p>
+      <w:pPr>
+        <w:pStyle w:val="Popis"/>
+      </w:pPr>
+      <w:r>
+        <w:t xml:space="preserve">Obrázok </w:t>
+      </w:r>
+      <w:fldSimple w:instr=" SEQ Obrázok \* ARABIC ">
+        <w:r>
+          <w:rPr>
+            <w:noProof/>
+          </w:rPr>
+          <w:t>4</w:t>
+        </w:r>
+      </w:fldSimple>
+      <w:r>
+        <w:t xml:space="preserve"> - Use Case diagram nemocnice</w:t>
+      </w:r>
+    </w:p>
+    <w:p>
+      <w:pPr>
+        <w:pStyle w:val="Nadpis4"/>
+      </w:pPr>
+      <w:bookmarkStart w:id="35" w:name="_Toc132569478"/>
+      <w:r>
+        <w:t>Prehľad doktorov a oddelení</w:t>
+      </w:r>
+      <w:bookmarkEnd w:id="35"/>
+    </w:p>
+    <w:p>
+      <w:pPr>
+        <w:ind w:firstLine="567"/>
+      </w:pPr>
+      <w:r>
+        <w:t xml:space="preserve">Každá nemocnica je zložená z viacerých oddelení, na ktorých sú priradení doktori. </w:t>
+      </w:r>
+      <w:r>
+        <w:t>Na potrebu samotnej nemocnice mať prehľad o svojich doktoroch a oddeleniach bude určená aj funkcionalita navrhnutého systému, ktorá bude zobrazovať aktuálnych doktorov zamestnaných v nemocnici a ich priradenie na oddelenie a taktiež z pohľadu oddelenia, ktorí doktori sú zaradený pod oddelenie.</w:t>
+      </w:r>
+    </w:p>
+    <w:p>
+      <w:pPr>
+        <w:pStyle w:val="Nadpis4"/>
+      </w:pPr>
+      <w:bookmarkStart w:id="36" w:name="_Toc132569479"/>
+      <w:r>
+        <w:lastRenderedPageBreak/>
+        <w:t>Úprava oddelení</w:t>
+      </w:r>
+      <w:bookmarkEnd w:id="36"/>
+    </w:p>
+    <w:p>
+      <w:pPr>
+        <w:ind w:firstLine="567"/>
+      </w:pPr>
+      <w:r>
+        <w:t>Navrhovaný systém musí byť pripravený na udalosť migrácie doktora medzi oddeleniami nemocnice. Preto v systéme, v rámci kompetencií nemocnice, by nemala chýbať možnosť zmeniť doktorov priradených na jednotlivé oddelenie.</w:t>
+      </w:r>
+    </w:p>
+    <w:p>
+      <w:pPr>
+        <w:pStyle w:val="Nadpis4"/>
+      </w:pPr>
+      <w:bookmarkStart w:id="37" w:name="_Toc132569480"/>
+      <w:r>
+        <w:t>Úprava špecializácií doktora</w:t>
+      </w:r>
+      <w:bookmarkEnd w:id="37"/>
+    </w:p>
+    <w:p>
+      <w:pPr>
+        <w:ind w:firstLine="567"/>
+      </w:pPr>
+      <w:r>
+        <w:t>Doktori časom môžu získavať ďalšie špecializácie, ktoré môžu zmeniť ich zaradenie v nemocnici. Aby nemocnica pri prehľade údajmi o jednotlivom doktorovi mala adekvátne informácie, bude mať nemocnica možnosť pridávať novonadobudnuté špecializácie doktorom.</w:t>
       </w:r>
     </w:p>
     <w:p>
       <w:pPr>
         <w:pStyle w:val="Nadpis3"/>
       </w:pPr>
-      <w:r>
-        <w:t>Zmena osobných údajov</w:t>
-      </w:r>
-    </w:p>
-    <w:p>
-      <w:pPr>
-        <w:ind w:firstLine="709"/>
-      </w:pPr>
-      <w:r>
-        <w:t>V živote každého z nás môžu nastať okamihy ako napríklad svadba alebo zmena bydliska. Práve z toho dôvodu by mal navrhovaný systém správy zdravotnej dokumentácie pružne reagovať a dovoliť používateľovi</w:t>
-      </w:r>
-      <w:r>
-        <w:t>,</w:t>
-      </w:r>
-      <w:r>
-        <w:t xml:space="preserve"> aby si dané údaje zmenil na aktuálne.</w:t>
-      </w:r>
-    </w:p>
-    <w:p>
-      <w:pPr>
-        <w:pStyle w:val="Nadpis3"/>
-      </w:pPr>
-      <w:r>
-        <w:t>Prezeranie všetkých zdravotných dát</w:t>
-      </w:r>
-    </w:p>
-    <w:p>
-      <w:pPr>
-        <w:ind w:firstLine="709"/>
-      </w:pPr>
-      <w:r>
-        <w:t xml:space="preserve">Hlavná funkcionalita navrhovaného systému z pohľadu pacienta spočíva v prezeraní jeho zdravotných údajov. Používateľ systému si môže prezerať napríklad akými alergiami alebo ochoreniami trpí, aké lieky užíva, jednotlivé záznamy alebo </w:t>
-      </w:r>
-      <w:r>
-        <w:t xml:space="preserve">akých doktorov navštevuje. Táto funkcionalita môže byť informatívneho charakteru, no zároveň môže slúžiť aj ako istý druh kontroly, kde používateľ kontroluje správnosť zadaných </w:t>
-      </w:r>
+      <w:bookmarkStart w:id="38" w:name="_Toc132569481"/>
+      <w:r>
+        <w:t>Administrátor</w:t>
+      </w:r>
+      <w:bookmarkEnd w:id="38"/>
+    </w:p>
+    <w:p>
+      <w:pPr>
+        <w:ind w:firstLine="567"/>
+      </w:pPr>
+      <w:r>
+        <w:t>Administrátor v tomto systéme bude disponovať len funkcionalitou, kde bude môcť pridávať nemocnice, ktoré ho budú využívať a zároveň bude mať o týchto nemocniciach informácie.</w:t>
+      </w:r>
+    </w:p>
+    <w:p>
+      <w:pPr>
+        <w:pStyle w:val="Nadpis2"/>
+      </w:pPr>
+      <w:r>
+        <w:t xml:space="preserve">Dátový model </w:t>
+      </w:r>
+    </w:p>
+    <w:p>
+      <w:pPr>
+        <w:ind w:firstLine="567"/>
+      </w:pPr>
+      <w:r>
+        <w:t>„</w:t>
+      </w:r>
+      <w:r>
+        <w:t>D</w:t>
+      </w:r>
+      <w:r>
+        <w:t>á</w:t>
+      </w:r>
+      <w:r>
+        <w:t xml:space="preserve">tový model </w:t>
+      </w:r>
+      <w:r>
+        <w:t xml:space="preserve">si </w:t>
+      </w:r>
+      <w:r>
+        <w:t>možno predstaviť ako tokový diagram, ktorý zobrazuje dátové entity, ich atribúty a vzťahy medzi entitami</w:t>
+      </w:r>
+      <w:r>
+        <w:t xml:space="preserve">“ </w:t>
+      </w:r>
+      <w:sdt>
+        <w:sdtPr>
+          <w:id w:val="-1894417554"/>
+          <w:citation/>
+        </w:sdtPr>
+        <w:sdtContent>
+          <w:r>
+            <w:fldChar w:fldCharType="begin"/>
+          </w:r>
+          <w:r>
+            <w:instrText xml:space="preserve"> CITATION Cra21 \l 1051 </w:instrText>
+          </w:r>
+          <w:r>
+            <w:fldChar w:fldCharType="separate"/>
+          </w:r>
+          <w:r>
+            <w:rPr>
+              <w:noProof/>
+            </w:rPr>
+            <w:t>(Stedman, 2021)</w:t>
+          </w:r>
+          <w:r>
+            <w:fldChar w:fldCharType="end"/>
+          </w:r>
+        </w:sdtContent>
+      </w:sdt>
+      <w:r>
+        <w:t>.</w:t>
+      </w:r>
+      <w:r>
+        <w:t xml:space="preserve"> Vytvorenie takéhoto modelu môže byť kľúčové pre ďalšie pokračovanie pri tvorbe výslednej webovej aplikácie, z dôvodu dostatočnej výpovednej hodnoty pre poskytovateľa zdravotnej starostlivosti ale aj samotného pacienta.   </w:t>
+      </w:r>
+    </w:p>
+    <w:p>
+      <w:r>
+        <w:br w:type="page"/>
+      </w:r>
+    </w:p>
+    <w:p>
+      <w:pPr>
+        <w:pStyle w:val="Nadpis0"/>
+      </w:pPr>
+      <w:bookmarkStart w:id="39" w:name="_Toc132569482"/>
       <w:r>
         <w:lastRenderedPageBreak/>
-        <w:t>údajov doktorom a poprípade môže nájsť spôsob ako kontaktovať doktora a žiadať o opravenie, aby boli tieto zdravotné údaje aktuálne a mali správnu výpovednú hodnotu.</w:t>
-      </w:r>
-      <w:r>
-        <w:t xml:space="preserve"> </w:t>
-      </w:r>
-    </w:p>
-    <w:p>
-      <w:pPr>
-        <w:pStyle w:val="Nadpis0"/>
-      </w:pPr>
-      <w:r>
-        <w:br w:type="page"/>
-      </w:r>
-    </w:p>
-    <w:p/>
-    <w:p>
-      <w:pPr>
-        <w:spacing w:before="0" w:line="240" w:lineRule="auto"/>
-        <w:jc w:val="left"/>
-      </w:pPr>
-    </w:p>
-    <w:p/>
-    <w:p>
-      <w:pPr>
-        <w:pStyle w:val="Nadpis0"/>
-      </w:pPr>
-      <w:bookmarkStart w:id="22" w:name="_Toc132138341"/>
-      <w:r>
         <w:t>Záver</w:t>
       </w:r>
-      <w:bookmarkEnd w:id="22"/>
+      <w:bookmarkEnd w:id="39"/>
     </w:p>
     <w:p>
       <w:pPr>
@@ -5540,13 +7283,14 @@
     <w:p>
       <w:pPr>
         <w:sectPr>
-          <w:headerReference w:type="default" r:id="rId23"/>
-          <w:footerReference w:type="default" r:id="rId24"/>
+          <w:headerReference w:type="default" r:id="rId25"/>
+          <w:footerReference w:type="default" r:id="rId26"/>
           <w:type w:val="continuous"/>
           <w:pgSz w:w="11906" w:h="16838"/>
           <w:pgMar w:top="1418" w:right="1418" w:bottom="1418" w:left="1418" w:header="709" w:footer="709" w:gutter="567"/>
-          <w:pgNumType w:start="11"/>
+          <w:pgNumType w:start="8"/>
           <w:cols w:space="708"/>
+          <w:titlePg/>
           <w:docGrid w:linePitch="360"/>
         </w:sectPr>
       </w:pPr>
@@ -5664,13 +7408,13 @@
           <w:sz w:val="24"/>
         </w:rPr>
         <w:sectPr>
-          <w:headerReference w:type="default" r:id="rId25"/>
-          <w:footerReference w:type="default" r:id="rId26"/>
-          <w:headerReference w:type="first" r:id="rId27"/>
-          <w:footerReference w:type="first" r:id="rId28"/>
+          <w:headerReference w:type="default" r:id="rId27"/>
+          <w:footerReference w:type="default" r:id="rId28"/>
+          <w:headerReference w:type="first" r:id="rId29"/>
+          <w:footerReference w:type="first" r:id="rId30"/>
           <w:pgSz w:w="11906" w:h="16838" w:code="9"/>
           <w:pgMar w:top="1418" w:right="1418" w:bottom="1418" w:left="1418" w:header="709" w:footer="709" w:gutter="567"/>
-          <w:pgNumType w:start="19"/>
+          <w:pgNumType w:start="22"/>
           <w:cols w:space="708"/>
           <w:docGrid w:linePitch="360"/>
         </w:sectPr>
@@ -5827,7 +7571,7 @@
           <w:szCs w:val="26"/>
         </w:rPr>
       </w:pPr>
-      <w:bookmarkStart w:id="23" w:name="_Toc95474104"/>
+      <w:bookmarkStart w:id="40" w:name="_Toc95474104"/>
       <w:r>
         <w:rPr>
           <w:sz w:val="26"/>
@@ -5836,7 +7580,7 @@
         <w:lastRenderedPageBreak/>
         <w:t>Názov prílohy</w:t>
       </w:r>
-      <w:bookmarkEnd w:id="23"/>
+      <w:bookmarkEnd w:id="40"/>
     </w:p>
     <w:p>
       <w:pPr>
@@ -6060,112 +7804,140 @@
 
 <file path=word/footer5.xml><?xml version="1.0" encoding="utf-8"?>
 <w:ftr xmlns:wpc="http://schemas.microsoft.com/office/word/2010/wordprocessingCanvas" xmlns:cx="http://schemas.microsoft.com/office/drawing/2014/chartex" xmlns:cx1="http://schemas.microsoft.com/office/drawing/2015/9/8/chartex" xmlns:cx2="http://schemas.microsoft.com/office/drawing/2015/10/21/chartex" xmlns:cx3="http://schemas.microsoft.com/office/drawing/2016/5/9/chartex" xmlns:cx4="http://schemas.microsoft.com/office/drawing/2016/5/10/chartex" xmlns:cx5="http://schemas.microsoft.com/office/drawing/2016/5/11/chartex" xmlns:cx6="http://schemas.microsoft.com/office/drawing/2016/5/12/chartex" xmlns:cx7="http://schemas.microsoft.com/office/drawing/2016/5/13/chartex" xmlns:cx8="http://schemas.microsoft.com/office/drawing/2016/5/14/chartex" xmlns:mc="http://schemas.openxmlformats.org/markup-compatibility/2006" xmlns:aink="http://schemas.microsoft.com/office/drawing/2016/ink" xmlns:am3d="http://schemas.microsoft.com/office/drawing/2017/model3d" xmlns:o="urn:schemas-microsoft-com:office:office" xmlns:r="http://schemas.openxmlformats.org/officeDocument/2006/relationships" xmlns:m="http://schemas.openxmlformats.org/officeDocument/2006/math" xmlns:v="urn:schemas-microsoft-com:vml" xmlns:wp14="http://schemas.microsoft.com/office/word/2010/wordprocessingDrawing" xmlns:wp="http://schemas.openxmlformats.org/drawingml/2006/wordprocessingDrawing" xmlns:w10="urn:schemas-microsoft-com:office:word" xmlns:w="http://schemas.openxmlformats.org/wordprocessingml/2006/main" xmlns:w14="http://schemas.microsoft.com/office/word/2010/wordml" xmlns:w15="http://schemas.microsoft.com/office/word/2012/wordml" xmlns:w16cex="http://schemas.microsoft.com/office/word/2018/wordml/cex" xmlns:w16cid="http://schemas.microsoft.com/office/word/2016/wordml/cid" xmlns:w16="http://schemas.microsoft.com/office/word/2018/wordml" xmlns:w16se="http://schemas.microsoft.com/office/word/2015/wordml/symex" xmlns:wpg="http://schemas.microsoft.com/office/word/2010/wordprocessingGroup" xmlns:wpi="http://schemas.microsoft.com/office/word/2010/wordprocessingInk" xmlns:wne="http://schemas.microsoft.com/office/word/2006/wordml" xmlns:wps="http://schemas.microsoft.com/office/word/2010/wordprocessingShape" mc:Ignorable="w14 w15 w16se w16cid w16 w16cex wp14">
+  <w:sdt>
+    <w:sdtPr>
+      <w:rPr>
+        <w:rStyle w:val="slostrany"/>
+      </w:rPr>
+      <w:id w:val="940027498"/>
+      <w:docPartObj>
+        <w:docPartGallery w:val="Page Numbers (Bottom of Page)"/>
+        <w:docPartUnique/>
+      </w:docPartObj>
+    </w:sdtPr>
+    <w:sdtContent>
+      <w:p>
+        <w:pPr>
+          <w:pStyle w:val="Pta"/>
+          <w:framePr w:wrap="none" w:vAnchor="text" w:hAnchor="margin" w:xAlign="right" w:y="1"/>
+          <w:rPr>
+            <w:rStyle w:val="slostrany"/>
+          </w:rPr>
+        </w:pPr>
+        <w:r>
+          <w:rPr>
+            <w:rStyle w:val="slostrany"/>
+          </w:rPr>
+          <w:fldChar w:fldCharType="begin"/>
+        </w:r>
+        <w:r>
+          <w:rPr>
+            <w:rStyle w:val="slostrany"/>
+          </w:rPr>
+          <w:instrText xml:space="preserve"> PAGE </w:instrText>
+        </w:r>
+        <w:r>
+          <w:rPr>
+            <w:rStyle w:val="slostrany"/>
+          </w:rPr>
+          <w:fldChar w:fldCharType="separate"/>
+        </w:r>
+        <w:r>
+          <w:rPr>
+            <w:rStyle w:val="slostrany"/>
+            <w:noProof/>
+          </w:rPr>
+          <w:t>13</w:t>
+        </w:r>
+        <w:r>
+          <w:rPr>
+            <w:rStyle w:val="slostrany"/>
+          </w:rPr>
+          <w:fldChar w:fldCharType="end"/>
+        </w:r>
+      </w:p>
+    </w:sdtContent>
+  </w:sdt>
   <w:p>
     <w:pPr>
       <w:pStyle w:val="Pta"/>
+      <w:ind w:right="360"/>
       <w:jc w:val="right"/>
       <w:rPr>
         <w:sz w:val="22"/>
         <w:szCs w:val="22"/>
       </w:rPr>
     </w:pPr>
-    <w:r>
-      <w:rPr>
-        <w:smallCaps w:val="0"/>
-        <w:sz w:val="22"/>
-        <w:szCs w:val="22"/>
-      </w:rPr>
-      <w:fldChar w:fldCharType="begin"/>
-    </w:r>
-    <w:r>
-      <w:rPr>
-        <w:smallCaps w:val="0"/>
-        <w:sz w:val="22"/>
-        <w:szCs w:val="22"/>
-      </w:rPr>
-      <w:instrText xml:space="preserve"> PAGE   \* MERGEFORMAT </w:instrText>
-    </w:r>
-    <w:r>
-      <w:rPr>
-        <w:smallCaps w:val="0"/>
-        <w:sz w:val="22"/>
-        <w:szCs w:val="22"/>
-      </w:rPr>
-      <w:fldChar w:fldCharType="separate"/>
-    </w:r>
-    <w:r>
-      <w:rPr>
-        <w:smallCaps w:val="0"/>
-        <w:noProof/>
-        <w:sz w:val="22"/>
-        <w:szCs w:val="22"/>
-      </w:rPr>
-      <w:t>19</w:t>
-    </w:r>
-    <w:r>
-      <w:rPr>
-        <w:smallCaps w:val="0"/>
-        <w:sz w:val="22"/>
-        <w:szCs w:val="22"/>
-      </w:rPr>
-      <w:fldChar w:fldCharType="end"/>
-    </w:r>
   </w:p>
 </w:ftr>
 </file>
 
 <file path=word/footer6.xml><?xml version="1.0" encoding="utf-8"?>
 <w:ftr xmlns:wpc="http://schemas.microsoft.com/office/word/2010/wordprocessingCanvas" xmlns:cx="http://schemas.microsoft.com/office/drawing/2014/chartex" xmlns:cx1="http://schemas.microsoft.com/office/drawing/2015/9/8/chartex" xmlns:cx2="http://schemas.microsoft.com/office/drawing/2015/10/21/chartex" xmlns:cx3="http://schemas.microsoft.com/office/drawing/2016/5/9/chartex" xmlns:cx4="http://schemas.microsoft.com/office/drawing/2016/5/10/chartex" xmlns:cx5="http://schemas.microsoft.com/office/drawing/2016/5/11/chartex" xmlns:cx6="http://schemas.microsoft.com/office/drawing/2016/5/12/chartex" xmlns:cx7="http://schemas.microsoft.com/office/drawing/2016/5/13/chartex" xmlns:cx8="http://schemas.microsoft.com/office/drawing/2016/5/14/chartex" xmlns:mc="http://schemas.openxmlformats.org/markup-compatibility/2006" xmlns:aink="http://schemas.microsoft.com/office/drawing/2016/ink" xmlns:am3d="http://schemas.microsoft.com/office/drawing/2017/model3d" xmlns:o="urn:schemas-microsoft-com:office:office" xmlns:r="http://schemas.openxmlformats.org/officeDocument/2006/relationships" xmlns:m="http://schemas.openxmlformats.org/officeDocument/2006/math" xmlns:v="urn:schemas-microsoft-com:vml" xmlns:wp14="http://schemas.microsoft.com/office/word/2010/wordprocessingDrawing" xmlns:wp="http://schemas.openxmlformats.org/drawingml/2006/wordprocessingDrawing" xmlns:w10="urn:schemas-microsoft-com:office:word" xmlns:w="http://schemas.openxmlformats.org/wordprocessingml/2006/main" xmlns:w14="http://schemas.microsoft.com/office/word/2010/wordml" xmlns:w15="http://schemas.microsoft.com/office/word/2012/wordml" xmlns:w16cex="http://schemas.microsoft.com/office/word/2018/wordml/cex" xmlns:w16cid="http://schemas.microsoft.com/office/word/2016/wordml/cid" xmlns:w16="http://schemas.microsoft.com/office/word/2018/wordml" xmlns:w16se="http://schemas.microsoft.com/office/word/2015/wordml/symex" xmlns:wpg="http://schemas.microsoft.com/office/word/2010/wordprocessingGroup" xmlns:wpi="http://schemas.microsoft.com/office/word/2010/wordprocessingInk" xmlns:wne="http://schemas.microsoft.com/office/word/2006/wordml" xmlns:wps="http://schemas.microsoft.com/office/word/2010/wordprocessingShape" mc:Ignorable="w14 w15 w16se w16cid w16 w16cex wp14">
+  <w:sdt>
+    <w:sdtPr>
+      <w:rPr>
+        <w:rStyle w:val="slostrany"/>
+      </w:rPr>
+      <w:id w:val="-60566044"/>
+      <w:docPartObj>
+        <w:docPartGallery w:val="Page Numbers (Bottom of Page)"/>
+        <w:docPartUnique/>
+      </w:docPartObj>
+    </w:sdtPr>
+    <w:sdtContent>
+      <w:p>
+        <w:pPr>
+          <w:pStyle w:val="Pta"/>
+          <w:framePr w:wrap="none" w:vAnchor="text" w:hAnchor="margin" w:xAlign="right" w:y="1"/>
+          <w:rPr>
+            <w:rStyle w:val="slostrany"/>
+          </w:rPr>
+        </w:pPr>
+        <w:r>
+          <w:rPr>
+            <w:rStyle w:val="slostrany"/>
+          </w:rPr>
+          <w:fldChar w:fldCharType="begin"/>
+        </w:r>
+        <w:r>
+          <w:rPr>
+            <w:rStyle w:val="slostrany"/>
+          </w:rPr>
+          <w:instrText xml:space="preserve"> PAGE </w:instrText>
+        </w:r>
+        <w:r>
+          <w:rPr>
+            <w:rStyle w:val="slostrany"/>
+          </w:rPr>
+          <w:fldChar w:fldCharType="separate"/>
+        </w:r>
+        <w:r>
+          <w:rPr>
+            <w:rStyle w:val="slostrany"/>
+            <w:noProof/>
+          </w:rPr>
+          <w:t>20</w:t>
+        </w:r>
+        <w:r>
+          <w:rPr>
+            <w:rStyle w:val="slostrany"/>
+          </w:rPr>
+          <w:fldChar w:fldCharType="end"/>
+        </w:r>
+      </w:p>
+    </w:sdtContent>
+  </w:sdt>
   <w:p>
     <w:pPr>
       <w:pStyle w:val="Pta"/>
+      <w:ind w:right="360"/>
       <w:jc w:val="right"/>
       <w:rPr>
         <w:sz w:val="22"/>
         <w:szCs w:val="22"/>
       </w:rPr>
     </w:pPr>
-    <w:r>
-      <w:rPr>
-        <w:smallCaps w:val="0"/>
-        <w:sz w:val="22"/>
-        <w:szCs w:val="22"/>
-      </w:rPr>
-      <w:fldChar w:fldCharType="begin"/>
-    </w:r>
-    <w:r>
-      <w:rPr>
-        <w:smallCaps w:val="0"/>
-        <w:sz w:val="22"/>
-        <w:szCs w:val="22"/>
-      </w:rPr>
-      <w:instrText xml:space="preserve"> PAGE   \* MERGEFORMAT </w:instrText>
-    </w:r>
-    <w:r>
-      <w:rPr>
-        <w:smallCaps w:val="0"/>
-        <w:sz w:val="22"/>
-        <w:szCs w:val="22"/>
-      </w:rPr>
-      <w:fldChar w:fldCharType="separate"/>
-    </w:r>
-    <w:r>
-      <w:rPr>
-        <w:smallCaps w:val="0"/>
-        <w:noProof/>
-        <w:sz w:val="22"/>
-        <w:szCs w:val="22"/>
-      </w:rPr>
-      <w:t>20</w:t>
-    </w:r>
-    <w:r>
-      <w:rPr>
-        <w:smallCaps w:val="0"/>
-        <w:sz w:val="22"/>
-        <w:szCs w:val="22"/>
-      </w:rPr>
-      <w:fldChar w:fldCharType="end"/>
-    </w:r>
   </w:p>
 </w:ftr>
 </file>
@@ -7556,7 +9328,7 @@
   <w:abstractNum w:abstractNumId="12" w15:restartNumberingAfterBreak="0">
     <w:nsid w:val="2B591FE7"/>
     <w:multiLevelType w:val="multilevel"/>
-    <w:tmpl w:val="3522E552"/>
+    <w:tmpl w:val="C6B22212"/>
     <w:lvl w:ilvl="0">
       <w:start w:val="1"/>
       <w:numFmt w:val="decimal"/>
@@ -8808,6 +10580,119 @@
     </w:lvl>
   </w:abstractNum>
   <w:abstractNum w:abstractNumId="23" w15:restartNumberingAfterBreak="0">
+    <w:nsid w:val="68EA321F"/>
+    <w:multiLevelType w:val="hybridMultilevel"/>
+    <w:tmpl w:val="FC64431E"/>
+    <w:lvl w:ilvl="0" w:tplc="041B0001">
+      <w:start w:val="1"/>
+      <w:numFmt w:val="bullet"/>
+      <w:lvlText w:val=""/>
+      <w:lvlJc w:val="left"/>
+      <w:pPr>
+        <w:ind w:left="1429" w:hanging="360"/>
+      </w:pPr>
+      <w:rPr>
+        <w:rFonts w:ascii="Symbol" w:hAnsi="Symbol" w:hint="default"/>
+      </w:rPr>
+    </w:lvl>
+    <w:lvl w:ilvl="1" w:tplc="041B0003" w:tentative="1">
+      <w:start w:val="1"/>
+      <w:numFmt w:val="bullet"/>
+      <w:lvlText w:val="o"/>
+      <w:lvlJc w:val="left"/>
+      <w:pPr>
+        <w:ind w:left="2149" w:hanging="360"/>
+      </w:pPr>
+      <w:rPr>
+        <w:rFonts w:ascii="Courier New" w:hAnsi="Courier New" w:cs="Courier New" w:hint="default"/>
+      </w:rPr>
+    </w:lvl>
+    <w:lvl w:ilvl="2" w:tplc="041B0005" w:tentative="1">
+      <w:start w:val="1"/>
+      <w:numFmt w:val="bullet"/>
+      <w:lvlText w:val=""/>
+      <w:lvlJc w:val="left"/>
+      <w:pPr>
+        <w:ind w:left="2869" w:hanging="360"/>
+      </w:pPr>
+      <w:rPr>
+        <w:rFonts w:ascii="Wingdings" w:hAnsi="Wingdings" w:hint="default"/>
+      </w:rPr>
+    </w:lvl>
+    <w:lvl w:ilvl="3" w:tplc="041B0001" w:tentative="1">
+      <w:start w:val="1"/>
+      <w:numFmt w:val="bullet"/>
+      <w:lvlText w:val=""/>
+      <w:lvlJc w:val="left"/>
+      <w:pPr>
+        <w:ind w:left="3589" w:hanging="360"/>
+      </w:pPr>
+      <w:rPr>
+        <w:rFonts w:ascii="Symbol" w:hAnsi="Symbol" w:hint="default"/>
+      </w:rPr>
+    </w:lvl>
+    <w:lvl w:ilvl="4" w:tplc="041B0003" w:tentative="1">
+      <w:start w:val="1"/>
+      <w:numFmt w:val="bullet"/>
+      <w:lvlText w:val="o"/>
+      <w:lvlJc w:val="left"/>
+      <w:pPr>
+        <w:ind w:left="4309" w:hanging="360"/>
+      </w:pPr>
+      <w:rPr>
+        <w:rFonts w:ascii="Courier New" w:hAnsi="Courier New" w:cs="Courier New" w:hint="default"/>
+      </w:rPr>
+    </w:lvl>
+    <w:lvl w:ilvl="5" w:tplc="041B0005" w:tentative="1">
+      <w:start w:val="1"/>
+      <w:numFmt w:val="bullet"/>
+      <w:lvlText w:val=""/>
+      <w:lvlJc w:val="left"/>
+      <w:pPr>
+        <w:ind w:left="5029" w:hanging="360"/>
+      </w:pPr>
+      <w:rPr>
+        <w:rFonts w:ascii="Wingdings" w:hAnsi="Wingdings" w:hint="default"/>
+      </w:rPr>
+    </w:lvl>
+    <w:lvl w:ilvl="6" w:tplc="041B0001" w:tentative="1">
+      <w:start w:val="1"/>
+      <w:numFmt w:val="bullet"/>
+      <w:lvlText w:val=""/>
+      <w:lvlJc w:val="left"/>
+      <w:pPr>
+        <w:ind w:left="5749" w:hanging="360"/>
+      </w:pPr>
+      <w:rPr>
+        <w:rFonts w:ascii="Symbol" w:hAnsi="Symbol" w:hint="default"/>
+      </w:rPr>
+    </w:lvl>
+    <w:lvl w:ilvl="7" w:tplc="041B0003" w:tentative="1">
+      <w:start w:val="1"/>
+      <w:numFmt w:val="bullet"/>
+      <w:lvlText w:val="o"/>
+      <w:lvlJc w:val="left"/>
+      <w:pPr>
+        <w:ind w:left="6469" w:hanging="360"/>
+      </w:pPr>
+      <w:rPr>
+        <w:rFonts w:ascii="Courier New" w:hAnsi="Courier New" w:cs="Courier New" w:hint="default"/>
+      </w:rPr>
+    </w:lvl>
+    <w:lvl w:ilvl="8" w:tplc="041B0005" w:tentative="1">
+      <w:start w:val="1"/>
+      <w:numFmt w:val="bullet"/>
+      <w:lvlText w:val=""/>
+      <w:lvlJc w:val="left"/>
+      <w:pPr>
+        <w:ind w:left="7189" w:hanging="360"/>
+      </w:pPr>
+      <w:rPr>
+        <w:rFonts w:ascii="Wingdings" w:hAnsi="Wingdings" w:hint="default"/>
+      </w:rPr>
+    </w:lvl>
+  </w:abstractNum>
+  <w:abstractNum w:abstractNumId="24" w15:restartNumberingAfterBreak="0">
     <w:nsid w:val="6A656633"/>
     <w:multiLevelType w:val="hybridMultilevel"/>
     <w:tmpl w:val="DB503EFA"/>
@@ -8900,7 +10785,7 @@
       </w:pPr>
     </w:lvl>
   </w:abstractNum>
-  <w:abstractNum w:abstractNumId="24" w15:restartNumberingAfterBreak="0">
+  <w:abstractNum w:abstractNumId="25" w15:restartNumberingAfterBreak="0">
     <w:nsid w:val="7070D135"/>
     <w:multiLevelType w:val="hybridMultilevel"/>
     <w:tmpl w:val="58C680A0"/>
@@ -8951,7 +10836,7 @@
       <w:lvlJc w:val="left"/>
     </w:lvl>
   </w:abstractNum>
-  <w:abstractNum w:abstractNumId="25" w15:restartNumberingAfterBreak="0">
+  <w:abstractNum w:abstractNumId="26" w15:restartNumberingAfterBreak="0">
     <w:nsid w:val="73FB2BAA"/>
     <w:multiLevelType w:val="hybridMultilevel"/>
     <w:tmpl w:val="DAE299BE"/>
@@ -9091,7 +10976,7 @@
       </w:rPr>
     </w:lvl>
   </w:abstractNum>
-  <w:abstractNum w:abstractNumId="26" w15:restartNumberingAfterBreak="0">
+  <w:abstractNum w:abstractNumId="27" w15:restartNumberingAfterBreak="0">
     <w:nsid w:val="751F0585"/>
     <w:multiLevelType w:val="hybridMultilevel"/>
     <w:tmpl w:val="0334612A"/>
@@ -9178,7 +11063,7 @@
       </w:pPr>
     </w:lvl>
   </w:abstractNum>
-  <w:abstractNum w:abstractNumId="27" w15:restartNumberingAfterBreak="0">
+  <w:abstractNum w:abstractNumId="28" w15:restartNumberingAfterBreak="0">
     <w:nsid w:val="75DB1F92"/>
     <w:multiLevelType w:val="hybridMultilevel"/>
     <w:tmpl w:val="BA3AC85A"/>
@@ -9291,7 +11176,7 @@
       </w:rPr>
     </w:lvl>
   </w:abstractNum>
-  <w:abstractNum w:abstractNumId="28" w15:restartNumberingAfterBreak="0">
+  <w:abstractNum w:abstractNumId="29" w15:restartNumberingAfterBreak="0">
     <w:nsid w:val="76B4224C"/>
     <w:multiLevelType w:val="hybridMultilevel"/>
     <w:tmpl w:val="7F5452FE"/>
@@ -9405,7 +11290,7 @@
       </w:rPr>
     </w:lvl>
   </w:abstractNum>
-  <w:abstractNum w:abstractNumId="29" w15:restartNumberingAfterBreak="0">
+  <w:abstractNum w:abstractNumId="30" w15:restartNumberingAfterBreak="0">
     <w:nsid w:val="7E7D4D91"/>
     <w:multiLevelType w:val="multilevel"/>
     <w:tmpl w:val="A3F800FA"/>
@@ -9503,7 +11388,7 @@
     <w:abstractNumId w:val="10"/>
   </w:num>
   <w:num w:numId="2">
-    <w:abstractNumId w:val="25"/>
+    <w:abstractNumId w:val="26"/>
   </w:num>
   <w:num w:numId="3">
     <w:abstractNumId w:val="19"/>
@@ -9524,7 +11409,7 @@
     <w:abstractNumId w:val="12"/>
   </w:num>
   <w:num w:numId="9">
-    <w:abstractNumId w:val="29"/>
+    <w:abstractNumId w:val="30"/>
   </w:num>
   <w:num w:numId="10">
     <w:abstractNumId w:val="18"/>
@@ -9536,7 +11421,7 @@
     <w:abstractNumId w:val="1"/>
   </w:num>
   <w:num w:numId="13">
-    <w:abstractNumId w:val="24"/>
+    <w:abstractNumId w:val="25"/>
   </w:num>
   <w:num w:numId="14">
     <w:abstractNumId w:val="0"/>
@@ -9563,13 +11448,13 @@
     <w:abstractNumId w:val="11"/>
   </w:num>
   <w:num w:numId="22">
-    <w:abstractNumId w:val="27"/>
+    <w:abstractNumId w:val="28"/>
   </w:num>
   <w:num w:numId="23">
     <w:abstractNumId w:val="14"/>
   </w:num>
   <w:num w:numId="24">
-    <w:abstractNumId w:val="28"/>
+    <w:abstractNumId w:val="29"/>
   </w:num>
   <w:num w:numId="25">
     <w:abstractNumId w:val="16"/>
@@ -9578,22 +11463,22 @@
     <w:abstractNumId w:val="6"/>
   </w:num>
   <w:num w:numId="27">
-    <w:abstractNumId w:val="26"/>
+    <w:abstractNumId w:val="27"/>
   </w:num>
   <w:num w:numId="28">
     <w:abstractNumId w:val="6"/>
   </w:num>
   <w:num w:numId="29">
-    <w:abstractNumId w:val="26"/>
+    <w:abstractNumId w:val="27"/>
   </w:num>
   <w:num w:numId="30">
     <w:abstractNumId w:val="12"/>
   </w:num>
   <w:num w:numId="31">
-    <w:abstractNumId w:val="23"/>
+    <w:abstractNumId w:val="24"/>
   </w:num>
   <w:num w:numId="32">
-    <w:abstractNumId w:val="23"/>
+    <w:abstractNumId w:val="24"/>
     <w:lvlOverride w:ilvl="0">
       <w:startOverride w:val="1"/>
     </w:lvlOverride>
@@ -9602,7 +11487,7 @@
     <w:abstractNumId w:val="12"/>
   </w:num>
   <w:num w:numId="34">
-    <w:abstractNumId w:val="26"/>
+    <w:abstractNumId w:val="27"/>
   </w:num>
   <w:num w:numId="35">
     <w:abstractNumId w:val="6"/>
@@ -9611,7 +11496,7 @@
     <w:abstractNumId w:val="6"/>
   </w:num>
   <w:num w:numId="37">
-    <w:abstractNumId w:val="26"/>
+    <w:abstractNumId w:val="27"/>
   </w:num>
   <w:num w:numId="38">
     <w:abstractNumId w:val="12"/>
@@ -9626,22 +11511,22 @@
     <w:abstractNumId w:val="6"/>
   </w:num>
   <w:num w:numId="42">
-    <w:abstractNumId w:val="26"/>
+    <w:abstractNumId w:val="27"/>
   </w:num>
   <w:num w:numId="43">
-    <w:abstractNumId w:val="23"/>
+    <w:abstractNumId w:val="24"/>
     <w:lvlOverride w:ilvl="0">
       <w:startOverride w:val="1"/>
     </w:lvlOverride>
   </w:num>
   <w:num w:numId="44">
-    <w:abstractNumId w:val="23"/>
+    <w:abstractNumId w:val="24"/>
     <w:lvlOverride w:ilvl="0">
       <w:startOverride w:val="1"/>
     </w:lvlOverride>
   </w:num>
   <w:num w:numId="45">
-    <w:abstractNumId w:val="23"/>
+    <w:abstractNumId w:val="24"/>
     <w:lvlOverride w:ilvl="0">
       <w:startOverride w:val="1"/>
     </w:lvlOverride>
@@ -9654,6 +11539,9 @@
   </w:num>
   <w:num w:numId="48">
     <w:abstractNumId w:val="21"/>
+  </w:num>
+  <w:num w:numId="49">
+    <w:abstractNumId w:val="23"/>
   </w:num>
   <w:numIdMacAtCleanup w:val="2"/>
 </w:numbering>
@@ -11828,6 +13716,8 @@
     <w:rsid w:val="00B54A7B"/>
     <w:rsid w:val="00BC40EE"/>
     <w:rsid w:val="00BE37E3"/>
+    <w:rsid w:val="00C7787C"/>
+    <w:rsid w:val="00E568D0"/>
     <w:rsid w:val="00F93D60"/>
     <w:rsid w:val="00FA7ED7"/>
   </w:rsids>
@@ -12787,6 +14677,30 @@
 </file>
 
 <file path=customXml/item2.xml><?xml version="1.0" encoding="utf-8"?>
+<p:properties xmlns:p="http://schemas.microsoft.com/office/2006/metadata/properties" xmlns:xsi="http://www.w3.org/2001/XMLSchema-instance" xmlns:pc="http://schemas.microsoft.com/office/infopath/2007/PartnerControls">
+  <documentManagement>
+    <Kateg_x00f3_ria xmlns="fc352c1a-9ad6-49a7-bf45-074d5a32cdd0" xsi:nil="true"/>
+    <Platn_x00fd__x0020_do xmlns="fc352c1a-9ad6-49a7-bf45-074d5a32cdd0" xsi:nil="true"/>
+    <Priorita_x002d_poradie xmlns="fc352c1a-9ad6-49a7-bf45-074d5a32cdd0" xsi:nil="true"/>
+    <Schvaluje xmlns="fc352c1a-9ad6-49a7-bf45-074d5a32cdd0">rektor UNIZA</Schvaluje>
+    <Platn_x00fd__x0020_od xmlns="fc352c1a-9ad6-49a7-bf45-074d5a32cdd0">2022-08-31T22:00:00+00:00</Platn_x00fd__x0020_od>
+    <Spracovate_x013e_ xmlns="fc352c1a-9ad6-49a7-bf45-074d5a32cdd0">oddelenie pre vzdelávanie</Spracovate_x013e_>
+    <Oblas_x0165_ xmlns="4ed402bc-3f1b-47bc-8322-d587832204fc" xsi:nil="true"/>
+    <Zodpovedn_x00fd_ xmlns="fc352c1a-9ad6-49a7-bf45-074d5a32cdd0" xsi:nil="true"/>
+  </documentManagement>
+</p:properties>
+</file>
+
+<file path=customXml/item3.xml><?xml version="1.0" encoding="utf-8"?>
+<?mso-contentType ?>
+<FormTemplates xmlns="http://schemas.microsoft.com/sharepoint/v3/contenttype/forms">
+  <Display>DocumentLibraryForm</Display>
+  <Edit>DocumentLibraryForm</Edit>
+  <New>DocumentLibraryForm</New>
+</FormTemplates>
+</file>
+
+<file path=customXml/item4.xml><?xml version="1.0" encoding="utf-8"?>
 <b:Sources xmlns:b="http://schemas.openxmlformats.org/officeDocument/2006/bibliography" xmlns="http://schemas.openxmlformats.org/officeDocument/2006/bibliography" SelectedStyle="/ISO690.XSL" StyleName="ISO 690 - First Element and Date" Version="1987">
   <b:Source>
     <b:Tag>Mar18</b:Tag>
@@ -13014,31 +14928,51 @@
     </b:Author>
     <b:RefOrder>10</b:RefOrder>
   </b:Source>
+  <b:Source>
+    <b:Tag>CAR23</b:Tag>
+    <b:SourceType>InternetSite</b:SourceType>
+    <b:Guid>{39FC699E-C0D7-7342-96DE-0AB2454060F1}</b:Guid>
+    <b:Title>Doctor career information</b:Title>
+    <b:URL>https://www.careerexplorer.com/careers/doctor/</b:URL>
+    <b:YearAccessed>2023</b:YearAccessed>
+    <b:MonthAccessed>Apríl</b:MonthAccessed>
+    <b:DayAccessed>14</b:DayAccessed>
+    <b:Author>
+      <b:Author>
+        <b:NameList>
+          <b:Person>
+            <b:Last>CAREER EXPLORER</b:Last>
+          </b:Person>
+        </b:NameList>
+      </b:Author>
+    </b:Author>
+    <b:RefOrder>11</b:RefOrder>
+  </b:Source>
+  <b:Source>
+    <b:Tag>Cra21</b:Tag>
+    <b:SourceType>InternetSite</b:SourceType>
+    <b:Guid>{C2941B7D-82F8-1543-A8A1-463177FDAFED}</b:Guid>
+    <b:Author>
+      <b:Author>
+        <b:NameList>
+          <b:Person>
+            <b:Last>Stedman</b:Last>
+            <b:First>Craig</b:First>
+          </b:Person>
+        </b:NameList>
+      </b:Author>
+    </b:Author>
+    <b:Title>What is data architecture? A data management blueprint</b:Title>
+    <b:URL>https://www.techtarget.com/searchdatamanagement/definition/data-modeling</b:URL>
+    <b:Year>2021</b:Year>
+    <b:Month>December</b:Month>
+    <b:Day>1</b:Day>
+    <b:YearAccessed>2023</b:YearAccessed>
+    <b:MonthAccessed>Apríl</b:MonthAccessed>
+    <b:DayAccessed>14</b:DayAccessed>
+    <b:RefOrder>12</b:RefOrder>
+  </b:Source>
 </b:Sources>
-</file>
-
-<file path=customXml/item3.xml><?xml version="1.0" encoding="utf-8"?>
-<p:properties xmlns:p="http://schemas.microsoft.com/office/2006/metadata/properties" xmlns:xsi="http://www.w3.org/2001/XMLSchema-instance" xmlns:pc="http://schemas.microsoft.com/office/infopath/2007/PartnerControls">
-  <documentManagement>
-    <Kateg_x00f3_ria xmlns="fc352c1a-9ad6-49a7-bf45-074d5a32cdd0" xsi:nil="true"/>
-    <Platn_x00fd__x0020_do xmlns="fc352c1a-9ad6-49a7-bf45-074d5a32cdd0" xsi:nil="true"/>
-    <Priorita_x002d_poradie xmlns="fc352c1a-9ad6-49a7-bf45-074d5a32cdd0" xsi:nil="true"/>
-    <Schvaluje xmlns="fc352c1a-9ad6-49a7-bf45-074d5a32cdd0">rektor UNIZA</Schvaluje>
-    <Platn_x00fd__x0020_od xmlns="fc352c1a-9ad6-49a7-bf45-074d5a32cdd0">2022-08-31T22:00:00+00:00</Platn_x00fd__x0020_od>
-    <Spracovate_x013e_ xmlns="fc352c1a-9ad6-49a7-bf45-074d5a32cdd0">oddelenie pre vzdelávanie</Spracovate_x013e_>
-    <Oblas_x0165_ xmlns="4ed402bc-3f1b-47bc-8322-d587832204fc" xsi:nil="true"/>
-    <Zodpovedn_x00fd_ xmlns="fc352c1a-9ad6-49a7-bf45-074d5a32cdd0" xsi:nil="true"/>
-  </documentManagement>
-</p:properties>
-</file>
-
-<file path=customXml/item4.xml><?xml version="1.0" encoding="utf-8"?>
-<?mso-contentType ?>
-<FormTemplates xmlns="http://schemas.microsoft.com/sharepoint/v3/contenttype/forms">
-  <Display>DocumentLibraryForm</Display>
-  <Edit>DocumentLibraryForm</Edit>
-  <New>DocumentLibraryForm</New>
-</FormTemplates>
 </file>
 
 <file path=customXml/itemProps1.xml><?xml version="1.0" encoding="utf-8"?>
@@ -13061,14 +14995,6 @@
 </file>
 
 <file path=customXml/itemProps2.xml><?xml version="1.0" encoding="utf-8"?>
-<ds:datastoreItem xmlns:ds="http://schemas.openxmlformats.org/officeDocument/2006/customXml" ds:itemID="{B90C6E3A-DCB0-F74A-9DFC-B3781D227C09}">
-  <ds:schemaRefs>
-    <ds:schemaRef ds:uri="http://schemas.openxmlformats.org/officeDocument/2006/bibliography"/>
-  </ds:schemaRefs>
-</ds:datastoreItem>
-</file>
-
-<file path=customXml/itemProps3.xml><?xml version="1.0" encoding="utf-8"?>
 <ds:datastoreItem xmlns:ds="http://schemas.openxmlformats.org/officeDocument/2006/customXml" ds:itemID="{CCB875B8-7890-46AF-BAB7-9862F72756DF}">
   <ds:schemaRefs>
     <ds:schemaRef ds:uri="http://schemas.microsoft.com/office/2006/metadata/properties"/>
@@ -13079,10 +15005,18 @@
 </ds:datastoreItem>
 </file>
 
-<file path=customXml/itemProps4.xml><?xml version="1.0" encoding="utf-8"?>
+<file path=customXml/itemProps3.xml><?xml version="1.0" encoding="utf-8"?>
 <ds:datastoreItem xmlns:ds="http://schemas.openxmlformats.org/officeDocument/2006/customXml" ds:itemID="{A8DACCB7-A549-4DFB-82A7-20B14D404A34}">
   <ds:schemaRefs>
     <ds:schemaRef ds:uri="http://schemas.microsoft.com/sharepoint/v3/contenttype/forms"/>
   </ds:schemaRefs>
 </ds:datastoreItem>
+</file>
+
+<file path=customXml/itemProps4.xml><?xml version="1.0" encoding="utf-8"?>
+<ds:datastoreItem xmlns:ds="http://schemas.openxmlformats.org/officeDocument/2006/customXml" ds:itemID="{6785E73E-F80D-954A-9BD9-4872F4E608D5}">
+  <ds:schemaRefs>
+    <ds:schemaRef ds:uri="http://schemas.openxmlformats.org/officeDocument/2006/bibliography"/>
+  </ds:schemaRefs>
+</ds:datastoreItem>
 </file>
</xml_diff>